<commit_message>
Mise à jour des documentations et compression des images ;o)
</commit_message>
<xml_diff>
--- a/Documentations/Orasys - FR - Guide Installation - SecretManager v0.8-x - v1.1-0.docx
+++ b/Documentations/Orasys - FR - Guide Installation - SecretManager v0.8-x - v1.1-0.docx
@@ -133,8 +133,32 @@
               <w:rPr>
                 <w:rFonts w:ascii="Verdana" w:hAnsi="Verdana"/>
                 <w:smallCaps/>
+                <w:color w:val="9BBB59"/>
               </w:rPr>
-              <w:t>SecretManager v0.8-x</w:t>
+              <w:t>Secret</w:t>
+            </w:r>
+            <w:r>
+              <w:rPr>
+                <w:rFonts w:ascii="Verdana" w:hAnsi="Verdana"/>
+                <w:smallCaps/>
+                <w:color w:val="4F81BD"/>
+              </w:rPr>
+              <w:t>Manager</w:t>
+            </w:r>
+            <w:r>
+              <w:rPr>
+                <w:rFonts w:ascii="Verdana" w:hAnsi="Verdana"/>
+                <w:smallCaps/>
+              </w:rPr>
+              <w:t xml:space="preserve"> </w:t>
+            </w:r>
+            <w:r>
+              <w:rPr>
+                <w:rFonts w:ascii="Verdana" w:hAnsi="Verdana"/>
+                <w:smallCaps/>
+                <w:color w:val="A6A6A6"/>
+              </w:rPr>
+              <w:t>v0.8-x</w:t>
             </w:r>
             <w:r>
               <w:rPr>
@@ -2493,68 +2517,63 @@
         <w:t> » et utiliser le certificat qu’il convient et conformément à vos contrainte d’Entreprise.</w:t>
       </w:r>
       <w:r>
-        <w:t xml:space="preserve"> Durant, le dévelo</w:t>
-      </w:r>
-      <w:bookmarkStart w:id="3" w:name="_GoBack"/>
+        <w:t xml:space="preserve"> Durant, le développement et les tests, nous avons utilisé la solution pr</w:t>
+      </w:r>
+      <w:r>
+        <w:t>é-pacagé « XAMPP for Mac OSX 1.8.2</w:t>
+      </w:r>
+      <w:r>
+        <w:t> ».</w:t>
+      </w:r>
+    </w:p>
+    <w:p>
+      <w:pPr>
+        <w:pStyle w:val="Titre2"/>
+      </w:pPr>
+      <w:bookmarkStart w:id="3" w:name="_Toc257035947"/>
+      <w:r>
+        <w:t>Installation minimum d’Apache</w:t>
+      </w:r>
       <w:bookmarkEnd w:id="3"/>
-      <w:r>
-        <w:t>ppement et les tests, nous avons utilisé la solution pr</w:t>
-      </w:r>
-      <w:r>
-        <w:t>é-pacagé « XAMPP for Mac OSX 1.8.2</w:t>
-      </w:r>
-      <w:r>
-        <w:t> ».</w:t>
+    </w:p>
+    <w:p>
+      <w:r>
+        <w:t>La version d’Apache qui a été utilisée durant le développement était la version :</w:t>
+      </w:r>
+    </w:p>
+    <w:p>
+      <w:pPr>
+        <w:pStyle w:val="Blocdecommandes"/>
+      </w:pPr>
+      <w:r>
+        <w:t xml:space="preserve">Apache/2.4.4 (Unix) PHP/5.4.16 </w:t>
+      </w:r>
+      <w:proofErr w:type="spellStart"/>
+      <w:r>
+        <w:t>OpenSSL</w:t>
+      </w:r>
+      <w:proofErr w:type="spellEnd"/>
+      <w:r>
+        <w:t xml:space="preserve">/1.0.1e </w:t>
+      </w:r>
+      <w:proofErr w:type="spellStart"/>
+      <w:r>
+        <w:t>mod_perl</w:t>
+      </w:r>
+      <w:proofErr w:type="spellEnd"/>
+      <w:r>
+        <w:t>/2.0.8-dev</w:t>
       </w:r>
     </w:p>
     <w:p>
       <w:pPr>
         <w:pStyle w:val="Titre2"/>
       </w:pPr>
-      <w:bookmarkStart w:id="4" w:name="_Toc257035947"/>
-      <w:r>
-        <w:t>Installation minimum d’Apache</w:t>
+      <w:bookmarkStart w:id="4" w:name="_Toc257035948"/>
+      <w:r>
+        <w:t>Installation minimum de PHP</w:t>
       </w:r>
       <w:bookmarkEnd w:id="4"/>
-    </w:p>
-    <w:p>
-      <w:r>
-        <w:t>La version d’Apache qui a été utilisée durant le développement était la version :</w:t>
-      </w:r>
-    </w:p>
-    <w:p>
-      <w:pPr>
-        <w:pStyle w:val="Blocdecommandes"/>
-      </w:pPr>
-      <w:r>
-        <w:t xml:space="preserve">Apache/2.4.4 (Unix) PHP/5.4.16 </w:t>
-      </w:r>
-      <w:proofErr w:type="spellStart"/>
-      <w:r>
-        <w:t>OpenSSL</w:t>
-      </w:r>
-      <w:proofErr w:type="spellEnd"/>
-      <w:r>
-        <w:t xml:space="preserve">/1.0.1e </w:t>
-      </w:r>
-      <w:proofErr w:type="spellStart"/>
-      <w:r>
-        <w:t>mod_perl</w:t>
-      </w:r>
-      <w:proofErr w:type="spellEnd"/>
-      <w:r>
-        <w:t>/2.0.8-dev</w:t>
-      </w:r>
-    </w:p>
-    <w:p>
-      <w:pPr>
-        <w:pStyle w:val="Titre2"/>
-      </w:pPr>
-      <w:bookmarkStart w:id="5" w:name="_Toc257035948"/>
-      <w:r>
-        <w:t>Installation minimum de PHP</w:t>
-      </w:r>
-      <w:bookmarkEnd w:id="5"/>
     </w:p>
     <w:p>
       <w:r>
@@ -2857,7 +2876,7 @@
       <w:pPr>
         <w:pStyle w:val="Titre2"/>
       </w:pPr>
-      <w:bookmarkStart w:id="6" w:name="_Toc257035949"/>
+      <w:bookmarkStart w:id="5" w:name="_Toc257035949"/>
       <w:r>
         <w:t xml:space="preserve">Installation de </w:t>
       </w:r>
@@ -2865,37 +2884,37 @@
       <w:r>
         <w:t>phpMyAdmin</w:t>
       </w:r>
+      <w:bookmarkEnd w:id="5"/>
+      <w:proofErr w:type="spellEnd"/>
+    </w:p>
+    <w:p>
+      <w:r>
+        <w:t>La version de « </w:t>
+      </w:r>
+      <w:proofErr w:type="spellStart"/>
+      <w:r>
+        <w:t>phpMyAdmin</w:t>
+      </w:r>
+      <w:proofErr w:type="spellEnd"/>
+      <w:r>
+        <w:t> » qui a été utilisée durant le développement était la version « </w:t>
+      </w:r>
+      <w:r>
+        <w:t>5.5.31</w:t>
+      </w:r>
+      <w:r>
+        <w:t> ».</w:t>
+      </w:r>
+    </w:p>
+    <w:p>
+      <w:pPr>
+        <w:pStyle w:val="Titre1"/>
+      </w:pPr>
+      <w:bookmarkStart w:id="6" w:name="_Toc257035950"/>
+      <w:r>
+        <w:t>Packaging de l’outil</w:t>
+      </w:r>
       <w:bookmarkEnd w:id="6"/>
-      <w:proofErr w:type="spellEnd"/>
-    </w:p>
-    <w:p>
-      <w:r>
-        <w:t>La version de « </w:t>
-      </w:r>
-      <w:proofErr w:type="spellStart"/>
-      <w:r>
-        <w:t>phpMyAdmin</w:t>
-      </w:r>
-      <w:proofErr w:type="spellEnd"/>
-      <w:r>
-        <w:t> » qui a été utilisée durant le développement était la version « </w:t>
-      </w:r>
-      <w:r>
-        <w:t>5.5.31</w:t>
-      </w:r>
-      <w:r>
-        <w:t> ».</w:t>
-      </w:r>
-    </w:p>
-    <w:p>
-      <w:pPr>
-        <w:pStyle w:val="Titre1"/>
-      </w:pPr>
-      <w:bookmarkStart w:id="7" w:name="_Toc257035950"/>
-      <w:r>
-        <w:t>Packaging de l’outil</w:t>
-      </w:r>
-      <w:bookmarkEnd w:id="7"/>
     </w:p>
     <w:p>
       <w:r>
@@ -3009,119 +3028,119 @@
       <w:pPr>
         <w:pStyle w:val="Titre1"/>
       </w:pPr>
-      <w:bookmarkStart w:id="8" w:name="_Toc257035951"/>
+      <w:bookmarkStart w:id="7" w:name="_Toc257035951"/>
       <w:r>
         <w:t>Etapes d’installation</w:t>
       </w:r>
+      <w:bookmarkEnd w:id="7"/>
+    </w:p>
+    <w:p>
+      <w:pPr>
+        <w:pStyle w:val="Titre2"/>
+      </w:pPr>
+      <w:bookmarkStart w:id="8" w:name="_Ref214550147"/>
+      <w:bookmarkStart w:id="9" w:name="_Toc257035952"/>
+      <w:r>
+        <w:t>Etape 1</w:t>
+      </w:r>
       <w:bookmarkEnd w:id="8"/>
+      <w:bookmarkEnd w:id="9"/>
+    </w:p>
+    <w:p>
+      <w:r>
+        <w:t xml:space="preserve">Il faut copier l’archive </w:t>
+      </w:r>
+      <w:r>
+        <w:t xml:space="preserve">d’installation ou de mise à jour </w:t>
+      </w:r>
+      <w:r>
+        <w:t>dans le « </w:t>
+      </w:r>
+      <w:proofErr w:type="spellStart"/>
+      <w:r>
+        <w:rPr>
+          <w:rFonts w:ascii="Courier New" w:hAnsi="Courier New" w:cs="Courier New"/>
+        </w:rPr>
+        <w:t>DocumentRoot</w:t>
+      </w:r>
+      <w:proofErr w:type="spellEnd"/>
+      <w:r>
+        <w:rPr>
+          <w:rFonts w:ascii="Courier New" w:hAnsi="Courier New" w:cs="Courier New"/>
+        </w:rPr>
+        <w:t> </w:t>
+      </w:r>
+      <w:r>
+        <w:t>» déclaré dans le « </w:t>
+      </w:r>
+      <w:proofErr w:type="spellStart"/>
+      <w:r>
+        <w:rPr>
+          <w:rFonts w:ascii="Courier New" w:hAnsi="Courier New" w:cs="Courier New"/>
+        </w:rPr>
+        <w:t>httpd.conf</w:t>
+      </w:r>
+      <w:proofErr w:type="spellEnd"/>
+      <w:r>
+        <w:t> » de votre serveur Apache.</w:t>
+      </w:r>
+    </w:p>
+    <w:p>
+      <w:pPr>
+        <w:pStyle w:val="Miseenavant"/>
+      </w:pPr>
+      <w:r>
+        <w:t>Pour une mise à jour, il convient de suivre le « IMPORTANT_README » de la version concernée.</w:t>
+      </w:r>
     </w:p>
     <w:p>
       <w:pPr>
         <w:pStyle w:val="Titre2"/>
       </w:pPr>
-      <w:bookmarkStart w:id="9" w:name="_Ref214550147"/>
-      <w:bookmarkStart w:id="10" w:name="_Toc257035952"/>
-      <w:r>
-        <w:t>Etape 1</w:t>
-      </w:r>
-      <w:bookmarkEnd w:id="9"/>
+      <w:bookmarkStart w:id="10" w:name="_Toc257035953"/>
+      <w:r>
+        <w:t>Etape 2</w:t>
+      </w:r>
       <w:bookmarkEnd w:id="10"/>
     </w:p>
     <w:p>
       <w:r>
-        <w:t xml:space="preserve">Il faut copier l’archive </w:t>
-      </w:r>
-      <w:r>
-        <w:t xml:space="preserve">d’installation ou de mise à jour </w:t>
-      </w:r>
-      <w:r>
-        <w:t>dans le « </w:t>
-      </w:r>
-      <w:proofErr w:type="spellStart"/>
-      <w:r>
-        <w:rPr>
-          <w:rFonts w:ascii="Courier New" w:hAnsi="Courier New" w:cs="Courier New"/>
-        </w:rPr>
-        <w:t>DocumentRoot</w:t>
-      </w:r>
-      <w:proofErr w:type="spellEnd"/>
-      <w:r>
-        <w:rPr>
-          <w:rFonts w:ascii="Courier New" w:hAnsi="Courier New" w:cs="Courier New"/>
-        </w:rPr>
-        <w:t> </w:t>
-      </w:r>
-      <w:r>
-        <w:t>» déclaré dans le « </w:t>
-      </w:r>
-      <w:proofErr w:type="spellStart"/>
-      <w:r>
-        <w:rPr>
-          <w:rFonts w:ascii="Courier New" w:hAnsi="Courier New" w:cs="Courier New"/>
-        </w:rPr>
-        <w:t>httpd.conf</w:t>
-      </w:r>
-      <w:proofErr w:type="spellEnd"/>
-      <w:r>
-        <w:t> » de votre serveur Apache.</w:t>
-      </w:r>
-    </w:p>
-    <w:p>
-      <w:pPr>
-        <w:pStyle w:val="Miseenavant"/>
-      </w:pPr>
-      <w:r>
-        <w:t>Pour une mise à jour, il convient de suivre le « IMPORTANT_README » de la version concernée.</w:t>
+        <w:t xml:space="preserve">Il faut décompresser l’archive qui a été copiée (voir </w:t>
+      </w:r>
+      <w:r>
+        <w:fldChar w:fldCharType="begin"/>
+      </w:r>
+      <w:r>
+        <w:instrText xml:space="preserve"> </w:instrText>
+      </w:r>
+      <w:r>
+        <w:instrText>REF</w:instrText>
+      </w:r>
+      <w:r>
+        <w:instrText xml:space="preserve"> _Ref214550147 \n \h </w:instrText>
+      </w:r>
+      <w:r>
+        <w:fldChar w:fldCharType="separate"/>
+      </w:r>
+      <w:r>
+        <w:t>5.1</w:t>
+      </w:r>
+      <w:r>
+        <w:fldChar w:fldCharType="end"/>
+      </w:r>
+      <w:r>
+        <w:t>). La décompression est dépendante du système d’exploitation de votre serveur. Le livrable étant un « zip », il faut utiliser l’utilitaire qui convient.</w:t>
       </w:r>
     </w:p>
     <w:p>
       <w:pPr>
         <w:pStyle w:val="Titre2"/>
       </w:pPr>
-      <w:bookmarkStart w:id="11" w:name="_Toc257035953"/>
-      <w:r>
-        <w:t>Etape 2</w:t>
+      <w:bookmarkStart w:id="11" w:name="_Toc257035954"/>
+      <w:r>
+        <w:t>Etape 3</w:t>
       </w:r>
       <w:bookmarkEnd w:id="11"/>
-    </w:p>
-    <w:p>
-      <w:r>
-        <w:t xml:space="preserve">Il faut décompresser l’archive qui a été copiée (voir </w:t>
-      </w:r>
-      <w:r>
-        <w:fldChar w:fldCharType="begin"/>
-      </w:r>
-      <w:r>
-        <w:instrText xml:space="preserve"> </w:instrText>
-      </w:r>
-      <w:r>
-        <w:instrText>REF</w:instrText>
-      </w:r>
-      <w:r>
-        <w:instrText xml:space="preserve"> _Ref214550147 \n \h </w:instrText>
-      </w:r>
-      <w:r>
-        <w:fldChar w:fldCharType="separate"/>
-      </w:r>
-      <w:r>
-        <w:t>5.1</w:t>
-      </w:r>
-      <w:r>
-        <w:fldChar w:fldCharType="end"/>
-      </w:r>
-      <w:r>
-        <w:t>). La décompression est dépendante du système d’exploitation de votre serveur. Le livrable étant un « zip », il faut utiliser l’utilitaire qui convient.</w:t>
-      </w:r>
-    </w:p>
-    <w:p>
-      <w:pPr>
-        <w:pStyle w:val="Titre2"/>
-      </w:pPr>
-      <w:bookmarkStart w:id="12" w:name="_Toc257035954"/>
-      <w:r>
-        <w:t>Etape 3</w:t>
-      </w:r>
-      <w:bookmarkEnd w:id="12"/>
     </w:p>
     <w:p>
       <w:r>
@@ -3907,11 +3926,11 @@
       <w:pPr>
         <w:pStyle w:val="Titre2"/>
       </w:pPr>
-      <w:bookmarkStart w:id="13" w:name="_Toc257035955"/>
+      <w:bookmarkStart w:id="12" w:name="_Toc257035955"/>
       <w:r>
         <w:t>Etape 4</w:t>
       </w:r>
-      <w:bookmarkEnd w:id="13"/>
+      <w:bookmarkEnd w:id="12"/>
     </w:p>
     <w:p>
       <w:r>
@@ -3966,7 +3985,7 @@
           <w:noProof/>
         </w:rPr>
         <w:drawing>
-          <wp:inline distT="0" distB="0" distL="0" distR="0" wp14:anchorId="75CF2180" wp14:editId="26452230">
+          <wp:inline distT="0" distB="0" distL="0" distR="0" wp14:anchorId="365EF074" wp14:editId="733B5174">
             <wp:extent cx="5757545" cy="3606800"/>
             <wp:effectExtent l="0" t="0" r="8255" b="0"/>
             <wp:docPr id="8" name="Image 2"/>
@@ -4029,7 +4048,7 @@
         </w:rPr>
         <w:lastRenderedPageBreak/>
         <w:drawing>
-          <wp:inline distT="0" distB="0" distL="0" distR="0" wp14:anchorId="453D5A7D" wp14:editId="5DC53916">
+          <wp:inline distT="0" distB="0" distL="0" distR="0" wp14:anchorId="45B0BBA3" wp14:editId="281B36A8">
             <wp:extent cx="5689600" cy="4072255"/>
             <wp:effectExtent l="0" t="0" r="0" b="0"/>
             <wp:docPr id="3" name="Image 3"/>
@@ -4485,7 +4504,7 @@
           <w:noProof/>
         </w:rPr>
         <w:drawing>
-          <wp:inline distT="0" distB="0" distL="0" distR="0" wp14:anchorId="722BEC5D" wp14:editId="1A1790CB">
+          <wp:inline distT="0" distB="0" distL="0" distR="0" wp14:anchorId="370C87B9" wp14:editId="76BFA2FD">
             <wp:extent cx="5664200" cy="2692400"/>
             <wp:effectExtent l="0" t="0" r="0" b="0"/>
             <wp:docPr id="4" name="Image 4"/>
@@ -4564,7 +4583,7 @@
           <w:noProof/>
         </w:rPr>
         <w:drawing>
-          <wp:inline distT="0" distB="0" distL="0" distR="0" wp14:anchorId="151A6988" wp14:editId="314F3935">
+          <wp:inline distT="0" distB="0" distL="0" distR="0" wp14:anchorId="30DCBB7F" wp14:editId="1F11CD15">
             <wp:extent cx="5732145" cy="2870200"/>
             <wp:effectExtent l="0" t="0" r="8255" b="0"/>
             <wp:docPr id="5" name="Image 5"/>
@@ -4643,11 +4662,11 @@
       <w:pPr>
         <w:pStyle w:val="Titre1"/>
       </w:pPr>
-      <w:bookmarkStart w:id="14" w:name="_Toc257035956"/>
+      <w:bookmarkStart w:id="13" w:name="_Toc257035956"/>
       <w:r>
         <w:t>Ajustement des ressources</w:t>
       </w:r>
-      <w:bookmarkEnd w:id="14"/>
+      <w:bookmarkEnd w:id="13"/>
     </w:p>
     <w:p>
       <w:r>
@@ -4886,6 +4905,8 @@
       <w:r>
         <w:t>' );</w:t>
       </w:r>
+      <w:bookmarkStart w:id="14" w:name="_GoBack"/>
+      <w:bookmarkEnd w:id="14"/>
     </w:p>
     <w:p>
       <w:r>
@@ -5355,7 +5376,7 @@
           <w:noProof/>
         </w:rPr>
         <w:drawing>
-          <wp:inline distT="0" distB="0" distL="0" distR="0" wp14:anchorId="300284D0" wp14:editId="5C1D8D36">
+          <wp:inline distT="0" distB="0" distL="0" distR="0" wp14:anchorId="08F55F39" wp14:editId="4852B0D9">
             <wp:extent cx="5759450" cy="1496057"/>
             <wp:effectExtent l="0" t="0" r="6350" b="3175"/>
             <wp:docPr id="16" name="Image 1"/>
@@ -5514,7 +5535,7 @@
           <w:noProof/>
         </w:rPr>
         <w:drawing>
-          <wp:inline distT="0" distB="0" distL="0" distR="0" wp14:anchorId="3B8E8D05" wp14:editId="077BEEA6">
+          <wp:inline distT="0" distB="0" distL="0" distR="0" wp14:anchorId="275755F1" wp14:editId="5C88C19C">
             <wp:extent cx="5759450" cy="2414990"/>
             <wp:effectExtent l="0" t="0" r="6350" b="0"/>
             <wp:docPr id="17" name="Image 2"/>
@@ -6181,10 +6202,7 @@
       </w:r>
       <w:proofErr w:type="gramEnd"/>
       <w:r>
-        <w:t xml:space="preserve"> </w:t>
-      </w:r>
-      <w:r>
-        <w:t>${SECRET_MANAGER}</w:t>
+        <w:t xml:space="preserve"> ${SECRET_MANAGER}</w:t>
       </w:r>
     </w:p>
     <w:p>
@@ -6326,10 +6344,7 @@
       </w:r>
       <w:proofErr w:type="gramEnd"/>
       <w:r>
-        <w:t xml:space="preserve"> </w:t>
-      </w:r>
-      <w:r>
-        <w:t>${SECRET_MANAGER}</w:t>
+        <w:t xml:space="preserve"> ${SECRET_MANAGER}</w:t>
       </w:r>
     </w:p>
     <w:p>
@@ -6507,10 +6522,7 @@
         <w:t>SECRET_MANAGER</w:t>
       </w:r>
       <w:r>
-        <w:t xml:space="preserve"> avant d’exécuter le </w:t>
-      </w:r>
-      <w:r>
-        <w:t>« </w:t>
+        <w:t xml:space="preserve"> avant d’exécuter le « </w:t>
       </w:r>
       <w:r>
         <w:rPr>
@@ -6684,7 +6696,7 @@
         <w:noProof/>
       </w:rPr>
       <w:drawing>
-        <wp:anchor distT="0" distB="0" distL="114300" distR="114300" simplePos="0" relativeHeight="251659776" behindDoc="1" locked="0" layoutInCell="1" allowOverlap="1" wp14:editId="2D4BDA50">
+        <wp:anchor distT="0" distB="0" distL="114300" distR="114300" simplePos="0" relativeHeight="251659776" behindDoc="1" locked="0" layoutInCell="1" allowOverlap="1" wp14:anchorId="714E4B91" wp14:editId="63B5FA8D">
           <wp:simplePos x="0" y="0"/>
           <wp:positionH relativeFrom="column">
             <wp:posOffset>-892810</wp:posOffset>
@@ -6838,7 +6850,7 @@
         <w:b/>
         <w:noProof/>
       </w:rPr>
-      <w:t>5</w:t>
+      <w:t>10</w:t>
     </w:r>
     <w:r>
       <w:rPr>
@@ -6951,7 +6963,7 @@
               <w:noProof/>
             </w:rPr>
             <w:drawing>
-              <wp:inline distT="0" distB="0" distL="0" distR="0" wp14:anchorId="234B90D2" wp14:editId="133FDE42">
+              <wp:inline distT="0" distB="0" distL="0" distR="0" wp14:anchorId="00B24E37" wp14:editId="536F564B">
                 <wp:extent cx="1488314" cy="796248"/>
                 <wp:effectExtent l="0" t="0" r="10795" b="0"/>
                 <wp:docPr id="11" name="Image 11"/>
@@ -7063,7 +7075,7 @@
               <w:noProof/>
             </w:rPr>
             <w:drawing>
-              <wp:inline distT="0" distB="0" distL="0" distR="0" wp14:anchorId="616513FC" wp14:editId="19CC3637">
+              <wp:inline distT="0" distB="0" distL="0" distR="0" wp14:anchorId="5759DD3F" wp14:editId="2D89948D">
                 <wp:extent cx="1586788" cy="848931"/>
                 <wp:effectExtent l="0" t="0" r="0" b="0"/>
                 <wp:docPr id="15" name="Image 15"/>
@@ -10338,7 +10350,7 @@
   <w:style w:type="paragraph" w:default="1" w:styleId="Normal">
     <w:name w:val="Normal"/>
     <w:qFormat/>
-    <w:rsid w:val="004A11BA"/>
+    <w:rsid w:val="003E56F5"/>
     <w:pPr>
       <w:spacing w:before="120"/>
       <w:jc w:val="both"/>
@@ -10354,7 +10366,7 @@
     <w:next w:val="Normal"/>
     <w:link w:val="Titre1Car"/>
     <w:qFormat/>
-    <w:rsid w:val="004A11BA"/>
+    <w:rsid w:val="003E56F5"/>
     <w:pPr>
       <w:keepNext/>
       <w:numPr>
@@ -10380,7 +10392,7 @@
     <w:basedOn w:val="Normal"/>
     <w:next w:val="Normal"/>
     <w:qFormat/>
-    <w:rsid w:val="004A11BA"/>
+    <w:rsid w:val="003E56F5"/>
     <w:pPr>
       <w:keepNext/>
       <w:numPr>
@@ -10405,7 +10417,7 @@
     <w:basedOn w:val="Normal"/>
     <w:next w:val="Normal"/>
     <w:qFormat/>
-    <w:rsid w:val="004A11BA"/>
+    <w:rsid w:val="003E56F5"/>
     <w:pPr>
       <w:keepNext/>
       <w:numPr>
@@ -10429,7 +10441,7 @@
     <w:basedOn w:val="Normal"/>
     <w:next w:val="Normal"/>
     <w:qFormat/>
-    <w:rsid w:val="004A11BA"/>
+    <w:rsid w:val="003E56F5"/>
     <w:pPr>
       <w:keepNext/>
       <w:numPr>
@@ -10453,7 +10465,7 @@
     <w:basedOn w:val="Normal"/>
     <w:next w:val="Titrecolonne"/>
     <w:qFormat/>
-    <w:rsid w:val="004A11BA"/>
+    <w:rsid w:val="003E56F5"/>
     <w:pPr>
       <w:numPr>
         <w:ilvl w:val="4"/>
@@ -10476,7 +10488,7 @@
     <w:basedOn w:val="Normal"/>
     <w:next w:val="Titrecolonne"/>
     <w:qFormat/>
-    <w:rsid w:val="004A11BA"/>
+    <w:rsid w:val="003E56F5"/>
     <w:pPr>
       <w:numPr>
         <w:ilvl w:val="5"/>
@@ -10498,7 +10510,7 @@
     <w:basedOn w:val="Normal"/>
     <w:next w:val="Titrecolonne"/>
     <w:qFormat/>
-    <w:rsid w:val="004A11BA"/>
+    <w:rsid w:val="003E56F5"/>
     <w:pPr>
       <w:numPr>
         <w:ilvl w:val="6"/>
@@ -10517,7 +10529,7 @@
     <w:basedOn w:val="Normal"/>
     <w:next w:val="Titrecolonne"/>
     <w:qFormat/>
-    <w:rsid w:val="004A11BA"/>
+    <w:rsid w:val="003E56F5"/>
     <w:pPr>
       <w:outlineLvl w:val="7"/>
     </w:pPr>
@@ -10527,7 +10539,7 @@
     <w:basedOn w:val="Normal"/>
     <w:next w:val="Titrecolonne"/>
     <w:qFormat/>
-    <w:rsid w:val="004A11BA"/>
+    <w:rsid w:val="003E56F5"/>
     <w:pPr>
       <w:outlineLvl w:val="8"/>
     </w:pPr>
@@ -10536,7 +10548,7 @@
     <w:name w:val="Default Paragraph Font"/>
     <w:uiPriority w:val="1"/>
     <w:unhideWhenUsed/>
-    <w:rsid w:val="004A11BA"/>
+    <w:rsid w:val="003E56F5"/>
   </w:style>
   <w:style w:type="table" w:default="1" w:styleId="TableauNormal">
     <w:name w:val="Normal Table"/>
@@ -10558,7 +10570,7 @@
     <w:uiPriority w:val="99"/>
     <w:semiHidden/>
     <w:unhideWhenUsed/>
-    <w:rsid w:val="004A11BA"/>
+    <w:rsid w:val="003E56F5"/>
   </w:style>
   <w:style w:type="character" w:customStyle="1" w:styleId="WW8Num1z0">
     <w:name w:val="WW8Num1z0"/>
@@ -10849,7 +10861,7 @@
   <w:style w:type="character" w:styleId="Lienhypertexte">
     <w:name w:val="Hyperlink"/>
     <w:uiPriority w:val="99"/>
-    <w:rsid w:val="004A11BA"/>
+    <w:rsid w:val="003E56F5"/>
     <w:rPr>
       <w:rFonts w:ascii="Arial" w:hAnsi="Arial"/>
       <w:color w:val="FF6600"/>
@@ -10876,7 +10888,7 @@
   <w:style w:type="character" w:customStyle="1" w:styleId="Emphaseple">
     <w:name w:val="Emphase pâle"/>
     <w:uiPriority w:val="19"/>
-    <w:rsid w:val="004A11BA"/>
+    <w:rsid w:val="003E56F5"/>
     <w:rPr>
       <w:i/>
       <w:iCs/>
@@ -10886,7 +10898,7 @@
   <w:style w:type="character" w:customStyle="1" w:styleId="Emphaseintense">
     <w:name w:val="Emphase intense"/>
     <w:uiPriority w:val="21"/>
-    <w:rsid w:val="004A11BA"/>
+    <w:rsid w:val="003E56F5"/>
     <w:rPr>
       <w:b/>
       <w:bCs/>
@@ -11025,7 +11037,7 @@
     <w:name w:val="Titre Page de garde"/>
     <w:basedOn w:val="Normal"/>
     <w:next w:val="Normal"/>
-    <w:rsid w:val="004A11BA"/>
+    <w:rsid w:val="003E56F5"/>
     <w:pPr>
       <w:jc w:val="center"/>
     </w:pPr>
@@ -11041,7 +11053,7 @@
     <w:basedOn w:val="Normal"/>
     <w:next w:val="Normal"/>
     <w:uiPriority w:val="39"/>
-    <w:rsid w:val="004A11BA"/>
+    <w:rsid w:val="003E56F5"/>
     <w:pPr>
       <w:pBdr>
         <w:bottom w:val="single" w:sz="8" w:space="1" w:color="FFFFFF"/>
@@ -11063,7 +11075,7 @@
     <w:basedOn w:val="Normal"/>
     <w:next w:val="Normal"/>
     <w:uiPriority w:val="39"/>
-    <w:rsid w:val="004A11BA"/>
+    <w:rsid w:val="003E56F5"/>
     <w:pPr>
       <w:jc w:val="left"/>
     </w:pPr>
@@ -11079,7 +11091,7 @@
     <w:basedOn w:val="Normal"/>
     <w:next w:val="Normal"/>
     <w:uiPriority w:val="39"/>
-    <w:rsid w:val="004A11BA"/>
+    <w:rsid w:val="003E56F5"/>
     <w:pPr>
       <w:tabs>
         <w:tab w:val="left" w:pos="1600"/>
@@ -11098,7 +11110,7 @@
     <w:basedOn w:val="Normal"/>
     <w:next w:val="Normal"/>
     <w:uiPriority w:val="39"/>
-    <w:rsid w:val="004A11BA"/>
+    <w:rsid w:val="003E56F5"/>
     <w:pPr>
       <w:ind w:left="680"/>
       <w:jc w:val="left"/>
@@ -11113,7 +11125,7 @@
     <w:basedOn w:val="Normal"/>
     <w:next w:val="Normal"/>
     <w:autoRedefine/>
-    <w:rsid w:val="004A11BA"/>
+    <w:rsid w:val="003E56F5"/>
     <w:pPr>
       <w:ind w:left="800"/>
       <w:jc w:val="left"/>
@@ -11128,7 +11140,7 @@
     <w:basedOn w:val="Normal"/>
     <w:next w:val="Normal"/>
     <w:autoRedefine/>
-    <w:rsid w:val="004A11BA"/>
+    <w:rsid w:val="003E56F5"/>
     <w:pPr>
       <w:ind w:left="1000"/>
       <w:jc w:val="left"/>
@@ -11143,7 +11155,7 @@
     <w:basedOn w:val="Normal"/>
     <w:next w:val="Normal"/>
     <w:autoRedefine/>
-    <w:rsid w:val="004A11BA"/>
+    <w:rsid w:val="003E56F5"/>
     <w:pPr>
       <w:ind w:left="1200"/>
       <w:jc w:val="left"/>
@@ -11158,7 +11170,7 @@
     <w:basedOn w:val="Normal"/>
     <w:next w:val="Normal"/>
     <w:autoRedefine/>
-    <w:rsid w:val="004A11BA"/>
+    <w:rsid w:val="003E56F5"/>
     <w:pPr>
       <w:ind w:left="1400"/>
       <w:jc w:val="left"/>
@@ -11173,7 +11185,7 @@
     <w:basedOn w:val="Normal"/>
     <w:next w:val="Normal"/>
     <w:autoRedefine/>
-    <w:rsid w:val="004A11BA"/>
+    <w:rsid w:val="003E56F5"/>
     <w:pPr>
       <w:ind w:left="1600"/>
       <w:jc w:val="left"/>
@@ -11187,7 +11199,7 @@
     <w:name w:val="header"/>
     <w:basedOn w:val="Normal"/>
     <w:link w:val="En-tteCar"/>
-    <w:rsid w:val="004A11BA"/>
+    <w:rsid w:val="003E56F5"/>
     <w:pPr>
       <w:tabs>
         <w:tab w:val="center" w:pos="4536"/>
@@ -11204,7 +11216,7 @@
     <w:name w:val="footer"/>
     <w:basedOn w:val="Normal"/>
     <w:link w:val="PieddepageCar"/>
-    <w:rsid w:val="004A11BA"/>
+    <w:rsid w:val="003E56F5"/>
     <w:pPr>
       <w:tabs>
         <w:tab w:val="center" w:pos="4536"/>
@@ -11219,7 +11231,7 @@
   <w:style w:type="paragraph" w:customStyle="1" w:styleId="Miseenavant">
     <w:name w:val="Mise en avant"/>
     <w:basedOn w:val="Normal"/>
-    <w:rsid w:val="004A11BA"/>
+    <w:rsid w:val="003E56F5"/>
     <w:pPr>
       <w:pBdr>
         <w:left w:val="single" w:sz="18" w:space="4" w:color="FF6600"/>
@@ -11231,7 +11243,7 @@
   <w:style w:type="paragraph" w:customStyle="1" w:styleId="Blocdecommandes">
     <w:name w:val="Bloc de commandes"/>
     <w:basedOn w:val="Normal"/>
-    <w:rsid w:val="004A11BA"/>
+    <w:rsid w:val="003E56F5"/>
     <w:pPr>
       <w:pBdr>
         <w:top w:val="single" w:sz="8" w:space="1" w:color="808080"/>
@@ -11252,24 +11264,21 @@
     <w:name w:val="Titre paragraphe"/>
     <w:basedOn w:val="Normal"/>
     <w:next w:val="Normal"/>
-    <w:rsid w:val="00397E7D"/>
+    <w:rsid w:val="003E56F5"/>
     <w:pPr>
       <w:spacing w:before="600"/>
-      <w:jc w:val="left"/>
+      <w:jc w:val="center"/>
     </w:pPr>
     <w:rPr>
       <w:b/>
-      <w:bCs/>
-      <w:color w:val="008BAF"/>
-      <w:sz w:val="48"/>
-      <w:szCs w:val="48"/>
+      <w:sz w:val="24"/>
     </w:rPr>
   </w:style>
   <w:style w:type="paragraph" w:styleId="Notedebasdepage">
     <w:name w:val="footnote text"/>
     <w:basedOn w:val="Normal"/>
     <w:link w:val="NotedebasdepageCar"/>
-    <w:rsid w:val="004A11BA"/>
+    <w:rsid w:val="003E56F5"/>
     <w:rPr>
       <w:sz w:val="16"/>
     </w:rPr>
@@ -11277,7 +11286,7 @@
   <w:style w:type="paragraph" w:customStyle="1" w:styleId="Remarque">
     <w:name w:val="Remarque"/>
     <w:basedOn w:val="Normal"/>
-    <w:rsid w:val="004A11BA"/>
+    <w:rsid w:val="003E56F5"/>
     <w:pPr>
       <w:pBdr>
         <w:left w:val="single" w:sz="18" w:space="4" w:color="666666"/>
@@ -11292,7 +11301,7 @@
   <w:style w:type="paragraph" w:customStyle="1" w:styleId="NumroNiveau1">
     <w:name w:val="Numéro Niveau 1"/>
     <w:basedOn w:val="Normal"/>
-    <w:rsid w:val="004A11BA"/>
+    <w:rsid w:val="003E56F5"/>
     <w:pPr>
       <w:numPr>
         <w:numId w:val="17"/>
@@ -11338,7 +11347,7 @@
     <w:basedOn w:val="Normal"/>
     <w:uiPriority w:val="34"/>
     <w:qFormat/>
-    <w:rsid w:val="004A11BA"/>
+    <w:rsid w:val="003E56F5"/>
     <w:pPr>
       <w:ind w:left="680"/>
       <w:jc w:val="left"/>
@@ -11360,7 +11369,7 @@
     <w:name w:val="Balloon Text"/>
     <w:basedOn w:val="Normal"/>
     <w:link w:val="TextedebullesCar"/>
-    <w:rsid w:val="004A11BA"/>
+    <w:rsid w:val="003E56F5"/>
     <w:rPr>
       <w:rFonts w:ascii="Tahoma" w:hAnsi="Tahoma" w:cs="Tahoma"/>
       <w:sz w:val="16"/>
@@ -11370,7 +11379,7 @@
   <w:style w:type="paragraph" w:customStyle="1" w:styleId="PuceNiveau1">
     <w:name w:val="Puce Niveau 1"/>
     <w:basedOn w:val="Normal"/>
-    <w:rsid w:val="004A11BA"/>
+    <w:rsid w:val="003E56F5"/>
     <w:pPr>
       <w:numPr>
         <w:numId w:val="14"/>
@@ -11388,7 +11397,7 @@
     <w:name w:val="Puce Niveau 2"/>
     <w:basedOn w:val="Normal"/>
     <w:autoRedefine/>
-    <w:rsid w:val="004A11BA"/>
+    <w:rsid w:val="003E56F5"/>
     <w:pPr>
       <w:numPr>
         <w:ilvl w:val="1"/>
@@ -11407,7 +11416,7 @@
     <w:name w:val="Puce Niveau 3"/>
     <w:basedOn w:val="Normal"/>
     <w:autoRedefine/>
-    <w:rsid w:val="004A11BA"/>
+    <w:rsid w:val="003E56F5"/>
     <w:pPr>
       <w:numPr>
         <w:ilvl w:val="2"/>
@@ -11426,7 +11435,7 @@
     <w:name w:val="Puce Niveau 4"/>
     <w:basedOn w:val="Normal"/>
     <w:autoRedefine/>
-    <w:rsid w:val="004A11BA"/>
+    <w:rsid w:val="003E56F5"/>
     <w:pPr>
       <w:numPr>
         <w:ilvl w:val="3"/>
@@ -11444,7 +11453,7 @@
   <w:style w:type="paragraph" w:customStyle="1" w:styleId="Textetableau">
     <w:name w:val="Texte tableau"/>
     <w:basedOn w:val="Normal"/>
-    <w:rsid w:val="004A11BA"/>
+    <w:rsid w:val="003E56F5"/>
     <w:pPr>
       <w:spacing w:before="60" w:after="60"/>
       <w:jc w:val="left"/>
@@ -11453,7 +11462,7 @@
   <w:style w:type="paragraph" w:customStyle="1" w:styleId="Titrecolonne">
     <w:name w:val="Titre colonne"/>
     <w:basedOn w:val="Textetableau"/>
-    <w:rsid w:val="004A11BA"/>
+    <w:rsid w:val="003E56F5"/>
     <w:rPr>
       <w:b/>
     </w:rPr>
@@ -11461,7 +11470,7 @@
   <w:style w:type="paragraph" w:customStyle="1" w:styleId="Titretableau">
     <w:name w:val="Titre tableau"/>
     <w:basedOn w:val="Textetableau"/>
-    <w:rsid w:val="004A11BA"/>
+    <w:rsid w:val="003E56F5"/>
     <w:pPr>
       <w:spacing w:before="120" w:after="120"/>
     </w:pPr>
@@ -11474,7 +11483,7 @@
   <w:style w:type="paragraph" w:customStyle="1" w:styleId="NumroNiveau2">
     <w:name w:val="Numéro Niveau 2"/>
     <w:basedOn w:val="Normal"/>
-    <w:rsid w:val="004A11BA"/>
+    <w:rsid w:val="003E56F5"/>
     <w:pPr>
       <w:numPr>
         <w:ilvl w:val="1"/>
@@ -11491,7 +11500,7 @@
   <w:style w:type="paragraph" w:customStyle="1" w:styleId="NumroNiveau3">
     <w:name w:val="Numéro Niveau 3"/>
     <w:basedOn w:val="Normal"/>
-    <w:rsid w:val="004A11BA"/>
+    <w:rsid w:val="003E56F5"/>
     <w:pPr>
       <w:numPr>
         <w:ilvl w:val="2"/>
@@ -11508,7 +11517,7 @@
   <w:style w:type="paragraph" w:customStyle="1" w:styleId="NumroNiveau4">
     <w:name w:val="Numéro Niveau 4"/>
     <w:basedOn w:val="Normal"/>
-    <w:rsid w:val="004A11BA"/>
+    <w:rsid w:val="003E56F5"/>
     <w:pPr>
       <w:numPr>
         <w:ilvl w:val="3"/>
@@ -11525,7 +11534,7 @@
   <w:style w:type="paragraph" w:customStyle="1" w:styleId="NumroRNiveau1">
     <w:name w:val="Numéro (R) Niveau 1"/>
     <w:basedOn w:val="Normal"/>
-    <w:rsid w:val="004A11BA"/>
+    <w:rsid w:val="003E56F5"/>
     <w:pPr>
       <w:numPr>
         <w:numId w:val="18"/>
@@ -11541,7 +11550,7 @@
   <w:style w:type="paragraph" w:customStyle="1" w:styleId="NumroRNiveau2">
     <w:name w:val="Numéro (R) Niveau 2"/>
     <w:basedOn w:val="Normal"/>
-    <w:rsid w:val="004A11BA"/>
+    <w:rsid w:val="003E56F5"/>
     <w:pPr>
       <w:numPr>
         <w:ilvl w:val="1"/>
@@ -11558,7 +11567,7 @@
   <w:style w:type="paragraph" w:customStyle="1" w:styleId="NumroRNiveau3">
     <w:name w:val="Numéro (R) Niveau 3"/>
     <w:basedOn w:val="Normal"/>
-    <w:rsid w:val="004A11BA"/>
+    <w:rsid w:val="003E56F5"/>
     <w:pPr>
       <w:numPr>
         <w:ilvl w:val="2"/>
@@ -11575,7 +11584,7 @@
   <w:style w:type="paragraph" w:customStyle="1" w:styleId="NumroRNiveau4">
     <w:name w:val="Numéro (R) Niveau 4"/>
     <w:basedOn w:val="Normal"/>
-    <w:rsid w:val="004A11BA"/>
+    <w:rsid w:val="003E56F5"/>
     <w:pPr>
       <w:numPr>
         <w:ilvl w:val="3"/>
@@ -11592,7 +11601,7 @@
   <w:style w:type="paragraph" w:customStyle="1" w:styleId="ParagrapheNiveau2">
     <w:name w:val="Paragraphe Niveau 2"/>
     <w:basedOn w:val="ParagrapheNiveau1"/>
-    <w:rsid w:val="004A11BA"/>
+    <w:rsid w:val="003E56F5"/>
     <w:pPr>
       <w:ind w:left="1077"/>
     </w:pPr>
@@ -11600,7 +11609,7 @@
   <w:style w:type="paragraph" w:customStyle="1" w:styleId="ParagrapheNiveau3">
     <w:name w:val="Paragraphe Niveau 3"/>
     <w:basedOn w:val="ParagrapheNiveau1"/>
-    <w:rsid w:val="004A11BA"/>
+    <w:rsid w:val="003E56F5"/>
     <w:pPr>
       <w:ind w:left="1474"/>
     </w:pPr>
@@ -11608,7 +11617,7 @@
   <w:style w:type="paragraph" w:customStyle="1" w:styleId="ParagrapheNiveau4">
     <w:name w:val="Paragraphe Niveau 4"/>
     <w:basedOn w:val="ParagrapheNiveau3"/>
-    <w:rsid w:val="004A11BA"/>
+    <w:rsid w:val="003E56F5"/>
     <w:pPr>
       <w:ind w:left="1871"/>
     </w:pPr>
@@ -11616,7 +11625,7 @@
   <w:style w:type="paragraph" w:customStyle="1" w:styleId="StyleTitrecolonneAutomatique">
     <w:name w:val="Style Titre colonne + Automatique"/>
     <w:basedOn w:val="Titrecolonne"/>
-    <w:rsid w:val="004A11BA"/>
+    <w:rsid w:val="003E56F5"/>
     <w:rPr>
       <w:bCs/>
     </w:rPr>
@@ -11688,7 +11697,7 @@
   </w:style>
   <w:style w:type="character" w:styleId="Marquenotebasdepage">
     <w:name w:val="footnote reference"/>
-    <w:rsid w:val="004A11BA"/>
+    <w:rsid w:val="003E56F5"/>
     <w:rPr>
       <w:vertAlign w:val="superscript"/>
     </w:rPr>
@@ -11720,7 +11729,7 @@
   <w:style w:type="table" w:styleId="Grille">
     <w:name w:val="Table Grid"/>
     <w:basedOn w:val="TableauNormal"/>
-    <w:rsid w:val="004A11BA"/>
+    <w:rsid w:val="003E56F5"/>
     <w:pPr>
       <w:spacing w:before="120" w:after="120"/>
     </w:pPr>
@@ -11796,7 +11805,7 @@
     <w:basedOn w:val="Normal"/>
     <w:next w:val="Titrecolonne"/>
     <w:qFormat/>
-    <w:rsid w:val="004A11BA"/>
+    <w:rsid w:val="003E56F5"/>
     <w:pPr>
       <w:spacing w:after="360"/>
       <w:jc w:val="center"/>
@@ -11925,7 +11934,7 @@
   <w:style w:type="character" w:customStyle="1" w:styleId="En-tteCar">
     <w:name w:val="En-tête Car"/>
     <w:link w:val="En-tte"/>
-    <w:rsid w:val="004A11BA"/>
+    <w:rsid w:val="003E56F5"/>
     <w:rPr>
       <w:rFonts w:ascii="Arial" w:hAnsi="Arial"/>
       <w:sz w:val="18"/>
@@ -11935,7 +11944,7 @@
   <w:style w:type="character" w:customStyle="1" w:styleId="PieddepageCar">
     <w:name w:val="Pied de page Car"/>
     <w:link w:val="Pieddepage"/>
-    <w:rsid w:val="004A11BA"/>
+    <w:rsid w:val="003E56F5"/>
     <w:rPr>
       <w:rFonts w:ascii="Arial" w:hAnsi="Arial"/>
       <w:sz w:val="18"/>
@@ -11949,7 +11958,7 @@
     <w:link w:val="CitationCar"/>
     <w:uiPriority w:val="29"/>
     <w:qFormat/>
-    <w:rsid w:val="004A11BA"/>
+    <w:rsid w:val="003E56F5"/>
     <w:rPr>
       <w:i/>
       <w:iCs/>
@@ -11960,7 +11969,7 @@
     <w:name w:val="Citation Car"/>
     <w:link w:val="Citation"/>
     <w:uiPriority w:val="29"/>
-    <w:rsid w:val="004A11BA"/>
+    <w:rsid w:val="003E56F5"/>
     <w:rPr>
       <w:rFonts w:ascii="Arial" w:hAnsi="Arial"/>
       <w:i/>
@@ -11976,7 +11985,7 @@
     <w:link w:val="CitationintenseCar"/>
     <w:uiPriority w:val="30"/>
     <w:qFormat/>
-    <w:rsid w:val="004A11BA"/>
+    <w:rsid w:val="003E56F5"/>
     <w:pPr>
       <w:pBdr>
         <w:bottom w:val="single" w:sz="4" w:space="4" w:color="4F81BD"/>
@@ -11996,7 +12005,7 @@
     <w:name w:val="Citation intense Car"/>
     <w:link w:val="Citationintense"/>
     <w:uiPriority w:val="30"/>
-    <w:rsid w:val="004A11BA"/>
+    <w:rsid w:val="003E56F5"/>
     <w:rPr>
       <w:rFonts w:ascii="Arial" w:hAnsi="Arial"/>
       <w:b/>
@@ -12011,7 +12020,7 @@
     <w:name w:val="Subtle Reference"/>
     <w:uiPriority w:val="31"/>
     <w:qFormat/>
-    <w:rsid w:val="004A11BA"/>
+    <w:rsid w:val="003E56F5"/>
     <w:rPr>
       <w:smallCaps/>
       <w:color w:val="C0504D"/>
@@ -12022,7 +12031,7 @@
     <w:name w:val="Intense Reference"/>
     <w:uiPriority w:val="32"/>
     <w:qFormat/>
-    <w:rsid w:val="004A11BA"/>
+    <w:rsid w:val="003E56F5"/>
     <w:rPr>
       <w:b/>
       <w:bCs/>
@@ -12036,7 +12045,7 @@
     <w:name w:val="Book Title"/>
     <w:uiPriority w:val="33"/>
     <w:qFormat/>
-    <w:rsid w:val="004A11BA"/>
+    <w:rsid w:val="003E56F5"/>
     <w:rPr>
       <w:b/>
       <w:bCs/>
@@ -12048,7 +12057,7 @@
     <w:name w:val="No Spacing"/>
     <w:uiPriority w:val="1"/>
     <w:qFormat/>
-    <w:rsid w:val="004A11BA"/>
+    <w:rsid w:val="003E56F5"/>
     <w:pPr>
       <w:jc w:val="both"/>
     </w:pPr>
@@ -12060,7 +12069,7 @@
   <w:style w:type="character" w:customStyle="1" w:styleId="TextedebullesCar">
     <w:name w:val="Texte de bulles Car"/>
     <w:link w:val="Textedebulles"/>
-    <w:rsid w:val="004A11BA"/>
+    <w:rsid w:val="003E56F5"/>
     <w:rPr>
       <w:rFonts w:ascii="Tahoma" w:hAnsi="Tahoma" w:cs="Tahoma"/>
       <w:sz w:val="16"/>
@@ -12071,7 +12080,7 @@
     <w:name w:val="Style Liste Puce"/>
     <w:uiPriority w:val="99"/>
     <w:semiHidden/>
-    <w:rsid w:val="004A11BA"/>
+    <w:rsid w:val="003E56F5"/>
     <w:pPr>
       <w:numPr>
         <w:numId w:val="13"/>
@@ -12081,7 +12090,7 @@
   <w:style w:type="character" w:customStyle="1" w:styleId="NotedebasdepageCar">
     <w:name w:val="Note de bas de page Car"/>
     <w:link w:val="Notedebasdepage"/>
-    <w:rsid w:val="004A11BA"/>
+    <w:rsid w:val="003E56F5"/>
     <w:rPr>
       <w:rFonts w:ascii="Arial" w:hAnsi="Arial"/>
       <w:sz w:val="16"/>
@@ -12288,7 +12297,7 @@
   <w:style w:type="paragraph" w:default="1" w:styleId="Normal">
     <w:name w:val="Normal"/>
     <w:qFormat/>
-    <w:rsid w:val="004A11BA"/>
+    <w:rsid w:val="003E56F5"/>
     <w:pPr>
       <w:spacing w:before="120"/>
       <w:jc w:val="both"/>
@@ -12304,7 +12313,7 @@
     <w:next w:val="Normal"/>
     <w:link w:val="Titre1Car"/>
     <w:qFormat/>
-    <w:rsid w:val="004A11BA"/>
+    <w:rsid w:val="003E56F5"/>
     <w:pPr>
       <w:keepNext/>
       <w:numPr>
@@ -12330,7 +12339,7 @@
     <w:basedOn w:val="Normal"/>
     <w:next w:val="Normal"/>
     <w:qFormat/>
-    <w:rsid w:val="004A11BA"/>
+    <w:rsid w:val="003E56F5"/>
     <w:pPr>
       <w:keepNext/>
       <w:numPr>
@@ -12355,7 +12364,7 @@
     <w:basedOn w:val="Normal"/>
     <w:next w:val="Normal"/>
     <w:qFormat/>
-    <w:rsid w:val="004A11BA"/>
+    <w:rsid w:val="003E56F5"/>
     <w:pPr>
       <w:keepNext/>
       <w:numPr>
@@ -12379,7 +12388,7 @@
     <w:basedOn w:val="Normal"/>
     <w:next w:val="Normal"/>
     <w:qFormat/>
-    <w:rsid w:val="004A11BA"/>
+    <w:rsid w:val="003E56F5"/>
     <w:pPr>
       <w:keepNext/>
       <w:numPr>
@@ -12403,7 +12412,7 @@
     <w:basedOn w:val="Normal"/>
     <w:next w:val="Titrecolonne"/>
     <w:qFormat/>
-    <w:rsid w:val="004A11BA"/>
+    <w:rsid w:val="003E56F5"/>
     <w:pPr>
       <w:numPr>
         <w:ilvl w:val="4"/>
@@ -12426,7 +12435,7 @@
     <w:basedOn w:val="Normal"/>
     <w:next w:val="Titrecolonne"/>
     <w:qFormat/>
-    <w:rsid w:val="004A11BA"/>
+    <w:rsid w:val="003E56F5"/>
     <w:pPr>
       <w:numPr>
         <w:ilvl w:val="5"/>
@@ -12448,7 +12457,7 @@
     <w:basedOn w:val="Normal"/>
     <w:next w:val="Titrecolonne"/>
     <w:qFormat/>
-    <w:rsid w:val="004A11BA"/>
+    <w:rsid w:val="003E56F5"/>
     <w:pPr>
       <w:numPr>
         <w:ilvl w:val="6"/>
@@ -12467,7 +12476,7 @@
     <w:basedOn w:val="Normal"/>
     <w:next w:val="Titrecolonne"/>
     <w:qFormat/>
-    <w:rsid w:val="004A11BA"/>
+    <w:rsid w:val="003E56F5"/>
     <w:pPr>
       <w:outlineLvl w:val="7"/>
     </w:pPr>
@@ -12477,7 +12486,7 @@
     <w:basedOn w:val="Normal"/>
     <w:next w:val="Titrecolonne"/>
     <w:qFormat/>
-    <w:rsid w:val="004A11BA"/>
+    <w:rsid w:val="003E56F5"/>
     <w:pPr>
       <w:outlineLvl w:val="8"/>
     </w:pPr>
@@ -12486,7 +12495,7 @@
     <w:name w:val="Default Paragraph Font"/>
     <w:uiPriority w:val="1"/>
     <w:unhideWhenUsed/>
-    <w:rsid w:val="004A11BA"/>
+    <w:rsid w:val="003E56F5"/>
   </w:style>
   <w:style w:type="table" w:default="1" w:styleId="TableauNormal">
     <w:name w:val="Normal Table"/>
@@ -12508,7 +12517,7 @@
     <w:uiPriority w:val="99"/>
     <w:semiHidden/>
     <w:unhideWhenUsed/>
-    <w:rsid w:val="004A11BA"/>
+    <w:rsid w:val="003E56F5"/>
   </w:style>
   <w:style w:type="character" w:customStyle="1" w:styleId="WW8Num1z0">
     <w:name w:val="WW8Num1z0"/>
@@ -12799,7 +12808,7 @@
   <w:style w:type="character" w:styleId="Lienhypertexte">
     <w:name w:val="Hyperlink"/>
     <w:uiPriority w:val="99"/>
-    <w:rsid w:val="004A11BA"/>
+    <w:rsid w:val="003E56F5"/>
     <w:rPr>
       <w:rFonts w:ascii="Arial" w:hAnsi="Arial"/>
       <w:color w:val="FF6600"/>
@@ -12826,7 +12835,7 @@
   <w:style w:type="character" w:customStyle="1" w:styleId="Emphaseple">
     <w:name w:val="Emphase pâle"/>
     <w:uiPriority w:val="19"/>
-    <w:rsid w:val="004A11BA"/>
+    <w:rsid w:val="003E56F5"/>
     <w:rPr>
       <w:i/>
       <w:iCs/>
@@ -12836,7 +12845,7 @@
   <w:style w:type="character" w:customStyle="1" w:styleId="Emphaseintense">
     <w:name w:val="Emphase intense"/>
     <w:uiPriority w:val="21"/>
-    <w:rsid w:val="004A11BA"/>
+    <w:rsid w:val="003E56F5"/>
     <w:rPr>
       <w:b/>
       <w:bCs/>
@@ -12975,7 +12984,7 @@
     <w:name w:val="Titre Page de garde"/>
     <w:basedOn w:val="Normal"/>
     <w:next w:val="Normal"/>
-    <w:rsid w:val="004A11BA"/>
+    <w:rsid w:val="003E56F5"/>
     <w:pPr>
       <w:jc w:val="center"/>
     </w:pPr>
@@ -12991,7 +13000,7 @@
     <w:basedOn w:val="Normal"/>
     <w:next w:val="Normal"/>
     <w:uiPriority w:val="39"/>
-    <w:rsid w:val="004A11BA"/>
+    <w:rsid w:val="003E56F5"/>
     <w:pPr>
       <w:pBdr>
         <w:bottom w:val="single" w:sz="8" w:space="1" w:color="FFFFFF"/>
@@ -13013,7 +13022,7 @@
     <w:basedOn w:val="Normal"/>
     <w:next w:val="Normal"/>
     <w:uiPriority w:val="39"/>
-    <w:rsid w:val="004A11BA"/>
+    <w:rsid w:val="003E56F5"/>
     <w:pPr>
       <w:jc w:val="left"/>
     </w:pPr>
@@ -13029,7 +13038,7 @@
     <w:basedOn w:val="Normal"/>
     <w:next w:val="Normal"/>
     <w:uiPriority w:val="39"/>
-    <w:rsid w:val="004A11BA"/>
+    <w:rsid w:val="003E56F5"/>
     <w:pPr>
       <w:tabs>
         <w:tab w:val="left" w:pos="1600"/>
@@ -13048,7 +13057,7 @@
     <w:basedOn w:val="Normal"/>
     <w:next w:val="Normal"/>
     <w:uiPriority w:val="39"/>
-    <w:rsid w:val="004A11BA"/>
+    <w:rsid w:val="003E56F5"/>
     <w:pPr>
       <w:ind w:left="680"/>
       <w:jc w:val="left"/>
@@ -13063,7 +13072,7 @@
     <w:basedOn w:val="Normal"/>
     <w:next w:val="Normal"/>
     <w:autoRedefine/>
-    <w:rsid w:val="004A11BA"/>
+    <w:rsid w:val="003E56F5"/>
     <w:pPr>
       <w:ind w:left="800"/>
       <w:jc w:val="left"/>
@@ -13078,7 +13087,7 @@
     <w:basedOn w:val="Normal"/>
     <w:next w:val="Normal"/>
     <w:autoRedefine/>
-    <w:rsid w:val="004A11BA"/>
+    <w:rsid w:val="003E56F5"/>
     <w:pPr>
       <w:ind w:left="1000"/>
       <w:jc w:val="left"/>
@@ -13093,7 +13102,7 @@
     <w:basedOn w:val="Normal"/>
     <w:next w:val="Normal"/>
     <w:autoRedefine/>
-    <w:rsid w:val="004A11BA"/>
+    <w:rsid w:val="003E56F5"/>
     <w:pPr>
       <w:ind w:left="1200"/>
       <w:jc w:val="left"/>
@@ -13108,7 +13117,7 @@
     <w:basedOn w:val="Normal"/>
     <w:next w:val="Normal"/>
     <w:autoRedefine/>
-    <w:rsid w:val="004A11BA"/>
+    <w:rsid w:val="003E56F5"/>
     <w:pPr>
       <w:ind w:left="1400"/>
       <w:jc w:val="left"/>
@@ -13123,7 +13132,7 @@
     <w:basedOn w:val="Normal"/>
     <w:next w:val="Normal"/>
     <w:autoRedefine/>
-    <w:rsid w:val="004A11BA"/>
+    <w:rsid w:val="003E56F5"/>
     <w:pPr>
       <w:ind w:left="1600"/>
       <w:jc w:val="left"/>
@@ -13137,7 +13146,7 @@
     <w:name w:val="header"/>
     <w:basedOn w:val="Normal"/>
     <w:link w:val="En-tteCar"/>
-    <w:rsid w:val="004A11BA"/>
+    <w:rsid w:val="003E56F5"/>
     <w:pPr>
       <w:tabs>
         <w:tab w:val="center" w:pos="4536"/>
@@ -13154,7 +13163,7 @@
     <w:name w:val="footer"/>
     <w:basedOn w:val="Normal"/>
     <w:link w:val="PieddepageCar"/>
-    <w:rsid w:val="004A11BA"/>
+    <w:rsid w:val="003E56F5"/>
     <w:pPr>
       <w:tabs>
         <w:tab w:val="center" w:pos="4536"/>
@@ -13169,7 +13178,7 @@
   <w:style w:type="paragraph" w:customStyle="1" w:styleId="Miseenavant">
     <w:name w:val="Mise en avant"/>
     <w:basedOn w:val="Normal"/>
-    <w:rsid w:val="004A11BA"/>
+    <w:rsid w:val="003E56F5"/>
     <w:pPr>
       <w:pBdr>
         <w:left w:val="single" w:sz="18" w:space="4" w:color="FF6600"/>
@@ -13181,7 +13190,7 @@
   <w:style w:type="paragraph" w:customStyle="1" w:styleId="Blocdecommandes">
     <w:name w:val="Bloc de commandes"/>
     <w:basedOn w:val="Normal"/>
-    <w:rsid w:val="004A11BA"/>
+    <w:rsid w:val="003E56F5"/>
     <w:pPr>
       <w:pBdr>
         <w:top w:val="single" w:sz="8" w:space="1" w:color="808080"/>
@@ -13202,24 +13211,21 @@
     <w:name w:val="Titre paragraphe"/>
     <w:basedOn w:val="Normal"/>
     <w:next w:val="Normal"/>
-    <w:rsid w:val="00397E7D"/>
+    <w:rsid w:val="003E56F5"/>
     <w:pPr>
       <w:spacing w:before="600"/>
-      <w:jc w:val="left"/>
+      <w:jc w:val="center"/>
     </w:pPr>
     <w:rPr>
       <w:b/>
-      <w:bCs/>
-      <w:color w:val="008BAF"/>
-      <w:sz w:val="48"/>
-      <w:szCs w:val="48"/>
+      <w:sz w:val="24"/>
     </w:rPr>
   </w:style>
   <w:style w:type="paragraph" w:styleId="Notedebasdepage">
     <w:name w:val="footnote text"/>
     <w:basedOn w:val="Normal"/>
     <w:link w:val="NotedebasdepageCar"/>
-    <w:rsid w:val="004A11BA"/>
+    <w:rsid w:val="003E56F5"/>
     <w:rPr>
       <w:sz w:val="16"/>
     </w:rPr>
@@ -13227,7 +13233,7 @@
   <w:style w:type="paragraph" w:customStyle="1" w:styleId="Remarque">
     <w:name w:val="Remarque"/>
     <w:basedOn w:val="Normal"/>
-    <w:rsid w:val="004A11BA"/>
+    <w:rsid w:val="003E56F5"/>
     <w:pPr>
       <w:pBdr>
         <w:left w:val="single" w:sz="18" w:space="4" w:color="666666"/>
@@ -13242,7 +13248,7 @@
   <w:style w:type="paragraph" w:customStyle="1" w:styleId="NumroNiveau1">
     <w:name w:val="Numéro Niveau 1"/>
     <w:basedOn w:val="Normal"/>
-    <w:rsid w:val="004A11BA"/>
+    <w:rsid w:val="003E56F5"/>
     <w:pPr>
       <w:numPr>
         <w:numId w:val="17"/>
@@ -13288,7 +13294,7 @@
     <w:basedOn w:val="Normal"/>
     <w:uiPriority w:val="34"/>
     <w:qFormat/>
-    <w:rsid w:val="004A11BA"/>
+    <w:rsid w:val="003E56F5"/>
     <w:pPr>
       <w:ind w:left="680"/>
       <w:jc w:val="left"/>
@@ -13310,7 +13316,7 @@
     <w:name w:val="Balloon Text"/>
     <w:basedOn w:val="Normal"/>
     <w:link w:val="TextedebullesCar"/>
-    <w:rsid w:val="004A11BA"/>
+    <w:rsid w:val="003E56F5"/>
     <w:rPr>
       <w:rFonts w:ascii="Tahoma" w:hAnsi="Tahoma" w:cs="Tahoma"/>
       <w:sz w:val="16"/>
@@ -13320,7 +13326,7 @@
   <w:style w:type="paragraph" w:customStyle="1" w:styleId="PuceNiveau1">
     <w:name w:val="Puce Niveau 1"/>
     <w:basedOn w:val="Normal"/>
-    <w:rsid w:val="004A11BA"/>
+    <w:rsid w:val="003E56F5"/>
     <w:pPr>
       <w:numPr>
         <w:numId w:val="14"/>
@@ -13338,7 +13344,7 @@
     <w:name w:val="Puce Niveau 2"/>
     <w:basedOn w:val="Normal"/>
     <w:autoRedefine/>
-    <w:rsid w:val="004A11BA"/>
+    <w:rsid w:val="003E56F5"/>
     <w:pPr>
       <w:numPr>
         <w:ilvl w:val="1"/>
@@ -13357,7 +13363,7 @@
     <w:name w:val="Puce Niveau 3"/>
     <w:basedOn w:val="Normal"/>
     <w:autoRedefine/>
-    <w:rsid w:val="004A11BA"/>
+    <w:rsid w:val="003E56F5"/>
     <w:pPr>
       <w:numPr>
         <w:ilvl w:val="2"/>
@@ -13376,7 +13382,7 @@
     <w:name w:val="Puce Niveau 4"/>
     <w:basedOn w:val="Normal"/>
     <w:autoRedefine/>
-    <w:rsid w:val="004A11BA"/>
+    <w:rsid w:val="003E56F5"/>
     <w:pPr>
       <w:numPr>
         <w:ilvl w:val="3"/>
@@ -13394,7 +13400,7 @@
   <w:style w:type="paragraph" w:customStyle="1" w:styleId="Textetableau">
     <w:name w:val="Texte tableau"/>
     <w:basedOn w:val="Normal"/>
-    <w:rsid w:val="004A11BA"/>
+    <w:rsid w:val="003E56F5"/>
     <w:pPr>
       <w:spacing w:before="60" w:after="60"/>
       <w:jc w:val="left"/>
@@ -13403,7 +13409,7 @@
   <w:style w:type="paragraph" w:customStyle="1" w:styleId="Titrecolonne">
     <w:name w:val="Titre colonne"/>
     <w:basedOn w:val="Textetableau"/>
-    <w:rsid w:val="004A11BA"/>
+    <w:rsid w:val="003E56F5"/>
     <w:rPr>
       <w:b/>
     </w:rPr>
@@ -13411,7 +13417,7 @@
   <w:style w:type="paragraph" w:customStyle="1" w:styleId="Titretableau">
     <w:name w:val="Titre tableau"/>
     <w:basedOn w:val="Textetableau"/>
-    <w:rsid w:val="004A11BA"/>
+    <w:rsid w:val="003E56F5"/>
     <w:pPr>
       <w:spacing w:before="120" w:after="120"/>
     </w:pPr>
@@ -13424,7 +13430,7 @@
   <w:style w:type="paragraph" w:customStyle="1" w:styleId="NumroNiveau2">
     <w:name w:val="Numéro Niveau 2"/>
     <w:basedOn w:val="Normal"/>
-    <w:rsid w:val="004A11BA"/>
+    <w:rsid w:val="003E56F5"/>
     <w:pPr>
       <w:numPr>
         <w:ilvl w:val="1"/>
@@ -13441,7 +13447,7 @@
   <w:style w:type="paragraph" w:customStyle="1" w:styleId="NumroNiveau3">
     <w:name w:val="Numéro Niveau 3"/>
     <w:basedOn w:val="Normal"/>
-    <w:rsid w:val="004A11BA"/>
+    <w:rsid w:val="003E56F5"/>
     <w:pPr>
       <w:numPr>
         <w:ilvl w:val="2"/>
@@ -13458,7 +13464,7 @@
   <w:style w:type="paragraph" w:customStyle="1" w:styleId="NumroNiveau4">
     <w:name w:val="Numéro Niveau 4"/>
     <w:basedOn w:val="Normal"/>
-    <w:rsid w:val="004A11BA"/>
+    <w:rsid w:val="003E56F5"/>
     <w:pPr>
       <w:numPr>
         <w:ilvl w:val="3"/>
@@ -13475,7 +13481,7 @@
   <w:style w:type="paragraph" w:customStyle="1" w:styleId="NumroRNiveau1">
     <w:name w:val="Numéro (R) Niveau 1"/>
     <w:basedOn w:val="Normal"/>
-    <w:rsid w:val="004A11BA"/>
+    <w:rsid w:val="003E56F5"/>
     <w:pPr>
       <w:numPr>
         <w:numId w:val="18"/>
@@ -13491,7 +13497,7 @@
   <w:style w:type="paragraph" w:customStyle="1" w:styleId="NumroRNiveau2">
     <w:name w:val="Numéro (R) Niveau 2"/>
     <w:basedOn w:val="Normal"/>
-    <w:rsid w:val="004A11BA"/>
+    <w:rsid w:val="003E56F5"/>
     <w:pPr>
       <w:numPr>
         <w:ilvl w:val="1"/>
@@ -13508,7 +13514,7 @@
   <w:style w:type="paragraph" w:customStyle="1" w:styleId="NumroRNiveau3">
     <w:name w:val="Numéro (R) Niveau 3"/>
     <w:basedOn w:val="Normal"/>
-    <w:rsid w:val="004A11BA"/>
+    <w:rsid w:val="003E56F5"/>
     <w:pPr>
       <w:numPr>
         <w:ilvl w:val="2"/>
@@ -13525,7 +13531,7 @@
   <w:style w:type="paragraph" w:customStyle="1" w:styleId="NumroRNiveau4">
     <w:name w:val="Numéro (R) Niveau 4"/>
     <w:basedOn w:val="Normal"/>
-    <w:rsid w:val="004A11BA"/>
+    <w:rsid w:val="003E56F5"/>
     <w:pPr>
       <w:numPr>
         <w:ilvl w:val="3"/>
@@ -13542,7 +13548,7 @@
   <w:style w:type="paragraph" w:customStyle="1" w:styleId="ParagrapheNiveau2">
     <w:name w:val="Paragraphe Niveau 2"/>
     <w:basedOn w:val="ParagrapheNiveau1"/>
-    <w:rsid w:val="004A11BA"/>
+    <w:rsid w:val="003E56F5"/>
     <w:pPr>
       <w:ind w:left="1077"/>
     </w:pPr>
@@ -13550,7 +13556,7 @@
   <w:style w:type="paragraph" w:customStyle="1" w:styleId="ParagrapheNiveau3">
     <w:name w:val="Paragraphe Niveau 3"/>
     <w:basedOn w:val="ParagrapheNiveau1"/>
-    <w:rsid w:val="004A11BA"/>
+    <w:rsid w:val="003E56F5"/>
     <w:pPr>
       <w:ind w:left="1474"/>
     </w:pPr>
@@ -13558,7 +13564,7 @@
   <w:style w:type="paragraph" w:customStyle="1" w:styleId="ParagrapheNiveau4">
     <w:name w:val="Paragraphe Niveau 4"/>
     <w:basedOn w:val="ParagrapheNiveau3"/>
-    <w:rsid w:val="004A11BA"/>
+    <w:rsid w:val="003E56F5"/>
     <w:pPr>
       <w:ind w:left="1871"/>
     </w:pPr>
@@ -13566,7 +13572,7 @@
   <w:style w:type="paragraph" w:customStyle="1" w:styleId="StyleTitrecolonneAutomatique">
     <w:name w:val="Style Titre colonne + Automatique"/>
     <w:basedOn w:val="Titrecolonne"/>
-    <w:rsid w:val="004A11BA"/>
+    <w:rsid w:val="003E56F5"/>
     <w:rPr>
       <w:bCs/>
     </w:rPr>
@@ -13638,7 +13644,7 @@
   </w:style>
   <w:style w:type="character" w:styleId="Marquenotebasdepage">
     <w:name w:val="footnote reference"/>
-    <w:rsid w:val="004A11BA"/>
+    <w:rsid w:val="003E56F5"/>
     <w:rPr>
       <w:vertAlign w:val="superscript"/>
     </w:rPr>
@@ -13670,7 +13676,7 @@
   <w:style w:type="table" w:styleId="Grille">
     <w:name w:val="Table Grid"/>
     <w:basedOn w:val="TableauNormal"/>
-    <w:rsid w:val="004A11BA"/>
+    <w:rsid w:val="003E56F5"/>
     <w:pPr>
       <w:spacing w:before="120" w:after="120"/>
     </w:pPr>
@@ -13746,7 +13752,7 @@
     <w:basedOn w:val="Normal"/>
     <w:next w:val="Titrecolonne"/>
     <w:qFormat/>
-    <w:rsid w:val="004A11BA"/>
+    <w:rsid w:val="003E56F5"/>
     <w:pPr>
       <w:spacing w:after="360"/>
       <w:jc w:val="center"/>
@@ -13875,7 +13881,7 @@
   <w:style w:type="character" w:customStyle="1" w:styleId="En-tteCar">
     <w:name w:val="En-tête Car"/>
     <w:link w:val="En-tte"/>
-    <w:rsid w:val="004A11BA"/>
+    <w:rsid w:val="003E56F5"/>
     <w:rPr>
       <w:rFonts w:ascii="Arial" w:hAnsi="Arial"/>
       <w:sz w:val="18"/>
@@ -13885,7 +13891,7 @@
   <w:style w:type="character" w:customStyle="1" w:styleId="PieddepageCar">
     <w:name w:val="Pied de page Car"/>
     <w:link w:val="Pieddepage"/>
-    <w:rsid w:val="004A11BA"/>
+    <w:rsid w:val="003E56F5"/>
     <w:rPr>
       <w:rFonts w:ascii="Arial" w:hAnsi="Arial"/>
       <w:sz w:val="18"/>
@@ -13899,7 +13905,7 @@
     <w:link w:val="CitationCar"/>
     <w:uiPriority w:val="29"/>
     <w:qFormat/>
-    <w:rsid w:val="004A11BA"/>
+    <w:rsid w:val="003E56F5"/>
     <w:rPr>
       <w:i/>
       <w:iCs/>
@@ -13910,7 +13916,7 @@
     <w:name w:val="Citation Car"/>
     <w:link w:val="Citation"/>
     <w:uiPriority w:val="29"/>
-    <w:rsid w:val="004A11BA"/>
+    <w:rsid w:val="003E56F5"/>
     <w:rPr>
       <w:rFonts w:ascii="Arial" w:hAnsi="Arial"/>
       <w:i/>
@@ -13926,7 +13932,7 @@
     <w:link w:val="CitationintenseCar"/>
     <w:uiPriority w:val="30"/>
     <w:qFormat/>
-    <w:rsid w:val="004A11BA"/>
+    <w:rsid w:val="003E56F5"/>
     <w:pPr>
       <w:pBdr>
         <w:bottom w:val="single" w:sz="4" w:space="4" w:color="4F81BD"/>
@@ -13946,7 +13952,7 @@
     <w:name w:val="Citation intense Car"/>
     <w:link w:val="Citationintense"/>
     <w:uiPriority w:val="30"/>
-    <w:rsid w:val="004A11BA"/>
+    <w:rsid w:val="003E56F5"/>
     <w:rPr>
       <w:rFonts w:ascii="Arial" w:hAnsi="Arial"/>
       <w:b/>
@@ -13961,7 +13967,7 @@
     <w:name w:val="Subtle Reference"/>
     <w:uiPriority w:val="31"/>
     <w:qFormat/>
-    <w:rsid w:val="004A11BA"/>
+    <w:rsid w:val="003E56F5"/>
     <w:rPr>
       <w:smallCaps/>
       <w:color w:val="C0504D"/>
@@ -13972,7 +13978,7 @@
     <w:name w:val="Intense Reference"/>
     <w:uiPriority w:val="32"/>
     <w:qFormat/>
-    <w:rsid w:val="004A11BA"/>
+    <w:rsid w:val="003E56F5"/>
     <w:rPr>
       <w:b/>
       <w:bCs/>
@@ -13986,7 +13992,7 @@
     <w:name w:val="Book Title"/>
     <w:uiPriority w:val="33"/>
     <w:qFormat/>
-    <w:rsid w:val="004A11BA"/>
+    <w:rsid w:val="003E56F5"/>
     <w:rPr>
       <w:b/>
       <w:bCs/>
@@ -13998,7 +14004,7 @@
     <w:name w:val="No Spacing"/>
     <w:uiPriority w:val="1"/>
     <w:qFormat/>
-    <w:rsid w:val="004A11BA"/>
+    <w:rsid w:val="003E56F5"/>
     <w:pPr>
       <w:jc w:val="both"/>
     </w:pPr>
@@ -14010,7 +14016,7 @@
   <w:style w:type="character" w:customStyle="1" w:styleId="TextedebullesCar">
     <w:name w:val="Texte de bulles Car"/>
     <w:link w:val="Textedebulles"/>
-    <w:rsid w:val="004A11BA"/>
+    <w:rsid w:val="003E56F5"/>
     <w:rPr>
       <w:rFonts w:ascii="Tahoma" w:hAnsi="Tahoma" w:cs="Tahoma"/>
       <w:sz w:val="16"/>
@@ -14021,7 +14027,7 @@
     <w:name w:val="Style Liste Puce"/>
     <w:uiPriority w:val="99"/>
     <w:semiHidden/>
-    <w:rsid w:val="004A11BA"/>
+    <w:rsid w:val="003E56F5"/>
     <w:pPr>
       <w:numPr>
         <w:numId w:val="13"/>
@@ -14031,7 +14037,7 @@
   <w:style w:type="character" w:customStyle="1" w:styleId="NotedebasdepageCar">
     <w:name w:val="Note de bas de page Car"/>
     <w:link w:val="Notedebasdepage"/>
-    <w:rsid w:val="004A11BA"/>
+    <w:rsid w:val="003E56F5"/>
     <w:rPr>
       <w:rFonts w:ascii="Arial" w:hAnsi="Arial"/>
       <w:sz w:val="16"/>

</xml_diff>

<commit_message>
Début livraison de la v0.8-5 Refonte de tout le socle d'historisation (réponse aux demandes de Bogdan).
</commit_message>
<xml_diff>
--- a/Documentations/Orasys - FR - Guide Installation - SecretManager v0.8-x - v1.1-0.docx
+++ b/Documentations/Orasys - FR - Guide Installation - SecretManager v0.8-x - v1.1-0.docx
@@ -1,6 +1,6 @@
 
 <file path=word/document.xml><?xml version="1.0" encoding="utf-8"?>
-<w:document xmlns:wpc="http://schemas.microsoft.com/office/word/2010/wordprocessingCanvas" xmlns:mo="http://schemas.microsoft.com/office/mac/office/2008/main" xmlns:mc="http://schemas.openxmlformats.org/markup-compatibility/2006" xmlns:mv="urn:schemas-microsoft-com:mac:vml" xmlns:o="urn:schemas-microsoft-com:office:office" xmlns:r="http://schemas.openxmlformats.org/officeDocument/2006/relationships" xmlns:m="http://schemas.openxmlformats.org/officeDocument/2006/math" xmlns:v="urn:schemas-microsoft-com:vml" xmlns:wp14="http://schemas.microsoft.com/office/word/2010/wordprocessingDrawing" xmlns:wp="http://schemas.openxmlformats.org/drawingml/2006/wordprocessingDrawing" xmlns:w10="urn:schemas-microsoft-com:office:word" xmlns:w="http://schemas.openxmlformats.org/wordprocessingml/2006/main" xmlns:w14="http://schemas.microsoft.com/office/word/2010/wordml" xmlns:wpg="http://schemas.microsoft.com/office/word/2010/wordprocessingGroup" xmlns:wpi="http://schemas.microsoft.com/office/word/2010/wordprocessingInk" xmlns:wne="http://schemas.microsoft.com/office/word/2006/wordml" xmlns:wps="http://schemas.microsoft.com/office/word/2010/wordprocessingShape" mc:Ignorable="w14 wp14">
+<w:document xmlns:wpc="http://schemas.microsoft.com/office/word/2010/wordprocessingCanvas" xmlns:mc="http://schemas.openxmlformats.org/markup-compatibility/2006" xmlns:o="urn:schemas-microsoft-com:office:office" xmlns:r="http://schemas.openxmlformats.org/officeDocument/2006/relationships" xmlns:m="http://schemas.openxmlformats.org/officeDocument/2006/math" xmlns:v="urn:schemas-microsoft-com:vml" xmlns:wp14="http://schemas.microsoft.com/office/word/2010/wordprocessingDrawing" xmlns:wp="http://schemas.openxmlformats.org/drawingml/2006/wordprocessingDrawing" xmlns:w10="urn:schemas-microsoft-com:office:word" xmlns:w="http://schemas.openxmlformats.org/wordprocessingml/2006/main" xmlns:w14="http://schemas.microsoft.com/office/word/2010/wordml" xmlns:wpg="http://schemas.microsoft.com/office/word/2010/wordprocessingGroup" xmlns:wpi="http://schemas.microsoft.com/office/word/2010/wordprocessingInk" xmlns:wne="http://schemas.microsoft.com/office/word/2006/wordml" xmlns:wps="http://schemas.microsoft.com/office/word/2010/wordprocessingShape" mc:Ignorable="w14 wp14">
   <w:background w:color="FFFFFF"/>
   <w:body>
     <w:p/>
@@ -129,6 +129,7 @@
               </w:rPr>
               <w:fldChar w:fldCharType="separate"/>
             </w:r>
+            <w:proofErr w:type="spellStart"/>
             <w:r>
               <w:rPr>
                 <w:rFonts w:ascii="Verdana" w:hAnsi="Verdana"/>
@@ -145,6 +146,7 @@
               </w:rPr>
               <w:t>Manager</w:t>
             </w:r>
+            <w:proofErr w:type="spellEnd"/>
             <w:r>
               <w:rPr>
                 <w:rFonts w:ascii="Verdana" w:hAnsi="Verdana"/>
@@ -720,10 +722,6 @@
     </w:tbl>
     <w:p/>
     <w:p>
-      <w:pPr>
-        <w:spacing w:before="0"/>
-        <w:jc w:val="left"/>
-      </w:pPr>
       <w:r>
         <w:br w:type="page"/>
       </w:r>
@@ -750,7 +748,7 @@
           <w:tab w:val="right" w:leader="dot" w:pos="9060"/>
         </w:tabs>
         <w:rPr>
-          <w:rFonts w:asciiTheme="minorHAnsi" w:eastAsiaTheme="minorEastAsia" w:hAnsiTheme="minorHAnsi" w:cstheme="minorBidi"/>
+          <w:rFonts w:eastAsiaTheme="minorEastAsia"/>
           <w:b w:val="0"/>
           <w:bCs w:val="0"/>
           <w:iCs w:val="0"/>
@@ -760,6 +758,9 @@
         </w:rPr>
       </w:pPr>
       <w:r>
+        <w:rPr>
+          <w:szCs w:val="24"/>
+        </w:rPr>
         <w:fldChar w:fldCharType="begin"/>
       </w:r>
       <w:r>
@@ -772,6 +773,9 @@
         <w:instrText xml:space="preserve"> </w:instrText>
       </w:r>
       <w:r>
+        <w:rPr>
+          <w:szCs w:val="24"/>
+        </w:rPr>
         <w:fldChar w:fldCharType="separate"/>
       </w:r>
       <w:r>
@@ -829,7 +833,7 @@
           <w:tab w:val="right" w:leader="dot" w:pos="9060"/>
         </w:tabs>
         <w:rPr>
-          <w:rFonts w:asciiTheme="minorHAnsi" w:eastAsiaTheme="minorEastAsia" w:hAnsiTheme="minorHAnsi" w:cstheme="minorBidi"/>
+          <w:rFonts w:eastAsiaTheme="minorEastAsia"/>
           <w:b w:val="0"/>
           <w:bCs w:val="0"/>
           <w:iCs w:val="0"/>
@@ -893,7 +897,7 @@
           <w:tab w:val="right" w:leader="dot" w:pos="9060"/>
         </w:tabs>
         <w:rPr>
-          <w:rFonts w:asciiTheme="minorHAnsi" w:eastAsiaTheme="minorEastAsia" w:hAnsiTheme="minorHAnsi" w:cstheme="minorBidi"/>
+          <w:rFonts w:eastAsiaTheme="minorEastAsia"/>
           <w:b w:val="0"/>
           <w:bCs w:val="0"/>
           <w:iCs w:val="0"/>
@@ -957,7 +961,7 @@
           <w:tab w:val="right" w:leader="dot" w:pos="9060"/>
         </w:tabs>
         <w:rPr>
-          <w:rFonts w:asciiTheme="minorHAnsi" w:eastAsiaTheme="minorEastAsia" w:hAnsiTheme="minorHAnsi" w:cstheme="minorBidi"/>
+          <w:rFonts w:eastAsiaTheme="minorEastAsia"/>
           <w:b w:val="0"/>
           <w:bCs w:val="0"/>
           <w:noProof/>
@@ -1021,7 +1025,7 @@
           <w:tab w:val="right" w:leader="dot" w:pos="9060"/>
         </w:tabs>
         <w:rPr>
-          <w:rFonts w:asciiTheme="minorHAnsi" w:eastAsiaTheme="minorEastAsia" w:hAnsiTheme="minorHAnsi" w:cstheme="minorBidi"/>
+          <w:rFonts w:eastAsiaTheme="minorEastAsia"/>
           <w:b w:val="0"/>
           <w:bCs w:val="0"/>
           <w:noProof/>
@@ -1085,7 +1089,7 @@
           <w:tab w:val="right" w:leader="dot" w:pos="9060"/>
         </w:tabs>
         <w:rPr>
-          <w:rFonts w:asciiTheme="minorHAnsi" w:eastAsiaTheme="minorEastAsia" w:hAnsiTheme="minorHAnsi" w:cstheme="minorBidi"/>
+          <w:rFonts w:eastAsiaTheme="minorEastAsia"/>
           <w:b w:val="0"/>
           <w:bCs w:val="0"/>
           <w:noProof/>
@@ -1149,7 +1153,7 @@
           <w:tab w:val="right" w:leader="dot" w:pos="9060"/>
         </w:tabs>
         <w:rPr>
-          <w:rFonts w:asciiTheme="minorHAnsi" w:eastAsiaTheme="minorEastAsia" w:hAnsiTheme="minorHAnsi" w:cstheme="minorBidi"/>
+          <w:rFonts w:eastAsiaTheme="minorEastAsia"/>
           <w:b w:val="0"/>
           <w:bCs w:val="0"/>
           <w:iCs w:val="0"/>
@@ -1213,7 +1217,7 @@
           <w:tab w:val="right" w:leader="dot" w:pos="9060"/>
         </w:tabs>
         <w:rPr>
-          <w:rFonts w:asciiTheme="minorHAnsi" w:eastAsiaTheme="minorEastAsia" w:hAnsiTheme="minorHAnsi" w:cstheme="minorBidi"/>
+          <w:rFonts w:eastAsiaTheme="minorEastAsia"/>
           <w:b w:val="0"/>
           <w:bCs w:val="0"/>
           <w:iCs w:val="0"/>
@@ -1277,7 +1281,7 @@
           <w:tab w:val="right" w:leader="dot" w:pos="9060"/>
         </w:tabs>
         <w:rPr>
-          <w:rFonts w:asciiTheme="minorHAnsi" w:eastAsiaTheme="minorEastAsia" w:hAnsiTheme="minorHAnsi" w:cstheme="minorBidi"/>
+          <w:rFonts w:eastAsiaTheme="minorEastAsia"/>
           <w:b w:val="0"/>
           <w:bCs w:val="0"/>
           <w:noProof/>
@@ -1341,7 +1345,7 @@
           <w:tab w:val="right" w:leader="dot" w:pos="9060"/>
         </w:tabs>
         <w:rPr>
-          <w:rFonts w:asciiTheme="minorHAnsi" w:eastAsiaTheme="minorEastAsia" w:hAnsiTheme="minorHAnsi" w:cstheme="minorBidi"/>
+          <w:rFonts w:eastAsiaTheme="minorEastAsia"/>
           <w:b w:val="0"/>
           <w:bCs w:val="0"/>
           <w:noProof/>
@@ -1405,7 +1409,7 @@
           <w:tab w:val="right" w:leader="dot" w:pos="9060"/>
         </w:tabs>
         <w:rPr>
-          <w:rFonts w:asciiTheme="minorHAnsi" w:eastAsiaTheme="minorEastAsia" w:hAnsiTheme="minorHAnsi" w:cstheme="minorBidi"/>
+          <w:rFonts w:eastAsiaTheme="minorEastAsia"/>
           <w:b w:val="0"/>
           <w:bCs w:val="0"/>
           <w:noProof/>
@@ -1469,7 +1473,7 @@
           <w:tab w:val="right" w:leader="dot" w:pos="9060"/>
         </w:tabs>
         <w:rPr>
-          <w:rFonts w:asciiTheme="minorHAnsi" w:eastAsiaTheme="minorEastAsia" w:hAnsiTheme="minorHAnsi" w:cstheme="minorBidi"/>
+          <w:rFonts w:eastAsiaTheme="minorEastAsia"/>
           <w:b w:val="0"/>
           <w:bCs w:val="0"/>
           <w:noProof/>
@@ -1533,7 +1537,7 @@
           <w:tab w:val="right" w:leader="dot" w:pos="9060"/>
         </w:tabs>
         <w:rPr>
-          <w:rFonts w:asciiTheme="minorHAnsi" w:eastAsiaTheme="minorEastAsia" w:hAnsiTheme="minorHAnsi" w:cstheme="minorBidi"/>
+          <w:rFonts w:eastAsiaTheme="minorEastAsia"/>
           <w:b w:val="0"/>
           <w:bCs w:val="0"/>
           <w:iCs w:val="0"/>
@@ -1597,7 +1601,7 @@
           <w:tab w:val="right" w:leader="dot" w:pos="9060"/>
         </w:tabs>
         <w:rPr>
-          <w:rFonts w:asciiTheme="minorHAnsi" w:eastAsiaTheme="minorEastAsia" w:hAnsiTheme="minorHAnsi" w:cstheme="minorBidi"/>
+          <w:rFonts w:eastAsiaTheme="minorEastAsia"/>
           <w:b w:val="0"/>
           <w:bCs w:val="0"/>
           <w:iCs w:val="0"/>
@@ -1681,7 +1685,7 @@
           <w:tab w:val="right" w:leader="dot" w:pos="9060"/>
         </w:tabs>
         <w:rPr>
-          <w:rFonts w:asciiTheme="minorHAnsi" w:eastAsiaTheme="minorEastAsia" w:hAnsiTheme="minorHAnsi" w:cstheme="minorBidi"/>
+          <w:rFonts w:eastAsiaTheme="minorEastAsia"/>
           <w:b w:val="0"/>
           <w:bCs w:val="0"/>
           <w:iCs w:val="0"/>
@@ -1765,7 +1769,7 @@
           <w:tab w:val="right" w:leader="dot" w:pos="9060"/>
         </w:tabs>
         <w:rPr>
-          <w:rFonts w:asciiTheme="minorHAnsi" w:eastAsiaTheme="minorEastAsia" w:hAnsiTheme="minorHAnsi" w:cstheme="minorBidi"/>
+          <w:rFonts w:eastAsiaTheme="minorEastAsia"/>
           <w:b w:val="0"/>
           <w:bCs w:val="0"/>
           <w:noProof/>
@@ -1829,7 +1833,7 @@
           <w:tab w:val="right" w:leader="dot" w:pos="9060"/>
         </w:tabs>
         <w:rPr>
-          <w:rFonts w:asciiTheme="minorHAnsi" w:eastAsiaTheme="minorEastAsia" w:hAnsiTheme="minorHAnsi" w:cstheme="minorBidi"/>
+          <w:rFonts w:eastAsiaTheme="minorEastAsia"/>
           <w:b w:val="0"/>
           <w:bCs w:val="0"/>
           <w:iCs w:val="0"/>
@@ -1913,7 +1917,7 @@
           <w:tab w:val="right" w:leader="dot" w:pos="9060"/>
         </w:tabs>
         <w:rPr>
-          <w:rFonts w:asciiTheme="minorHAnsi" w:eastAsiaTheme="minorEastAsia" w:hAnsiTheme="minorHAnsi" w:cstheme="minorBidi"/>
+          <w:rFonts w:eastAsiaTheme="minorEastAsia"/>
           <w:b w:val="0"/>
           <w:bCs w:val="0"/>
           <w:noProof/>
@@ -1997,7 +2001,7 @@
           <w:tab w:val="right" w:leader="dot" w:pos="9060"/>
         </w:tabs>
         <w:rPr>
-          <w:rFonts w:asciiTheme="minorHAnsi" w:eastAsiaTheme="minorEastAsia" w:hAnsiTheme="minorHAnsi" w:cstheme="minorBidi"/>
+          <w:rFonts w:eastAsiaTheme="minorEastAsia"/>
           <w:b w:val="0"/>
           <w:bCs w:val="0"/>
           <w:noProof/>
@@ -2078,7 +2082,7 @@
       <w:pPr>
         <w:pStyle w:val="TM3"/>
         <w:rPr>
-          <w:rFonts w:asciiTheme="minorHAnsi" w:eastAsiaTheme="minorEastAsia" w:hAnsiTheme="minorHAnsi" w:cstheme="minorBidi"/>
+          <w:rFonts w:eastAsiaTheme="minorEastAsia"/>
           <w:b w:val="0"/>
           <w:noProof/>
           <w:sz w:val="24"/>
@@ -2090,6 +2094,7 @@
         <w:rPr>
           <w:noProof/>
         </w:rPr>
+        <w:lastRenderedPageBreak/>
         <w:t>9.2.1. Tester le démarrage du « </w:t>
       </w:r>
       <w:r>
@@ -2167,13 +2172,9 @@
     </w:p>
     <w:p>
       <w:pPr>
-        <w:spacing w:before="0"/>
-        <w:jc w:val="left"/>
         <w:rPr>
           <w:b/>
           <w:bCs/>
-          <w:sz w:val="22"/>
-          <w:szCs w:val="22"/>
         </w:rPr>
       </w:pPr>
       <w:r>
@@ -2291,6 +2292,7 @@
         </w:numPr>
         <w:ind w:left="681" w:hanging="397"/>
       </w:pPr>
+      <w:commentRangeStart w:id="1"/>
       <w:r>
         <w:t>SSL</w:t>
       </w:r>
@@ -2300,6 +2302,13 @@
       <w:r>
         <w:t>.</w:t>
       </w:r>
+      <w:commentRangeEnd w:id="1"/>
+      <w:r>
+        <w:rPr>
+          <w:rStyle w:val="Marquedecommentaire"/>
+        </w:rPr>
+        <w:commentReference w:id="1"/>
+      </w:r>
     </w:p>
     <w:p>
       <w:r>
@@ -2310,11 +2319,11 @@
       <w:pPr>
         <w:pStyle w:val="Titre1"/>
       </w:pPr>
-      <w:bookmarkStart w:id="1" w:name="_Toc257035945"/>
+      <w:bookmarkStart w:id="2" w:name="_Toc257035945"/>
       <w:r>
         <w:t>Mise en garde</w:t>
       </w:r>
-      <w:bookmarkEnd w:id="1"/>
+      <w:bookmarkEnd w:id="2"/>
     </w:p>
     <w:p>
       <w:r>
@@ -2478,13 +2487,34 @@
     </w:p>
     <w:p>
       <w:pPr>
+        <w:spacing w:after="0" w:line="240" w:lineRule="auto"/>
+        <w:rPr>
+          <w:ins w:id="3" w:author="David Roelandt" w:date="2014-05-14T14:42:00Z"/>
+          <w:rFonts w:cs="Arial"/>
+          <w:b/>
+          <w:bCs/>
+          <w:caps/>
+          <w:kern w:val="32"/>
+          <w:sz w:val="28"/>
+          <w:szCs w:val="32"/>
+        </w:rPr>
+      </w:pPr>
+      <w:bookmarkStart w:id="4" w:name="_Toc257035946"/>
+      <w:ins w:id="5" w:author="David Roelandt" w:date="2014-05-14T14:42:00Z">
+        <w:r>
+          <w:br w:type="page"/>
+        </w:r>
+      </w:ins>
+    </w:p>
+    <w:p>
+      <w:pPr>
         <w:pStyle w:val="Titre1"/>
       </w:pPr>
-      <w:bookmarkStart w:id="2" w:name="_Toc257035946"/>
-      <w:r>
+      <w:r>
+        <w:lastRenderedPageBreak/>
         <w:t>Pré-requis</w:t>
       </w:r>
-      <w:bookmarkEnd w:id="2"/>
+      <w:bookmarkEnd w:id="4"/>
     </w:p>
     <w:p>
       <w:r>
@@ -2520,7 +2550,23 @@
         <w:t xml:space="preserve"> Durant, le développement et les tests, nous avons utilisé la solution pr</w:t>
       </w:r>
       <w:r>
-        <w:t>é-pacagé « XAMPP for Mac OSX 1.8.2</w:t>
+        <w:t>é-pac</w:t>
+      </w:r>
+      <w:ins w:id="6" w:author="David Roelandt" w:date="2014-05-14T14:42:00Z">
+        <w:r>
+          <w:t>k</w:t>
+        </w:r>
+      </w:ins>
+      <w:r>
+        <w:t>agé</w:t>
+      </w:r>
+      <w:ins w:id="7" w:author="David Roelandt" w:date="2014-05-14T14:42:00Z">
+        <w:r>
+          <w:t>e</w:t>
+        </w:r>
+      </w:ins>
+      <w:r>
+        <w:t xml:space="preserve"> « XAMPP for Mac OSX 1.8.2</w:t>
       </w:r>
       <w:r>
         <w:t> ».</w:t>
@@ -2530,11 +2576,11 @@
       <w:pPr>
         <w:pStyle w:val="Titre2"/>
       </w:pPr>
-      <w:bookmarkStart w:id="3" w:name="_Toc257035947"/>
+      <w:bookmarkStart w:id="8" w:name="_Toc257035947"/>
       <w:r>
         <w:t>Installation minimum d’Apache</w:t>
       </w:r>
-      <w:bookmarkEnd w:id="3"/>
+      <w:bookmarkEnd w:id="8"/>
     </w:p>
     <w:p>
       <w:r>
@@ -2569,11 +2615,11 @@
       <w:pPr>
         <w:pStyle w:val="Titre2"/>
       </w:pPr>
-      <w:bookmarkStart w:id="4" w:name="_Toc257035948"/>
+      <w:bookmarkStart w:id="9" w:name="_Toc257035948"/>
       <w:r>
         <w:t>Installation minimum de PHP</w:t>
       </w:r>
-      <w:bookmarkEnd w:id="4"/>
+      <w:bookmarkEnd w:id="9"/>
     </w:p>
     <w:p>
       <w:r>
@@ -2600,15 +2646,33 @@
     <w:tbl>
       <w:tblPr>
         <w:tblW w:w="0" w:type="auto"/>
+        <w:jc w:val="center"/>
         <w:tblInd w:w="-5" w:type="dxa"/>
         <w:tblLayout w:type="fixed"/>
         <w:tblLook w:val="0000" w:firstRow="0" w:lastRow="0" w:firstColumn="0" w:lastColumn="0" w:noHBand="0" w:noVBand="0"/>
+        <w:tblPrChange w:id="10" w:author="David Roelandt" w:date="2014-05-14T14:42:00Z">
+          <w:tblPr>
+            <w:tblW w:w="0" w:type="auto"/>
+            <w:tblInd w:w="-5" w:type="dxa"/>
+            <w:tblLayout w:type="fixed"/>
+            <w:tblLook w:val="0000" w:firstRow="0" w:lastRow="0" w:firstColumn="0" w:lastColumn="0" w:noHBand="0" w:noVBand="0"/>
+          </w:tblPr>
+        </w:tblPrChange>
       </w:tblPr>
       <w:tblGrid>
         <w:gridCol w:w="4605"/>
         <w:gridCol w:w="4615"/>
+        <w:tblGridChange w:id="11">
+          <w:tblGrid>
+            <w:gridCol w:w="4605"/>
+            <w:gridCol w:w="4615"/>
+          </w:tblGrid>
+        </w:tblGridChange>
       </w:tblGrid>
       <w:tr>
+        <w:trPr>
+          <w:jc w:val="center"/>
+        </w:trPr>
         <w:tc>
           <w:tcPr>
             <w:tcW w:w="4605" w:type="dxa"/>
@@ -2618,6 +2682,17 @@
               <w:bottom w:val="single" w:sz="4" w:space="0" w:color="000000"/>
             </w:tcBorders>
             <w:shd w:val="clear" w:color="auto" w:fill="auto"/>
+            <w:tcPrChange w:id="12" w:author="David Roelandt" w:date="2014-05-14T14:42:00Z">
+              <w:tcPr>
+                <w:tcW w:w="4605" w:type="dxa"/>
+                <w:tcBorders>
+                  <w:top w:val="single" w:sz="4" w:space="0" w:color="000000"/>
+                  <w:left w:val="single" w:sz="4" w:space="0" w:color="000000"/>
+                  <w:bottom w:val="single" w:sz="4" w:space="0" w:color="000000"/>
+                </w:tcBorders>
+                <w:shd w:val="clear" w:color="auto" w:fill="auto"/>
+              </w:tcPr>
+            </w:tcPrChange>
           </w:tcPr>
           <w:p>
             <w:pPr>
@@ -2638,6 +2713,18 @@
               <w:right w:val="single" w:sz="4" w:space="0" w:color="000000"/>
             </w:tcBorders>
             <w:shd w:val="clear" w:color="auto" w:fill="auto"/>
+            <w:tcPrChange w:id="13" w:author="David Roelandt" w:date="2014-05-14T14:42:00Z">
+              <w:tcPr>
+                <w:tcW w:w="4615" w:type="dxa"/>
+                <w:tcBorders>
+                  <w:top w:val="single" w:sz="4" w:space="0" w:color="000000"/>
+                  <w:left w:val="single" w:sz="4" w:space="0" w:color="000000"/>
+                  <w:bottom w:val="single" w:sz="4" w:space="0" w:color="000000"/>
+                  <w:right w:val="single" w:sz="4" w:space="0" w:color="000000"/>
+                </w:tcBorders>
+                <w:shd w:val="clear" w:color="auto" w:fill="auto"/>
+              </w:tcPr>
+            </w:tcPrChange>
           </w:tcPr>
           <w:p>
             <w:pPr>
@@ -2650,6 +2737,9 @@
         </w:tc>
       </w:tr>
       <w:tr>
+        <w:trPr>
+          <w:jc w:val="center"/>
+        </w:trPr>
         <w:tc>
           <w:tcPr>
             <w:tcW w:w="4605" w:type="dxa"/>
@@ -2659,6 +2749,17 @@
               <w:bottom w:val="single" w:sz="4" w:space="0" w:color="000000"/>
             </w:tcBorders>
             <w:shd w:val="clear" w:color="auto" w:fill="auto"/>
+            <w:tcPrChange w:id="14" w:author="David Roelandt" w:date="2014-05-14T14:42:00Z">
+              <w:tcPr>
+                <w:tcW w:w="4605" w:type="dxa"/>
+                <w:tcBorders>
+                  <w:top w:val="single" w:sz="4" w:space="0" w:color="000000"/>
+                  <w:left w:val="single" w:sz="4" w:space="0" w:color="000000"/>
+                  <w:bottom w:val="single" w:sz="4" w:space="0" w:color="000000"/>
+                </w:tcBorders>
+                <w:shd w:val="clear" w:color="auto" w:fill="auto"/>
+              </w:tcPr>
+            </w:tcPrChange>
           </w:tcPr>
           <w:p>
             <w:pPr>
@@ -2679,6 +2780,18 @@
               <w:right w:val="single" w:sz="4" w:space="0" w:color="000000"/>
             </w:tcBorders>
             <w:shd w:val="clear" w:color="auto" w:fill="auto"/>
+            <w:tcPrChange w:id="15" w:author="David Roelandt" w:date="2014-05-14T14:42:00Z">
+              <w:tcPr>
+                <w:tcW w:w="4615" w:type="dxa"/>
+                <w:tcBorders>
+                  <w:top w:val="single" w:sz="4" w:space="0" w:color="000000"/>
+                  <w:left w:val="single" w:sz="4" w:space="0" w:color="000000"/>
+                  <w:bottom w:val="single" w:sz="4" w:space="0" w:color="000000"/>
+                  <w:right w:val="single" w:sz="4" w:space="0" w:color="000000"/>
+                </w:tcBorders>
+                <w:shd w:val="clear" w:color="auto" w:fill="auto"/>
+              </w:tcPr>
+            </w:tcPrChange>
           </w:tcPr>
           <w:p>
             <w:pPr>
@@ -2691,6 +2804,9 @@
         </w:tc>
       </w:tr>
       <w:tr>
+        <w:trPr>
+          <w:jc w:val="center"/>
+        </w:trPr>
         <w:tc>
           <w:tcPr>
             <w:tcW w:w="4605" w:type="dxa"/>
@@ -2700,6 +2816,17 @@
               <w:bottom w:val="single" w:sz="4" w:space="0" w:color="000000"/>
             </w:tcBorders>
             <w:shd w:val="clear" w:color="auto" w:fill="auto"/>
+            <w:tcPrChange w:id="16" w:author="David Roelandt" w:date="2014-05-14T14:42:00Z">
+              <w:tcPr>
+                <w:tcW w:w="4605" w:type="dxa"/>
+                <w:tcBorders>
+                  <w:top w:val="single" w:sz="4" w:space="0" w:color="000000"/>
+                  <w:left w:val="single" w:sz="4" w:space="0" w:color="000000"/>
+                  <w:bottom w:val="single" w:sz="4" w:space="0" w:color="000000"/>
+                </w:tcBorders>
+                <w:shd w:val="clear" w:color="auto" w:fill="auto"/>
+              </w:tcPr>
+            </w:tcPrChange>
           </w:tcPr>
           <w:p>
             <w:pPr>
@@ -2722,6 +2849,18 @@
               <w:right w:val="single" w:sz="4" w:space="0" w:color="000000"/>
             </w:tcBorders>
             <w:shd w:val="clear" w:color="auto" w:fill="auto"/>
+            <w:tcPrChange w:id="17" w:author="David Roelandt" w:date="2014-05-14T14:42:00Z">
+              <w:tcPr>
+                <w:tcW w:w="4615" w:type="dxa"/>
+                <w:tcBorders>
+                  <w:top w:val="single" w:sz="4" w:space="0" w:color="000000"/>
+                  <w:left w:val="single" w:sz="4" w:space="0" w:color="000000"/>
+                  <w:bottom w:val="single" w:sz="4" w:space="0" w:color="000000"/>
+                  <w:right w:val="single" w:sz="4" w:space="0" w:color="000000"/>
+                </w:tcBorders>
+                <w:shd w:val="clear" w:color="auto" w:fill="auto"/>
+              </w:tcPr>
+            </w:tcPrChange>
           </w:tcPr>
           <w:p>
             <w:pPr>
@@ -2734,6 +2873,9 @@
         </w:tc>
       </w:tr>
       <w:tr>
+        <w:trPr>
+          <w:jc w:val="center"/>
+        </w:trPr>
         <w:tc>
           <w:tcPr>
             <w:tcW w:w="4605" w:type="dxa"/>
@@ -2743,13 +2885,23 @@
               <w:bottom w:val="single" w:sz="4" w:space="0" w:color="000000"/>
             </w:tcBorders>
             <w:shd w:val="clear" w:color="auto" w:fill="auto"/>
+            <w:tcPrChange w:id="18" w:author="David Roelandt" w:date="2014-05-14T14:42:00Z">
+              <w:tcPr>
+                <w:tcW w:w="4605" w:type="dxa"/>
+                <w:tcBorders>
+                  <w:top w:val="single" w:sz="4" w:space="0" w:color="000000"/>
+                  <w:left w:val="single" w:sz="4" w:space="0" w:color="000000"/>
+                  <w:bottom w:val="single" w:sz="4" w:space="0" w:color="000000"/>
+                </w:tcBorders>
+                <w:shd w:val="clear" w:color="auto" w:fill="auto"/>
+              </w:tcPr>
+            </w:tcPrChange>
           </w:tcPr>
           <w:p>
             <w:pPr>
               <w:pStyle w:val="Textetableau"/>
             </w:pPr>
             <w:r>
-              <w:lastRenderedPageBreak/>
               <w:t>PDO</w:t>
             </w:r>
           </w:p>
@@ -2764,6 +2916,18 @@
               <w:right w:val="single" w:sz="4" w:space="0" w:color="000000"/>
             </w:tcBorders>
             <w:shd w:val="clear" w:color="auto" w:fill="auto"/>
+            <w:tcPrChange w:id="19" w:author="David Roelandt" w:date="2014-05-14T14:42:00Z">
+              <w:tcPr>
+                <w:tcW w:w="4615" w:type="dxa"/>
+                <w:tcBorders>
+                  <w:top w:val="single" w:sz="4" w:space="0" w:color="000000"/>
+                  <w:left w:val="single" w:sz="4" w:space="0" w:color="000000"/>
+                  <w:bottom w:val="single" w:sz="4" w:space="0" w:color="000000"/>
+                  <w:right w:val="single" w:sz="4" w:space="0" w:color="000000"/>
+                </w:tcBorders>
+                <w:shd w:val="clear" w:color="auto" w:fill="auto"/>
+              </w:tcPr>
+            </w:tcPrChange>
           </w:tcPr>
           <w:p>
             <w:pPr>
@@ -2781,6 +2945,9 @@
         </w:tc>
       </w:tr>
       <w:tr>
+        <w:trPr>
+          <w:jc w:val="center"/>
+        </w:trPr>
         <w:tc>
           <w:tcPr>
             <w:tcW w:w="4605" w:type="dxa"/>
@@ -2790,6 +2957,17 @@
               <w:bottom w:val="single" w:sz="4" w:space="0" w:color="000000"/>
             </w:tcBorders>
             <w:shd w:val="clear" w:color="auto" w:fill="auto"/>
+            <w:tcPrChange w:id="20" w:author="David Roelandt" w:date="2014-05-14T14:42:00Z">
+              <w:tcPr>
+                <w:tcW w:w="4605" w:type="dxa"/>
+                <w:tcBorders>
+                  <w:top w:val="single" w:sz="4" w:space="0" w:color="000000"/>
+                  <w:left w:val="single" w:sz="4" w:space="0" w:color="000000"/>
+                  <w:bottom w:val="single" w:sz="4" w:space="0" w:color="000000"/>
+                </w:tcBorders>
+                <w:shd w:val="clear" w:color="auto" w:fill="auto"/>
+              </w:tcPr>
+            </w:tcPrChange>
           </w:tcPr>
           <w:p>
             <w:pPr>
@@ -2812,6 +2990,18 @@
               <w:right w:val="single" w:sz="4" w:space="0" w:color="000000"/>
             </w:tcBorders>
             <w:shd w:val="clear" w:color="auto" w:fill="auto"/>
+            <w:tcPrChange w:id="21" w:author="David Roelandt" w:date="2014-05-14T14:42:00Z">
+              <w:tcPr>
+                <w:tcW w:w="4615" w:type="dxa"/>
+                <w:tcBorders>
+                  <w:top w:val="single" w:sz="4" w:space="0" w:color="000000"/>
+                  <w:left w:val="single" w:sz="4" w:space="0" w:color="000000"/>
+                  <w:bottom w:val="single" w:sz="4" w:space="0" w:color="000000"/>
+                  <w:right w:val="single" w:sz="4" w:space="0" w:color="000000"/>
+                </w:tcBorders>
+                <w:shd w:val="clear" w:color="auto" w:fill="auto"/>
+              </w:tcPr>
+            </w:tcPrChange>
           </w:tcPr>
           <w:p>
             <w:pPr>
@@ -2833,6 +3023,9 @@
         </w:tc>
       </w:tr>
       <w:tr>
+        <w:trPr>
+          <w:jc w:val="center"/>
+        </w:trPr>
         <w:tc>
           <w:tcPr>
             <w:tcW w:w="4605" w:type="dxa"/>
@@ -2842,6 +3035,17 @@
               <w:bottom w:val="single" w:sz="4" w:space="0" w:color="000000"/>
             </w:tcBorders>
             <w:shd w:val="clear" w:color="auto" w:fill="auto"/>
+            <w:tcPrChange w:id="22" w:author="David Roelandt" w:date="2014-05-14T14:42:00Z">
+              <w:tcPr>
+                <w:tcW w:w="4605" w:type="dxa"/>
+                <w:tcBorders>
+                  <w:top w:val="single" w:sz="4" w:space="0" w:color="000000"/>
+                  <w:left w:val="single" w:sz="4" w:space="0" w:color="000000"/>
+                  <w:bottom w:val="single" w:sz="4" w:space="0" w:color="000000"/>
+                </w:tcBorders>
+                <w:shd w:val="clear" w:color="auto" w:fill="auto"/>
+              </w:tcPr>
+            </w:tcPrChange>
           </w:tcPr>
           <w:p>
             <w:pPr>
@@ -2862,6 +3066,18 @@
               <w:right w:val="single" w:sz="4" w:space="0" w:color="000000"/>
             </w:tcBorders>
             <w:shd w:val="clear" w:color="auto" w:fill="auto"/>
+            <w:tcPrChange w:id="23" w:author="David Roelandt" w:date="2014-05-14T14:42:00Z">
+              <w:tcPr>
+                <w:tcW w:w="4615" w:type="dxa"/>
+                <w:tcBorders>
+                  <w:top w:val="single" w:sz="4" w:space="0" w:color="000000"/>
+                  <w:left w:val="single" w:sz="4" w:space="0" w:color="000000"/>
+                  <w:bottom w:val="single" w:sz="4" w:space="0" w:color="000000"/>
+                  <w:right w:val="single" w:sz="4" w:space="0" w:color="000000"/>
+                </w:tcBorders>
+                <w:shd w:val="clear" w:color="auto" w:fill="auto"/>
+              </w:tcPr>
+            </w:tcPrChange>
           </w:tcPr>
           <w:p>
             <w:pPr>
@@ -2876,7 +3092,7 @@
       <w:pPr>
         <w:pStyle w:val="Titre2"/>
       </w:pPr>
-      <w:bookmarkStart w:id="5" w:name="_Toc257035949"/>
+      <w:bookmarkStart w:id="24" w:name="_Toc257035949"/>
       <w:r>
         <w:t xml:space="preserve">Installation de </w:t>
       </w:r>
@@ -2884,7 +3100,7 @@
       <w:r>
         <w:t>phpMyAdmin</w:t>
       </w:r>
-      <w:bookmarkEnd w:id="5"/>
+      <w:bookmarkEnd w:id="24"/>
       <w:proofErr w:type="spellEnd"/>
     </w:p>
     <w:p>
@@ -2910,16 +3126,17 @@
       <w:pPr>
         <w:pStyle w:val="Titre1"/>
       </w:pPr>
-      <w:bookmarkStart w:id="6" w:name="_Toc257035950"/>
+      <w:bookmarkStart w:id="25" w:name="_Toc257035950"/>
       <w:r>
         <w:t>Packaging de l’outil</w:t>
       </w:r>
-      <w:bookmarkEnd w:id="6"/>
+      <w:bookmarkEnd w:id="25"/>
     </w:p>
     <w:p>
       <w:r>
         <w:t>L’outil « </w:t>
       </w:r>
+      <w:proofErr w:type="spellStart"/>
       <w:r>
         <w:rPr>
           <w:b/>
@@ -2935,6 +3152,7 @@
         </w:rPr>
         <w:t>Manager</w:t>
       </w:r>
+      <w:proofErr w:type="spellEnd"/>
       <w:r>
         <w:rPr>
           <w:szCs w:val="20"/>
@@ -2942,11 +3160,20 @@
         <w:t> »</w:t>
       </w:r>
       <w:r>
-        <w:t xml:space="preserve"> est fournit sous forme d’une archive.</w:t>
-      </w:r>
-    </w:p>
-    <w:p>
-      <w:r>
+        <w:t xml:space="preserve"> est fourni</w:t>
+      </w:r>
+      <w:del w:id="26" w:author="David Roelandt" w:date="2014-05-14T14:43:00Z">
+        <w:r>
+          <w:delText>t</w:delText>
+        </w:r>
+      </w:del>
+      <w:r>
+        <w:t xml:space="preserve"> sous forme d’une archive.</w:t>
+      </w:r>
+    </w:p>
+    <w:p>
+      <w:r>
+        <w:lastRenderedPageBreak/>
         <w:t>Afin de distinguer une archive d’une autre, ces dernières auront le numéro de version dans leur nom</w:t>
       </w:r>
       <w:r>
@@ -3000,7 +3227,21 @@
         <w:pStyle w:val="Miseenavant"/>
       </w:pPr>
       <w:r>
-        <w:t>Important : une archive de mise à jour ne réinitialise pas la base de données et n’écrase pas non plus les fichiers de personnalisation. En revanche, si une version précédente n’a pas été installée, « </w:t>
+        <w:t xml:space="preserve">Important : une archive de mise à jour ne réinitialise pas la base de données et n’écrase pas non plus les </w:t>
+      </w:r>
+      <w:commentRangeStart w:id="27"/>
+      <w:r>
+        <w:t>fichiers de personnalisation</w:t>
+      </w:r>
+      <w:commentRangeEnd w:id="27"/>
+      <w:r>
+        <w:rPr>
+          <w:rStyle w:val="Marquedecommentaire"/>
+        </w:rPr>
+        <w:commentReference w:id="27"/>
+      </w:r>
+      <w:r>
+        <w:t>. En revanche, si une version précédente n’a pas été installée, « </w:t>
       </w:r>
       <w:r>
         <w:rPr>
@@ -3028,23 +3269,23 @@
       <w:pPr>
         <w:pStyle w:val="Titre1"/>
       </w:pPr>
-      <w:bookmarkStart w:id="7" w:name="_Toc257035951"/>
+      <w:bookmarkStart w:id="28" w:name="_Toc257035951"/>
       <w:r>
         <w:t>Etapes d’installation</w:t>
       </w:r>
-      <w:bookmarkEnd w:id="7"/>
+      <w:bookmarkEnd w:id="28"/>
     </w:p>
     <w:p>
       <w:pPr>
         <w:pStyle w:val="Titre2"/>
       </w:pPr>
-      <w:bookmarkStart w:id="8" w:name="_Ref214550147"/>
-      <w:bookmarkStart w:id="9" w:name="_Toc257035952"/>
+      <w:bookmarkStart w:id="29" w:name="_Ref214550147"/>
+      <w:bookmarkStart w:id="30" w:name="_Toc257035952"/>
       <w:r>
         <w:t>Etape 1</w:t>
       </w:r>
-      <w:bookmarkEnd w:id="8"/>
-      <w:bookmarkEnd w:id="9"/>
+      <w:bookmarkEnd w:id="29"/>
+      <w:bookmarkEnd w:id="30"/>
     </w:p>
     <w:p>
       <w:r>
@@ -3090,18 +3331,32 @@
         <w:pStyle w:val="Miseenavant"/>
       </w:pPr>
       <w:r>
-        <w:t>Pour une mise à jour, il convient de suivre le « IMPORTANT_README » de la version concernée.</w:t>
+        <w:t xml:space="preserve">Pour une </w:t>
+      </w:r>
+      <w:commentRangeStart w:id="31"/>
+      <w:r>
+        <w:t>mise à jour</w:t>
+      </w:r>
+      <w:commentRangeEnd w:id="31"/>
+      <w:r>
+        <w:rPr>
+          <w:rStyle w:val="Marquedecommentaire"/>
+        </w:rPr>
+        <w:commentReference w:id="31"/>
+      </w:r>
+      <w:r>
+        <w:t>, il convient de suivre le « IMPORTANT_README » de la version concernée.</w:t>
       </w:r>
     </w:p>
     <w:p>
       <w:pPr>
         <w:pStyle w:val="Titre2"/>
       </w:pPr>
-      <w:bookmarkStart w:id="10" w:name="_Toc257035953"/>
+      <w:bookmarkStart w:id="32" w:name="_Toc257035953"/>
       <w:r>
         <w:t>Etape 2</w:t>
       </w:r>
-      <w:bookmarkEnd w:id="10"/>
+      <w:bookmarkEnd w:id="32"/>
     </w:p>
     <w:p>
       <w:r>
@@ -3136,11 +3391,11 @@
       <w:pPr>
         <w:pStyle w:val="Titre2"/>
       </w:pPr>
-      <w:bookmarkStart w:id="11" w:name="_Toc257035954"/>
+      <w:bookmarkStart w:id="33" w:name="_Toc257035954"/>
       <w:r>
         <w:t>Etape 3</w:t>
       </w:r>
-      <w:bookmarkEnd w:id="11"/>
+      <w:bookmarkEnd w:id="33"/>
     </w:p>
     <w:p>
       <w:r>
@@ -3926,11 +4181,11 @@
       <w:pPr>
         <w:pStyle w:val="Titre2"/>
       </w:pPr>
-      <w:bookmarkStart w:id="12" w:name="_Toc257035955"/>
+      <w:bookmarkStart w:id="34" w:name="_Toc257035955"/>
       <w:r>
         <w:t>Etape 4</w:t>
       </w:r>
-      <w:bookmarkEnd w:id="12"/>
+      <w:bookmarkEnd w:id="34"/>
     </w:p>
     <w:p>
       <w:r>
@@ -3963,7 +4218,21 @@
       </w:r>
       <w:proofErr w:type="spellEnd"/>
       <w:r>
-        <w:t> », passez la langue de l’interface à « Français – French » et le thème à « </w:t>
+        <w:t xml:space="preserve"> », passez la langue de l’interface à </w:t>
+      </w:r>
+      <w:commentRangeStart w:id="35"/>
+      <w:r>
+        <w:t>« Français – French </w:t>
+      </w:r>
+      <w:commentRangeEnd w:id="35"/>
+      <w:r>
+        <w:rPr>
+          <w:rStyle w:val="Marquedecommentaire"/>
+        </w:rPr>
+        <w:commentReference w:id="35"/>
+      </w:r>
+      <w:r>
+        <w:t>» et le thème à « </w:t>
       </w:r>
       <w:proofErr w:type="spellStart"/>
       <w:r>
@@ -4002,7 +4271,7 @@
                     </pic:cNvPicPr>
                   </pic:nvPicPr>
                   <pic:blipFill>
-                    <a:blip r:embed="rId10">
+                    <a:blip r:embed="rId11">
                       <a:extLst>
                         <a:ext uri="{28A0092B-C50C-407E-A947-70E740481C1C}">
                           <a14:useLocalDpi xmlns:a14="http://schemas.microsoft.com/office/drawing/2010/main" val="0"/>
@@ -4037,7 +4306,21 @@
       </w:r>
     </w:p>
     <w:p>
-      <w:r>
+      <w:pPr>
+        <w:spacing w:after="0" w:line="240" w:lineRule="auto"/>
+        <w:rPr>
+          <w:ins w:id="36" w:author="David Roelandt" w:date="2014-05-14T14:45:00Z"/>
+        </w:rPr>
+      </w:pPr>
+      <w:ins w:id="37" w:author="David Roelandt" w:date="2014-05-14T14:45:00Z">
+        <w:r>
+          <w:br w:type="page"/>
+        </w:r>
+      </w:ins>
+    </w:p>
+    <w:p>
+      <w:r>
+        <w:lastRenderedPageBreak/>
         <w:t>Dans cette interface, il faut utiliser l’onglet « Importer ». En cliquant sur cet onglet, vous arriverez dans l’écran ci-dessous :</w:t>
       </w:r>
     </w:p>
@@ -4046,7 +4329,6 @@
         <w:rPr>
           <w:noProof/>
         </w:rPr>
-        <w:lastRenderedPageBreak/>
         <w:drawing>
           <wp:inline distT="0" distB="0" distL="0" distR="0" wp14:anchorId="45B0BBA3" wp14:editId="281B36A8">
             <wp:extent cx="5689600" cy="4072255"/>
@@ -4065,7 +4347,7 @@
                     </pic:cNvPicPr>
                   </pic:nvPicPr>
                   <pic:blipFill>
-                    <a:blip r:embed="rId11">
+                    <a:blip r:embed="rId12">
                       <a:extLst>
                         <a:ext uri="{28A0092B-C50C-407E-A947-70E740481C1C}">
                           <a14:useLocalDpi xmlns:a14="http://schemas.microsoft.com/office/drawing/2010/main" val="0"/>
@@ -4136,7 +4418,21 @@
       </w:r>
     </w:p>
     <w:p>
-      <w:r>
+      <w:pPr>
+        <w:spacing w:after="0" w:line="240" w:lineRule="auto"/>
+        <w:rPr>
+          <w:ins w:id="38" w:author="David Roelandt" w:date="2014-05-14T14:46:00Z"/>
+        </w:rPr>
+      </w:pPr>
+      <w:ins w:id="39" w:author="David Roelandt" w:date="2014-05-14T14:46:00Z">
+        <w:r>
+          <w:br w:type="page"/>
+        </w:r>
+      </w:ins>
+    </w:p>
+    <w:p>
+      <w:r>
+        <w:lastRenderedPageBreak/>
         <w:t>Ces fichiers sont :</w:t>
       </w:r>
     </w:p>
@@ -4237,7 +4533,20 @@
               </w:rPr>
             </w:pPr>
             <w:r>
-              <w:t>Ce fichier SQL créé la base de données « </w:t>
+              <w:t>Ce fichier SQL cré</w:t>
+            </w:r>
+            <w:del w:id="40" w:author="David Roelandt" w:date="2014-05-14T14:45:00Z">
+              <w:r>
+                <w:delText>é</w:delText>
+              </w:r>
+            </w:del>
+            <w:ins w:id="41" w:author="David Roelandt" w:date="2014-05-14T14:45:00Z">
+              <w:r>
+                <w:t>e</w:t>
+              </w:r>
+            </w:ins>
+            <w:r>
+              <w:t xml:space="preserve"> la base de données « </w:t>
             </w:r>
             <w:proofErr w:type="spellStart"/>
             <w:r>
@@ -4245,7 +4554,20 @@
             </w:r>
             <w:proofErr w:type="spellEnd"/>
             <w:r>
-              <w:t> », ainsi que toutes ces tables.</w:t>
+              <w:t xml:space="preserve"> », ainsi que toutes </w:t>
+            </w:r>
+            <w:ins w:id="42" w:author="David Roelandt" w:date="2014-05-14T14:45:00Z">
+              <w:r>
+                <w:t>s</w:t>
+              </w:r>
+            </w:ins>
+            <w:del w:id="43" w:author="David Roelandt" w:date="2014-05-14T14:45:00Z">
+              <w:r>
+                <w:delText>c</w:delText>
+              </w:r>
+            </w:del>
+            <w:r>
+              <w:t>es tables.</w:t>
             </w:r>
           </w:p>
           <w:p>
@@ -4419,11 +4741,7 @@
             </w:r>
             <w:proofErr w:type="spellEnd"/>
             <w:r>
-              <w:t xml:space="preserve"> » avant d’exécuter ce </w:t>
-            </w:r>
-            <w:r>
-              <w:lastRenderedPageBreak/>
-              <w:t>script.</w:t>
+              <w:t> » avant d’exécuter ce script.</w:t>
             </w:r>
           </w:p>
           <w:p>
@@ -4437,7 +4755,20 @@
               <w:t>s</w:t>
             </w:r>
             <w:r>
-              <w:t xml:space="preserve"> tables de référence. Il créé également l’utilisateur </w:t>
+              <w:t xml:space="preserve"> tables de référence. Il cré</w:t>
+            </w:r>
+            <w:del w:id="44" w:author="David Roelandt" w:date="2014-05-14T14:47:00Z">
+              <w:r>
+                <w:delText>é</w:delText>
+              </w:r>
+            </w:del>
+            <w:ins w:id="45" w:author="David Roelandt" w:date="2014-05-14T14:47:00Z">
+              <w:r>
+                <w:t>e</w:t>
+              </w:r>
+            </w:ins>
+            <w:r>
+              <w:t xml:space="preserve"> également l’utilisateur </w:t>
             </w:r>
             <w:r>
               <w:t>applicatif « </w:t>
@@ -4476,6 +4807,26 @@
       </w:tr>
     </w:tbl>
     <w:p>
+      <w:pPr>
+        <w:rPr>
+          <w:ins w:id="46" w:author="David Roelandt" w:date="2014-05-14T14:47:00Z"/>
+        </w:rPr>
+      </w:pPr>
+    </w:p>
+    <w:p>
+      <w:pPr>
+        <w:spacing w:after="0" w:line="240" w:lineRule="auto"/>
+        <w:rPr>
+          <w:ins w:id="47" w:author="David Roelandt" w:date="2014-05-14T14:47:00Z"/>
+        </w:rPr>
+      </w:pPr>
+      <w:ins w:id="48" w:author="David Roelandt" w:date="2014-05-14T14:47:00Z">
+        <w:r>
+          <w:br w:type="page"/>
+        </w:r>
+      </w:ins>
+    </w:p>
+    <w:p>
       <w:r>
         <w:lastRenderedPageBreak/>
         <w:t>Après l’exécution du script SQL « </w:t>
@@ -4521,7 +4872,7 @@
                     </pic:cNvPicPr>
                   </pic:nvPicPr>
                   <pic:blipFill>
-                    <a:blip r:embed="rId12">
+                    <a:blip r:embed="rId13">
                       <a:extLst>
                         <a:ext uri="{28A0092B-C50C-407E-A947-70E740481C1C}">
                           <a14:useLocalDpi xmlns:a14="http://schemas.microsoft.com/office/drawing/2010/main" val="0"/>
@@ -4600,7 +4951,7 @@
                     </pic:cNvPicPr>
                   </pic:nvPicPr>
                   <pic:blipFill>
-                    <a:blip r:embed="rId13">
+                    <a:blip r:embed="rId14">
                       <a:extLst>
                         <a:ext uri="{28A0092B-C50C-407E-A947-70E740481C1C}">
                           <a14:useLocalDpi xmlns:a14="http://schemas.microsoft.com/office/drawing/2010/main" val="0"/>
@@ -4636,9 +4987,17 @@
     </w:p>
     <w:p>
       <w:r>
-        <w:lastRenderedPageBreak/>
-        <w:t>Normalement, vous devriez pouvoir utiliser, l’outil « </w:t>
-      </w:r>
+        <w:t>Normalement, vous devriez pouvoir utiliser</w:t>
+      </w:r>
+      <w:del w:id="49" w:author="David Roelandt" w:date="2014-05-14T14:47:00Z">
+        <w:r>
+          <w:delText>,</w:delText>
+        </w:r>
+      </w:del>
+      <w:r>
+        <w:t xml:space="preserve"> l’outil « </w:t>
+      </w:r>
+      <w:proofErr w:type="spellStart"/>
       <w:r>
         <w:rPr>
           <w:b/>
@@ -4652,60 +5011,35 @@
           <w:color w:val="568EB6"/>
           <w:szCs w:val="20"/>
         </w:rPr>
-        <w:t>Manager </w:t>
-      </w:r>
-      <w:r>
-        <w:t>».</w:t>
-      </w:r>
-    </w:p>
-    <w:p>
-      <w:pPr>
-        <w:pStyle w:val="Titre1"/>
-      </w:pPr>
-      <w:bookmarkStart w:id="13" w:name="_Toc257035956"/>
-      <w:r>
-        <w:t>Ajustement des ressources</w:t>
-      </w:r>
-      <w:bookmarkEnd w:id="13"/>
-    </w:p>
-    <w:p>
-      <w:r>
-        <w:t>Bien que normalement, vous n’ayez pas à changer la disposition des ressources de « </w:t>
-      </w:r>
-      <w:r>
-        <w:rPr>
-          <w:b/>
-          <w:color w:val="9EC630"/>
-        </w:rPr>
-        <w:t>Secret</w:t>
-      </w:r>
+        <w:t>Manager</w:t>
+      </w:r>
+      <w:proofErr w:type="spellEnd"/>
       <w:r>
         <w:rPr>
           <w:b/>
           <w:color w:val="568EB6"/>
           <w:szCs w:val="20"/>
         </w:rPr>
-        <w:t>Manager </w:t>
-      </w:r>
-      <w:r>
-        <w:t>», cela reste possible. Pour ce faire vous devez modifier le fichier « </w:t>
-      </w:r>
-      <w:proofErr w:type="spellStart"/>
-      <w:r>
-        <w:rPr>
-          <w:rFonts w:ascii="Courier New" w:hAnsi="Courier New" w:cs="Courier New"/>
-        </w:rPr>
-        <w:t>Constants.inc.php</w:t>
-      </w:r>
-      <w:proofErr w:type="spellEnd"/>
-      <w:r>
-        <w:t xml:space="preserve"> » qui </w:t>
-      </w:r>
-      <w:r>
-        <w:t>est localisé</w:t>
-      </w:r>
-      <w:r>
-        <w:t xml:space="preserve"> à la racine de « </w:t>
+        <w:t> </w:t>
+      </w:r>
+      <w:r>
+        <w:t>».</w:t>
+      </w:r>
+    </w:p>
+    <w:p>
+      <w:pPr>
+        <w:pStyle w:val="Titre1"/>
+      </w:pPr>
+      <w:bookmarkStart w:id="50" w:name="_Toc257035956"/>
+      <w:r>
+        <w:lastRenderedPageBreak/>
+        <w:t>Ajustement des ressources</w:t>
+      </w:r>
+      <w:bookmarkEnd w:id="50"/>
+    </w:p>
+    <w:p>
+      <w:r>
+        <w:t>Bien que normalement, vous n’ayez pas à changer la disposition des ressources de « </w:t>
       </w:r>
       <w:r>
         <w:rPr>
@@ -4723,15 +5057,32 @@
         <w:t>Manager </w:t>
       </w:r>
       <w:r>
-        <w:t>». Comme son nom l’indique, ce fichier définit toutes les constantes de l’application.</w:t>
-      </w:r>
-    </w:p>
-    <w:p>
-      <w:pPr>
-        <w:pStyle w:val="Miseenavant"/>
-      </w:pPr>
-      <w:r>
-        <w:t>Important : il faut retenir que si vous déplacez une ressource, vous devez veillez à ce que l’utilisateur qui lance le serveur Apache dédié au « </w:t>
+        <w:t>», cela reste possible. Pour ce faire</w:t>
+      </w:r>
+      <w:ins w:id="51" w:author="David Roelandt" w:date="2014-05-14T14:48:00Z">
+        <w:r>
+          <w:t>,</w:t>
+        </w:r>
+      </w:ins>
+      <w:r>
+        <w:t xml:space="preserve"> vous devez modifier le fichier « </w:t>
+      </w:r>
+      <w:proofErr w:type="spellStart"/>
+      <w:r>
+        <w:rPr>
+          <w:rFonts w:ascii="Courier New" w:hAnsi="Courier New" w:cs="Courier New"/>
+        </w:rPr>
+        <w:t>Constants.inc.php</w:t>
+      </w:r>
+      <w:proofErr w:type="spellEnd"/>
+      <w:r>
+        <w:t xml:space="preserve"> » qui </w:t>
+      </w:r>
+      <w:r>
+        <w:t>est localisé</w:t>
+      </w:r>
+      <w:r>
+        <w:t xml:space="preserve"> à la racine de « </w:t>
       </w:r>
       <w:r>
         <w:rPr>
@@ -4749,35 +5100,15 @@
         <w:t>Manager </w:t>
       </w:r>
       <w:r>
-        <w:t>» soit autorisé à lire et à écrire sur les différentes ressources.</w:t>
-      </w:r>
-    </w:p>
-    <w:p>
-      <w:r>
-        <w:t>L’installateur doit être particulièrement attentif sur une ressource du fichier « </w:t>
-      </w:r>
-      <w:proofErr w:type="spellStart"/>
-      <w:r>
-        <w:rPr>
-          <w:rFonts w:ascii="Courier New" w:hAnsi="Courier New" w:cs="Courier New"/>
-        </w:rPr>
-        <w:t>Constants.inc.php</w:t>
-      </w:r>
-      <w:proofErr w:type="spellEnd"/>
-      <w:r>
-        <w:t> », il s’agit de la ressource : « </w:t>
-      </w:r>
-      <w:r>
-        <w:rPr>
-          <w:rFonts w:ascii="Courier New" w:hAnsi="Courier New" w:cs="Courier New"/>
-        </w:rPr>
-        <w:t>SERVER </w:t>
-      </w:r>
-      <w:r>
-        <w:t>»</w:t>
-      </w:r>
-      <w:r>
-        <w:t>. Cette ressource permet de réécrire l’URL à chaque appel interne de « </w:t>
+        <w:t>». Comme son nom l’indique, ce fichier définit toutes les constantes de l’application.</w:t>
+      </w:r>
+    </w:p>
+    <w:p>
+      <w:pPr>
+        <w:pStyle w:val="Miseenavant"/>
+      </w:pPr>
+      <w:r>
+        <w:t>Important : il faut retenir que si vous déplacez une ressource, vous devez veillez à ce que l’utilisateur qui lance le serveur Apache dédié au « </w:t>
       </w:r>
       <w:r>
         <w:rPr>
@@ -4795,7 +5126,46 @@
         <w:t>Manager </w:t>
       </w:r>
       <w:r>
-        <w:t>». Elle doit pointer soit sur une « adresse IP » soit sur une « entrée DNS ». Dans les deux cas, cela  désigne le serveur hébergeant le « </w:t>
+        <w:t>» soit autorisé à lire et à écrire sur les différentes ressources.</w:t>
+      </w:r>
+    </w:p>
+    <w:p>
+      <w:r>
+        <w:t>L’installateur doit être particulièrement attentif sur une ressource du fichier « </w:t>
+      </w:r>
+      <w:commentRangeStart w:id="52"/>
+      <w:proofErr w:type="spellStart"/>
+      <w:r>
+        <w:rPr>
+          <w:rFonts w:ascii="Courier New" w:hAnsi="Courier New" w:cs="Courier New"/>
+        </w:rPr>
+        <w:t>Constants.inc.php</w:t>
+      </w:r>
+      <w:proofErr w:type="spellEnd"/>
+      <w:r>
+        <w:t> </w:t>
+      </w:r>
+      <w:commentRangeEnd w:id="52"/>
+      <w:r>
+        <w:rPr>
+          <w:rStyle w:val="Marquedecommentaire"/>
+        </w:rPr>
+        <w:commentReference w:id="52"/>
+      </w:r>
+      <w:r>
+        <w:t>», il s’agit de la ressource : « </w:t>
+      </w:r>
+      <w:r>
+        <w:rPr>
+          <w:rFonts w:ascii="Courier New" w:hAnsi="Courier New" w:cs="Courier New"/>
+        </w:rPr>
+        <w:t>SERVER </w:t>
+      </w:r>
+      <w:r>
+        <w:t>»</w:t>
+      </w:r>
+      <w:r>
+        <w:t>. Cette ressource permet de réécrire l’URL à chaque appel interne de « </w:t>
       </w:r>
       <w:r>
         <w:rPr>
@@ -4813,7 +5183,7 @@
         <w:t>Manager </w:t>
       </w:r>
       <w:r>
-        <w:t>» et le « </w:t>
+        <w:t>». Elle doit pointer soit sur une « adresse IP » soit sur une « entrée DNS ». Dans les deux cas, cela  désigne le serveur hébergeant le « </w:t>
       </w:r>
       <w:r>
         <w:rPr>
@@ -4828,15 +5198,10 @@
           <w:color w:val="568EB6"/>
           <w:szCs w:val="20"/>
         </w:rPr>
-        <w:t>Server </w:t>
-      </w:r>
-      <w:r>
-        <w:t>». Sachant que ces 2 deux composants doivent être sur le même serveur.</w:t>
-      </w:r>
-    </w:p>
-    <w:p>
-      <w:r>
-        <w:t>Par exemple, supposons que votre « </w:t>
+        <w:t>Manager </w:t>
+      </w:r>
+      <w:r>
+        <w:t>» et le « </w:t>
       </w:r>
       <w:r>
         <w:rPr>
@@ -4851,6 +5216,29 @@
           <w:color w:val="568EB6"/>
           <w:szCs w:val="20"/>
         </w:rPr>
+        <w:t>Server </w:t>
+      </w:r>
+      <w:r>
+        <w:t>». Sachant que ces 2 deux composants doivent être sur le même serveur.</w:t>
+      </w:r>
+    </w:p>
+    <w:p>
+      <w:r>
+        <w:t>Par exemple, supposons que votre « </w:t>
+      </w:r>
+      <w:r>
+        <w:rPr>
+          <w:b/>
+          <w:color w:val="9EC630"/>
+        </w:rPr>
+        <w:t>Secret</w:t>
+      </w:r>
+      <w:r>
+        <w:rPr>
+          <w:b/>
+          <w:color w:val="568EB6"/>
+          <w:szCs w:val="20"/>
+        </w:rPr>
         <w:t>Manager </w:t>
       </w:r>
       <w:r>
@@ -4905,8 +5293,6 @@
       <w:r>
         <w:t>' );</w:t>
       </w:r>
-      <w:bookmarkStart w:id="14" w:name="_GoBack"/>
-      <w:bookmarkEnd w:id="14"/>
     </w:p>
     <w:p>
       <w:r>
@@ -4974,8 +5360,13 @@
       </w:r>
       <w:proofErr w:type="spellEnd"/>
       <w:r>
-        <w:t xml:space="preserve"> SecretManager</w:t>
-      </w:r>
+        <w:t xml:space="preserve"> </w:t>
+      </w:r>
+      <w:proofErr w:type="spellStart"/>
+      <w:r>
+        <w:t>SecretManager</w:t>
+      </w:r>
+      <w:proofErr w:type="spellEnd"/>
     </w:p>
     <w:p>
       <w:pPr>
@@ -5006,7 +5397,15 @@
       </w:r>
       <w:proofErr w:type="spellEnd"/>
       <w:r>
-        <w:t>/SecretManager"</w:t>
+        <w:t>/</w:t>
+      </w:r>
+      <w:proofErr w:type="spellStart"/>
+      <w:r>
+        <w:t>SecretManager</w:t>
+      </w:r>
+      <w:proofErr w:type="spellEnd"/>
+      <w:r>
+        <w:t>"</w:t>
       </w:r>
     </w:p>
     <w:p>
@@ -5157,7 +5556,15 @@
       </w:r>
       <w:proofErr w:type="spellEnd"/>
       <w:r>
-        <w:t>/SecretManager&gt;</w:t>
+        <w:t>/</w:t>
+      </w:r>
+      <w:proofErr w:type="spellStart"/>
+      <w:r>
+        <w:t>SecretManager</w:t>
+      </w:r>
+      <w:proofErr w:type="spellEnd"/>
+      <w:r>
+        <w:t>&gt;</w:t>
       </w:r>
     </w:p>
     <w:p>
@@ -5228,6 +5635,7 @@
         <w:pStyle w:val="Blocdecommandes"/>
       </w:pPr>
       <w:r>
+        <w:lastRenderedPageBreak/>
         <w:t xml:space="preserve">        </w:t>
       </w:r>
       <w:proofErr w:type="spellStart"/>
@@ -5310,15 +5718,38 @@
     </w:p>
     <w:p>
       <w:r>
-        <w:lastRenderedPageBreak/>
-        <w:t>Ces fichiers d’exemple sont le répertoire « Installation ». Il vous appartient de les configurer et de les installer aux bons endroits.</w:t>
+        <w:t xml:space="preserve">Ces fichiers d’exemple </w:t>
+      </w:r>
+      <w:del w:id="53" w:author="David Roelandt" w:date="2014-05-14T14:51:00Z">
+        <w:r>
+          <w:delText xml:space="preserve">sont </w:delText>
+        </w:r>
+      </w:del>
+      <w:ins w:id="54" w:author="David Roelandt" w:date="2014-05-14T14:51:00Z">
+        <w:r>
+          <w:t>s</w:t>
+        </w:r>
+        <w:r>
+          <w:t xml:space="preserve">e trouvent </w:t>
+        </w:r>
+        <w:proofErr w:type="spellStart"/>
+        <w:r>
+          <w:t>dans</w:t>
+        </w:r>
+      </w:ins>
+      <w:r>
+        <w:t>le</w:t>
+      </w:r>
+      <w:proofErr w:type="spellEnd"/>
+      <w:r>
+        <w:t xml:space="preserve"> répertoire « Installation ». Il vous appartient de les configurer et de les installer aux bons endroits.</w:t>
       </w:r>
     </w:p>
     <w:p>
       <w:pPr>
         <w:pStyle w:val="Titre1"/>
       </w:pPr>
-      <w:bookmarkStart w:id="15" w:name="_Toc257035957"/>
+      <w:bookmarkStart w:id="55" w:name="_Toc257035957"/>
       <w:r>
         <w:t>Première connexion à l’outil « </w:t>
       </w:r>
@@ -5338,11 +5769,32 @@
       <w:r>
         <w:t>»</w:t>
       </w:r>
-      <w:bookmarkEnd w:id="15"/>
-    </w:p>
-    <w:p>
-      <w:r>
-        <w:t>Commencez par une connexion locale à votre serveur. Pour ce faire, utilisez votre navigateur est tapez :</w:t>
+      <w:bookmarkEnd w:id="55"/>
+    </w:p>
+    <w:p>
+      <w:r>
+        <w:t>Commencez par une connexion locale à votre serveur. Pour ce faire, utilisez votre navigateur e</w:t>
+      </w:r>
+      <w:del w:id="56" w:author="David Roelandt" w:date="2014-05-14T14:52:00Z">
+        <w:r>
+          <w:delText>s</w:delText>
+        </w:r>
+      </w:del>
+      <w:r>
+        <w:t>t tapez </w:t>
+      </w:r>
+      <w:ins w:id="57" w:author="David Roelandt" w:date="2014-05-14T14:52:00Z">
+        <w:r>
+          <w:t xml:space="preserve">l’adresse du serveur où est installé </w:t>
+        </w:r>
+        <w:proofErr w:type="spellStart"/>
+        <w:r>
+          <w:t>SecretManager</w:t>
+        </w:r>
+      </w:ins>
+      <w:proofErr w:type="spellEnd"/>
+      <w:r>
+        <w:t>:</w:t>
       </w:r>
     </w:p>
     <w:p>
@@ -5393,7 +5845,7 @@
                     </pic:cNvPicPr>
                   </pic:nvPicPr>
                   <pic:blipFill>
-                    <a:blip r:embed="rId14">
+                    <a:blip r:embed="rId15">
                       <a:extLst>
                         <a:ext uri="{28A0092B-C50C-407E-A947-70E740481C1C}">
                           <a14:useLocalDpi xmlns:a14="http://schemas.microsoft.com/office/drawing/2010/main" val="0"/>
@@ -5525,7 +5977,21 @@
       </w:r>
     </w:p>
     <w:p>
-      <w:r>
+      <w:pPr>
+        <w:spacing w:after="0" w:line="240" w:lineRule="auto"/>
+        <w:rPr>
+          <w:ins w:id="58" w:author="David Roelandt" w:date="2014-05-14T14:52:00Z"/>
+        </w:rPr>
+      </w:pPr>
+      <w:ins w:id="59" w:author="David Roelandt" w:date="2014-05-14T14:52:00Z">
+        <w:r>
+          <w:br w:type="page"/>
+        </w:r>
+      </w:ins>
+    </w:p>
+    <w:p>
+      <w:r>
+        <w:lastRenderedPageBreak/>
         <w:t>Vous devriez arriver sur l’écran ci-dessous :</w:t>
       </w:r>
     </w:p>
@@ -5552,7 +6018,7 @@
                     </pic:cNvPicPr>
                   </pic:nvPicPr>
                   <pic:blipFill>
-                    <a:blip r:embed="rId15">
+                    <a:blip r:embed="rId16">
                       <a:extLst>
                         <a:ext uri="{28A0092B-C50C-407E-A947-70E740481C1C}">
                           <a14:useLocalDpi xmlns:a14="http://schemas.microsoft.com/office/drawing/2010/main" val="0"/>
@@ -5593,9 +6059,8 @@
       <w:pPr>
         <w:pStyle w:val="Titre1"/>
       </w:pPr>
-      <w:bookmarkStart w:id="16" w:name="_Toc257035958"/>
-      <w:r>
-        <w:lastRenderedPageBreak/>
+      <w:bookmarkStart w:id="60" w:name="_Toc257035958"/>
+      <w:r>
         <w:t>Erreurs de connexion à l’outil « </w:t>
       </w:r>
       <w:r>
@@ -5614,7 +6079,7 @@
       <w:r>
         <w:t>»</w:t>
       </w:r>
-      <w:bookmarkEnd w:id="16"/>
+      <w:bookmarkEnd w:id="60"/>
     </w:p>
     <w:p>
       <w:r>
@@ -5625,11 +6090,11 @@
       <w:pPr>
         <w:pStyle w:val="Titre2"/>
       </w:pPr>
-      <w:bookmarkStart w:id="17" w:name="_Toc257035959"/>
+      <w:bookmarkStart w:id="61" w:name="_Toc257035959"/>
       <w:r>
         <w:t>Erreurs de connexion à la base de données</w:t>
       </w:r>
-      <w:bookmarkEnd w:id="17"/>
+      <w:bookmarkEnd w:id="61"/>
     </w:p>
     <w:p>
       <w:r>
@@ -5696,7 +6161,7 @@
           <w:szCs w:val="20"/>
         </w:rPr>
       </w:pPr>
-      <w:bookmarkStart w:id="18" w:name="_Toc257035960"/>
+      <w:bookmarkStart w:id="62" w:name="_Toc257035960"/>
       <w:r>
         <w:t>Installation du « </w:t>
       </w:r>
@@ -5719,7 +6184,7 @@
         </w:rPr>
         <w:t> »</w:t>
       </w:r>
-      <w:bookmarkEnd w:id="18"/>
+      <w:bookmarkEnd w:id="62"/>
     </w:p>
     <w:p>
       <w:pPr>
@@ -5880,7 +6345,11 @@
         <w:t>».</w:t>
       </w:r>
       <w:r>
-        <w:t xml:space="preserve"> Une importance particulière doit être portée sur le partage du répertoire des « Sessions ». Effectivement, le « </w:t>
+        <w:t xml:space="preserve"> Une importance particulière doit être portée sur le </w:t>
+      </w:r>
+      <w:r>
+        <w:lastRenderedPageBreak/>
+        <w:t>partage du répertoire des « Sessions ». Effectivement, le « </w:t>
       </w:r>
       <w:r>
         <w:rPr>
@@ -5911,7 +6380,7 @@
       <w:pPr>
         <w:pStyle w:val="Titre2"/>
       </w:pPr>
-      <w:bookmarkStart w:id="19" w:name="_Toc257035961"/>
+      <w:bookmarkStart w:id="63" w:name="_Toc257035961"/>
       <w:r>
         <w:t>Paramétrage du « </w:t>
       </w:r>
@@ -5930,7 +6399,7 @@
       <w:r>
         <w:t> »</w:t>
       </w:r>
-      <w:bookmarkEnd w:id="19"/>
+      <w:bookmarkEnd w:id="63"/>
     </w:p>
     <w:p>
       <w:r>
@@ -6027,7 +6496,15 @@
         <w:pStyle w:val="NumroNiveau1"/>
       </w:pPr>
       <w:r>
-        <w:t xml:space="preserve">Le port IP d’écoute du SecretServer (par défaut, </w:t>
+        <w:t xml:space="preserve">Le port IP d’écoute du </w:t>
+      </w:r>
+      <w:proofErr w:type="spellStart"/>
+      <w:r>
+        <w:t>SecretServer</w:t>
+      </w:r>
+      <w:proofErr w:type="spellEnd"/>
+      <w:r>
+        <w:t xml:space="preserve"> (par défaut, </w:t>
       </w:r>
       <w:r>
         <w:rPr>
@@ -6058,7 +6535,20 @@
         <w:pStyle w:val="NumroNiveau1"/>
       </w:pPr>
       <w:r>
-        <w:t xml:space="preserve">Le nom du fichier dans lequel sera stockée la clé mère (par défaut, </w:t>
+        <w:t xml:space="preserve">Le nom du fichier dans lequel sera stockée la clé </w:t>
+      </w:r>
+      <w:ins w:id="64" w:author="David Roelandt" w:date="2014-05-14T14:53:00Z">
+        <w:r>
+          <w:t>M</w:t>
+        </w:r>
+      </w:ins>
+      <w:del w:id="65" w:author="David Roelandt" w:date="2014-05-14T14:53:00Z">
+        <w:r>
+          <w:delText>m</w:delText>
+        </w:r>
+      </w:del>
+      <w:r>
+        <w:t xml:space="preserve">ère (par défaut, </w:t>
       </w:r>
       <w:r>
         <w:rPr>
@@ -6098,7 +6588,20 @@
         <w:t>).</w:t>
       </w:r>
       <w:r>
-        <w:t xml:space="preserve"> La clé mère est la clé utilisée pour chiffrer les secrets dans la base de données.</w:t>
+        <w:t xml:space="preserve"> La clé </w:t>
+      </w:r>
+      <w:ins w:id="66" w:author="David Roelandt" w:date="2014-05-14T14:53:00Z">
+        <w:r>
+          <w:t>M</w:t>
+        </w:r>
+      </w:ins>
+      <w:del w:id="67" w:author="David Roelandt" w:date="2014-05-14T14:53:00Z">
+        <w:r>
+          <w:delText>m</w:delText>
+        </w:r>
+      </w:del>
+      <w:r>
+        <w:t>ère est la clé utilisée pour chiffrer les secrets dans la base de données.</w:t>
       </w:r>
     </w:p>
     <w:p>
@@ -6110,7 +6613,7 @@
       <w:pPr>
         <w:pStyle w:val="Titre2"/>
       </w:pPr>
-      <w:bookmarkStart w:id="20" w:name="_Toc257035962"/>
+      <w:bookmarkStart w:id="68" w:name="_Toc257035962"/>
       <w:r>
         <w:t>Lancer le « </w:t>
       </w:r>
@@ -6129,7 +6632,7 @@
       <w:r>
         <w:t> »</w:t>
       </w:r>
-      <w:bookmarkEnd w:id="20"/>
+      <w:bookmarkEnd w:id="68"/>
     </w:p>
     <w:p>
       <w:pPr>
@@ -6309,7 +6812,6 @@
         <w:rPr>
           <w:szCs w:val="20"/>
         </w:rPr>
-        <w:lastRenderedPageBreak/>
         <w:t>Pour ce faire vous exécutez les</w:t>
       </w:r>
       <w:r>
@@ -6493,6 +6995,7 @@
         <w:rPr>
           <w:b/>
         </w:rPr>
+        <w:lastRenderedPageBreak/>
         <w:t xml:space="preserve">Important </w:t>
       </w:r>
       <w:r>
@@ -6546,7 +7049,7 @@
       <w:pPr>
         <w:pStyle w:val="Titre3"/>
       </w:pPr>
-      <w:bookmarkStart w:id="21" w:name="_Toc257035963"/>
+      <w:bookmarkStart w:id="69" w:name="_Toc257035963"/>
       <w:r>
         <w:t xml:space="preserve">Tester le </w:t>
       </w:r>
@@ -6575,7 +7078,7 @@
         </w:rPr>
         <w:t> »</w:t>
       </w:r>
-      <w:bookmarkEnd w:id="21"/>
+      <w:bookmarkEnd w:id="69"/>
     </w:p>
     <w:p>
       <w:r>
@@ -6646,14 +7149,17 @@
       </w:r>
       <w:proofErr w:type="spellEnd"/>
     </w:p>
-    <w:p/>
+    <w:p>
+      <w:bookmarkStart w:id="70" w:name="_GoBack"/>
+      <w:bookmarkEnd w:id="70"/>
+    </w:p>
     <w:sectPr>
-      <w:headerReference w:type="even" r:id="rId16"/>
-      <w:headerReference w:type="default" r:id="rId17"/>
-      <w:footerReference w:type="even" r:id="rId18"/>
-      <w:footerReference w:type="default" r:id="rId19"/>
-      <w:headerReference w:type="first" r:id="rId20"/>
-      <w:footerReference w:type="first" r:id="rId21"/>
+      <w:headerReference w:type="even" r:id="rId17"/>
+      <w:headerReference w:type="default" r:id="rId18"/>
+      <w:footerReference w:type="even" r:id="rId19"/>
+      <w:footerReference w:type="default" r:id="rId20"/>
+      <w:headerReference w:type="first" r:id="rId21"/>
+      <w:footerReference w:type="first" r:id="rId22"/>
       <w:pgSz w:w="11906" w:h="16838"/>
       <w:pgMar w:top="1685" w:right="1418" w:bottom="1745" w:left="1418" w:header="1418" w:footer="1418" w:gutter="0"/>
       <w:cols w:space="720"/>
@@ -6663,13 +7169,100 @@
 </w:document>
 </file>
 
+<file path=word/comments.xml><?xml version="1.0" encoding="utf-8"?>
+<w:comments xmlns:wpc="http://schemas.microsoft.com/office/word/2010/wordprocessingCanvas" xmlns:mc="http://schemas.openxmlformats.org/markup-compatibility/2006" xmlns:o="urn:schemas-microsoft-com:office:office" xmlns:r="http://schemas.openxmlformats.org/officeDocument/2006/relationships" xmlns:m="http://schemas.openxmlformats.org/officeDocument/2006/math" xmlns:v="urn:schemas-microsoft-com:vml" xmlns:wp14="http://schemas.microsoft.com/office/word/2010/wordprocessingDrawing" xmlns:wp="http://schemas.openxmlformats.org/drawingml/2006/wordprocessingDrawing" xmlns:w10="urn:schemas-microsoft-com:office:word" xmlns:w="http://schemas.openxmlformats.org/wordprocessingml/2006/main" xmlns:w14="http://schemas.microsoft.com/office/word/2010/wordml" xmlns:wpg="http://schemas.microsoft.com/office/word/2010/wordprocessingGroup" xmlns:wpi="http://schemas.microsoft.com/office/word/2010/wordprocessingInk" xmlns:wne="http://schemas.microsoft.com/office/word/2006/wordml" xmlns:wps="http://schemas.microsoft.com/office/word/2010/wordprocessingShape" mc:Ignorable="w14 wp14">
+  <w:comment w:id="1" w:author="David Roelandt" w:date="2014-05-14T14:42:00Z" w:initials="DRO">
+    <w:p>
+      <w:pPr>
+        <w:pStyle w:val="Commentaire"/>
+      </w:pPr>
+      <w:r>
+        <w:rPr>
+          <w:rStyle w:val="Marquedecommentaire"/>
+        </w:rPr>
+        <w:annotationRef/>
+      </w:r>
+      <w:proofErr w:type="spellStart"/>
+      <w:r>
+        <w:t>HeartBleed</w:t>
+      </w:r>
+      <w:proofErr w:type="spellEnd"/>
+      <w:r>
+        <w:t xml:space="preserve"> proof ?</w:t>
+      </w:r>
+    </w:p>
+  </w:comment>
+  <w:comment w:id="27" w:author="David Roelandt" w:date="2014-05-14T14:43:00Z" w:initials="DRO">
+    <w:p>
+      <w:pPr>
+        <w:pStyle w:val="Commentaire"/>
+      </w:pPr>
+      <w:r>
+        <w:rPr>
+          <w:rStyle w:val="Marquedecommentaire"/>
+        </w:rPr>
+        <w:annotationRef/>
+      </w:r>
+      <w:r>
+        <w:t>Il s’agit de quels fichiers exactement ?</w:t>
+      </w:r>
+    </w:p>
+  </w:comment>
+  <w:comment w:id="31" w:author="David Roelandt" w:date="2014-05-14T14:44:00Z" w:initials="DRO">
+    <w:p>
+      <w:pPr>
+        <w:pStyle w:val="Commentaire"/>
+      </w:pPr>
+      <w:r>
+        <w:rPr>
+          <w:rStyle w:val="Marquedecommentaire"/>
+        </w:rPr>
+        <w:annotationRef/>
+      </w:r>
+      <w:r>
+        <w:t>Seuls les fichiers modifiés sont livrés ?</w:t>
+      </w:r>
+    </w:p>
+  </w:comment>
+  <w:comment w:id="35" w:author="David Roelandt" w:date="2014-05-14T14:44:00Z" w:initials="DRO">
+    <w:p>
+      <w:pPr>
+        <w:pStyle w:val="Commentaire"/>
+      </w:pPr>
+      <w:r>
+        <w:rPr>
+          <w:rStyle w:val="Marquedecommentaire"/>
+        </w:rPr>
+        <w:annotationRef/>
+      </w:r>
+      <w:r>
+        <w:t>Est-ce toujours nécessaire ?</w:t>
+      </w:r>
+    </w:p>
+  </w:comment>
+  <w:comment w:id="52" w:author="David Roelandt" w:date="2014-05-14T14:49:00Z" w:initials="DRO">
+    <w:p>
+      <w:pPr>
+        <w:pStyle w:val="Commentaire"/>
+      </w:pPr>
+      <w:r>
+        <w:rPr>
+          <w:rStyle w:val="Marquedecommentaire"/>
+        </w:rPr>
+        <w:annotationRef/>
+      </w:r>
+      <w:r>
+        <w:t>Je pense qu’il faudrait plus détailler ce fichier</w:t>
+      </w:r>
+    </w:p>
+  </w:comment>
+</w:comments>
+</file>
+
 <file path=word/endnotes.xml><?xml version="1.0" encoding="utf-8"?>
-<w:endnotes xmlns:wpc="http://schemas.microsoft.com/office/word/2010/wordprocessingCanvas" xmlns:mo="http://schemas.microsoft.com/office/mac/office/2008/main" xmlns:mc="http://schemas.openxmlformats.org/markup-compatibility/2006" xmlns:mv="urn:schemas-microsoft-com:mac:vml" xmlns:o="urn:schemas-microsoft-com:office:office" xmlns:r="http://schemas.openxmlformats.org/officeDocument/2006/relationships" xmlns:m="http://schemas.openxmlformats.org/officeDocument/2006/math" xmlns:v="urn:schemas-microsoft-com:vml" xmlns:wp14="http://schemas.microsoft.com/office/word/2010/wordprocessingDrawing" xmlns:wp="http://schemas.openxmlformats.org/drawingml/2006/wordprocessingDrawing" xmlns:w10="urn:schemas-microsoft-com:office:word" xmlns:w="http://schemas.openxmlformats.org/wordprocessingml/2006/main" xmlns:w14="http://schemas.microsoft.com/office/word/2010/wordml" xmlns:wpg="http://schemas.microsoft.com/office/word/2010/wordprocessingGroup" xmlns:wpi="http://schemas.microsoft.com/office/word/2010/wordprocessingInk" xmlns:wne="http://schemas.microsoft.com/office/word/2006/wordml" xmlns:wps="http://schemas.microsoft.com/office/word/2010/wordprocessingShape" mc:Ignorable="w14 wp14">
+<w:endnotes xmlns:wpc="http://schemas.microsoft.com/office/word/2010/wordprocessingCanvas" xmlns:mc="http://schemas.openxmlformats.org/markup-compatibility/2006" xmlns:o="urn:schemas-microsoft-com:office:office" xmlns:r="http://schemas.openxmlformats.org/officeDocument/2006/relationships" xmlns:m="http://schemas.openxmlformats.org/officeDocument/2006/math" xmlns:v="urn:schemas-microsoft-com:vml" xmlns:wp14="http://schemas.microsoft.com/office/word/2010/wordprocessingDrawing" xmlns:wp="http://schemas.openxmlformats.org/drawingml/2006/wordprocessingDrawing" xmlns:w10="urn:schemas-microsoft-com:office:word" xmlns:w="http://schemas.openxmlformats.org/wordprocessingml/2006/main" xmlns:w14="http://schemas.microsoft.com/office/word/2010/wordml" xmlns:wpg="http://schemas.microsoft.com/office/word/2010/wordprocessingGroup" xmlns:wpi="http://schemas.microsoft.com/office/word/2010/wordprocessingInk" xmlns:wne="http://schemas.microsoft.com/office/word/2006/wordml" xmlns:wps="http://schemas.microsoft.com/office/word/2010/wordprocessingShape" mc:Ignorable="w14 wp14">
   <w:endnote w:type="separator" w:id="-1">
     <w:p>
-      <w:pPr>
-        <w:spacing w:before="0"/>
-      </w:pPr>
       <w:r>
         <w:separator/>
       </w:r>
@@ -6677,9 +7270,6 @@
   </w:endnote>
   <w:endnote w:type="continuationSeparator" w:id="0">
     <w:p>
-      <w:pPr>
-        <w:spacing w:before="0"/>
-      </w:pPr>
       <w:r>
         <w:continuationSeparator/>
       </w:r>
@@ -6689,7 +7279,7 @@
 </file>
 
 <file path=word/footer1.xml><?xml version="1.0" encoding="utf-8"?>
-<w:ftr xmlns:wpc="http://schemas.microsoft.com/office/word/2010/wordprocessingCanvas" xmlns:mo="http://schemas.microsoft.com/office/mac/office/2008/main" xmlns:mc="http://schemas.openxmlformats.org/markup-compatibility/2006" xmlns:mv="urn:schemas-microsoft-com:mac:vml" xmlns:o="urn:schemas-microsoft-com:office:office" xmlns:r="http://schemas.openxmlformats.org/officeDocument/2006/relationships" xmlns:m="http://schemas.openxmlformats.org/officeDocument/2006/math" xmlns:v="urn:schemas-microsoft-com:vml" xmlns:wp14="http://schemas.microsoft.com/office/word/2010/wordprocessingDrawing" xmlns:wp="http://schemas.openxmlformats.org/drawingml/2006/wordprocessingDrawing" xmlns:w10="urn:schemas-microsoft-com:office:word" xmlns:w="http://schemas.openxmlformats.org/wordprocessingml/2006/main" xmlns:w14="http://schemas.microsoft.com/office/word/2010/wordml" xmlns:wpg="http://schemas.microsoft.com/office/word/2010/wordprocessingGroup" xmlns:wpi="http://schemas.microsoft.com/office/word/2010/wordprocessingInk" xmlns:wne="http://schemas.microsoft.com/office/word/2006/wordml" xmlns:wps="http://schemas.microsoft.com/office/word/2010/wordprocessingShape" mc:Ignorable="w14 wp14">
+<w:ftr xmlns:wpc="http://schemas.microsoft.com/office/word/2010/wordprocessingCanvas" xmlns:mc="http://schemas.openxmlformats.org/markup-compatibility/2006" xmlns:o="urn:schemas-microsoft-com:office:office" xmlns:r="http://schemas.openxmlformats.org/officeDocument/2006/relationships" xmlns:m="http://schemas.openxmlformats.org/officeDocument/2006/math" xmlns:v="urn:schemas-microsoft-com:vml" xmlns:wp14="http://schemas.microsoft.com/office/word/2010/wordprocessingDrawing" xmlns:wp="http://schemas.openxmlformats.org/drawingml/2006/wordprocessingDrawing" xmlns:w10="urn:schemas-microsoft-com:office:word" xmlns:w="http://schemas.openxmlformats.org/wordprocessingml/2006/main" xmlns:w14="http://schemas.microsoft.com/office/word/2010/wordml" xmlns:wpg="http://schemas.microsoft.com/office/word/2010/wordprocessingGroup" xmlns:wpi="http://schemas.microsoft.com/office/word/2010/wordprocessingInk" xmlns:wne="http://schemas.microsoft.com/office/word/2006/wordml" xmlns:wps="http://schemas.microsoft.com/office/word/2010/wordprocessingShape" mc:Ignorable="w14 wp14">
   <w:p>
     <w:r>
       <w:rPr>
@@ -6771,13 +7361,13 @@
 </file>
 
 <file path=word/footer2.xml><?xml version="1.0" encoding="utf-8"?>
-<w:ftr xmlns:wpc="http://schemas.microsoft.com/office/word/2010/wordprocessingCanvas" xmlns:mo="http://schemas.microsoft.com/office/mac/office/2008/main" xmlns:mc="http://schemas.openxmlformats.org/markup-compatibility/2006" xmlns:mv="urn:schemas-microsoft-com:mac:vml" xmlns:o="urn:schemas-microsoft-com:office:office" xmlns:r="http://schemas.openxmlformats.org/officeDocument/2006/relationships" xmlns:m="http://schemas.openxmlformats.org/officeDocument/2006/math" xmlns:v="urn:schemas-microsoft-com:vml" xmlns:wp14="http://schemas.microsoft.com/office/word/2010/wordprocessingDrawing" xmlns:wp="http://schemas.openxmlformats.org/drawingml/2006/wordprocessingDrawing" xmlns:w10="urn:schemas-microsoft-com:office:word" xmlns:w="http://schemas.openxmlformats.org/wordprocessingml/2006/main" xmlns:w14="http://schemas.microsoft.com/office/word/2010/wordml" xmlns:wpg="http://schemas.microsoft.com/office/word/2010/wordprocessingGroup" xmlns:wpi="http://schemas.microsoft.com/office/word/2010/wordprocessingInk" xmlns:wne="http://schemas.microsoft.com/office/word/2006/wordml" xmlns:wps="http://schemas.microsoft.com/office/word/2010/wordprocessingShape" mc:Ignorable="w14 wp14">
+<w:ftr xmlns:wpc="http://schemas.microsoft.com/office/word/2010/wordprocessingCanvas" xmlns:mc="http://schemas.openxmlformats.org/markup-compatibility/2006" xmlns:o="urn:schemas-microsoft-com:office:office" xmlns:r="http://schemas.openxmlformats.org/officeDocument/2006/relationships" xmlns:m="http://schemas.openxmlformats.org/officeDocument/2006/math" xmlns:v="urn:schemas-microsoft-com:vml" xmlns:wp14="http://schemas.microsoft.com/office/word/2010/wordprocessingDrawing" xmlns:wp="http://schemas.openxmlformats.org/drawingml/2006/wordprocessingDrawing" xmlns:w10="urn:schemas-microsoft-com:office:word" xmlns:w="http://schemas.openxmlformats.org/wordprocessingml/2006/main" xmlns:w14="http://schemas.microsoft.com/office/word/2010/wordml" xmlns:wpg="http://schemas.microsoft.com/office/word/2010/wordprocessingGroup" xmlns:wpi="http://schemas.microsoft.com/office/word/2010/wordprocessingInk" xmlns:wne="http://schemas.microsoft.com/office/word/2006/wordml" xmlns:wps="http://schemas.microsoft.com/office/word/2010/wordprocessingShape" mc:Ignorable="w14 wp14">
   <w:p/>
 </w:ftr>
 </file>
 
 <file path=word/footer3.xml><?xml version="1.0" encoding="utf-8"?>
-<w:ftr xmlns:wpc="http://schemas.microsoft.com/office/word/2010/wordprocessingCanvas" xmlns:mo="http://schemas.microsoft.com/office/mac/office/2008/main" xmlns:mc="http://schemas.openxmlformats.org/markup-compatibility/2006" xmlns:mv="urn:schemas-microsoft-com:mac:vml" xmlns:o="urn:schemas-microsoft-com:office:office" xmlns:r="http://schemas.openxmlformats.org/officeDocument/2006/relationships" xmlns:m="http://schemas.openxmlformats.org/officeDocument/2006/math" xmlns:v="urn:schemas-microsoft-com:vml" xmlns:wp14="http://schemas.microsoft.com/office/word/2010/wordprocessingDrawing" xmlns:wp="http://schemas.openxmlformats.org/drawingml/2006/wordprocessingDrawing" xmlns:w10="urn:schemas-microsoft-com:office:word" xmlns:w="http://schemas.openxmlformats.org/wordprocessingml/2006/main" xmlns:w14="http://schemas.microsoft.com/office/word/2010/wordml" xmlns:wpg="http://schemas.microsoft.com/office/word/2010/wordprocessingGroup" xmlns:wpi="http://schemas.microsoft.com/office/word/2010/wordprocessingInk" xmlns:wne="http://schemas.microsoft.com/office/word/2006/wordml" xmlns:wps="http://schemas.microsoft.com/office/word/2010/wordprocessingShape" mc:Ignorable="w14 wp14">
+<w:ftr xmlns:wpc="http://schemas.microsoft.com/office/word/2010/wordprocessingCanvas" xmlns:mc="http://schemas.openxmlformats.org/markup-compatibility/2006" xmlns:o="urn:schemas-microsoft-com:office:office" xmlns:r="http://schemas.openxmlformats.org/officeDocument/2006/relationships" xmlns:m="http://schemas.openxmlformats.org/officeDocument/2006/math" xmlns:v="urn:schemas-microsoft-com:vml" xmlns:wp14="http://schemas.microsoft.com/office/word/2010/wordprocessingDrawing" xmlns:wp="http://schemas.openxmlformats.org/drawingml/2006/wordprocessingDrawing" xmlns:w10="urn:schemas-microsoft-com:office:word" xmlns:w="http://schemas.openxmlformats.org/wordprocessingml/2006/main" xmlns:w14="http://schemas.microsoft.com/office/word/2010/wordml" xmlns:wpg="http://schemas.microsoft.com/office/word/2010/wordprocessingGroup" xmlns:wpi="http://schemas.microsoft.com/office/word/2010/wordprocessingInk" xmlns:wne="http://schemas.microsoft.com/office/word/2006/wordml" xmlns:wps="http://schemas.microsoft.com/office/word/2010/wordprocessingShape" mc:Ignorable="w14 wp14">
   <w:p>
     <w:pPr>
       <w:pStyle w:val="Pieddepage"/>
@@ -6850,7 +7440,7 @@
         <w:b/>
         <w:noProof/>
       </w:rPr>
-      <w:t>10</w:t>
+      <w:t>15</w:t>
     </w:r>
     <w:r>
       <w:rPr>
@@ -6888,7 +7478,7 @@
         <w:rStyle w:val="Numrodepage"/>
         <w:noProof/>
       </w:rPr>
-      <w:t>12</w:t>
+      <w:t>16</w:t>
     </w:r>
     <w:r>
       <w:rPr>
@@ -6901,18 +7491,15 @@
 </file>
 
 <file path=word/footer4.xml><?xml version="1.0" encoding="utf-8"?>
-<w:ftr xmlns:wpc="http://schemas.microsoft.com/office/word/2010/wordprocessingCanvas" xmlns:mo="http://schemas.microsoft.com/office/mac/office/2008/main" xmlns:mc="http://schemas.openxmlformats.org/markup-compatibility/2006" xmlns:mv="urn:schemas-microsoft-com:mac:vml" xmlns:o="urn:schemas-microsoft-com:office:office" xmlns:r="http://schemas.openxmlformats.org/officeDocument/2006/relationships" xmlns:m="http://schemas.openxmlformats.org/officeDocument/2006/math" xmlns:v="urn:schemas-microsoft-com:vml" xmlns:wp14="http://schemas.microsoft.com/office/word/2010/wordprocessingDrawing" xmlns:wp="http://schemas.openxmlformats.org/drawingml/2006/wordprocessingDrawing" xmlns:w10="urn:schemas-microsoft-com:office:word" xmlns:w="http://schemas.openxmlformats.org/wordprocessingml/2006/main" xmlns:w14="http://schemas.microsoft.com/office/word/2010/wordml" xmlns:wpg="http://schemas.microsoft.com/office/word/2010/wordprocessingGroup" xmlns:wpi="http://schemas.microsoft.com/office/word/2010/wordprocessingInk" xmlns:wne="http://schemas.microsoft.com/office/word/2006/wordml" xmlns:wps="http://schemas.microsoft.com/office/word/2010/wordprocessingShape" mc:Ignorable="w14 wp14">
+<w:ftr xmlns:wpc="http://schemas.microsoft.com/office/word/2010/wordprocessingCanvas" xmlns:mc="http://schemas.openxmlformats.org/markup-compatibility/2006" xmlns:o="urn:schemas-microsoft-com:office:office" xmlns:r="http://schemas.openxmlformats.org/officeDocument/2006/relationships" xmlns:m="http://schemas.openxmlformats.org/officeDocument/2006/math" xmlns:v="urn:schemas-microsoft-com:vml" xmlns:wp14="http://schemas.microsoft.com/office/word/2010/wordprocessingDrawing" xmlns:wp="http://schemas.openxmlformats.org/drawingml/2006/wordprocessingDrawing" xmlns:w10="urn:schemas-microsoft-com:office:word" xmlns:w="http://schemas.openxmlformats.org/wordprocessingml/2006/main" xmlns:w14="http://schemas.microsoft.com/office/word/2010/wordml" xmlns:wpg="http://schemas.microsoft.com/office/word/2010/wordprocessingGroup" xmlns:wpi="http://schemas.microsoft.com/office/word/2010/wordprocessingInk" xmlns:wne="http://schemas.microsoft.com/office/word/2006/wordml" xmlns:wps="http://schemas.microsoft.com/office/word/2010/wordprocessingShape" mc:Ignorable="w14 wp14">
   <w:p/>
 </w:ftr>
 </file>
 
 <file path=word/footnotes.xml><?xml version="1.0" encoding="utf-8"?>
-<w:footnotes xmlns:wpc="http://schemas.microsoft.com/office/word/2010/wordprocessingCanvas" xmlns:mo="http://schemas.microsoft.com/office/mac/office/2008/main" xmlns:mc="http://schemas.openxmlformats.org/markup-compatibility/2006" xmlns:mv="urn:schemas-microsoft-com:mac:vml" xmlns:o="urn:schemas-microsoft-com:office:office" xmlns:r="http://schemas.openxmlformats.org/officeDocument/2006/relationships" xmlns:m="http://schemas.openxmlformats.org/officeDocument/2006/math" xmlns:v="urn:schemas-microsoft-com:vml" xmlns:wp14="http://schemas.microsoft.com/office/word/2010/wordprocessingDrawing" xmlns:wp="http://schemas.openxmlformats.org/drawingml/2006/wordprocessingDrawing" xmlns:w10="urn:schemas-microsoft-com:office:word" xmlns:w="http://schemas.openxmlformats.org/wordprocessingml/2006/main" xmlns:w14="http://schemas.microsoft.com/office/word/2010/wordml" xmlns:wpg="http://schemas.microsoft.com/office/word/2010/wordprocessingGroup" xmlns:wpi="http://schemas.microsoft.com/office/word/2010/wordprocessingInk" xmlns:wne="http://schemas.microsoft.com/office/word/2006/wordml" xmlns:wps="http://schemas.microsoft.com/office/word/2010/wordprocessingShape" mc:Ignorable="w14 wp14">
+<w:footnotes xmlns:wpc="http://schemas.microsoft.com/office/word/2010/wordprocessingCanvas" xmlns:mc="http://schemas.openxmlformats.org/markup-compatibility/2006" xmlns:o="urn:schemas-microsoft-com:office:office" xmlns:r="http://schemas.openxmlformats.org/officeDocument/2006/relationships" xmlns:m="http://schemas.openxmlformats.org/officeDocument/2006/math" xmlns:v="urn:schemas-microsoft-com:vml" xmlns:wp14="http://schemas.microsoft.com/office/word/2010/wordprocessingDrawing" xmlns:wp="http://schemas.openxmlformats.org/drawingml/2006/wordprocessingDrawing" xmlns:w10="urn:schemas-microsoft-com:office:word" xmlns:w="http://schemas.openxmlformats.org/wordprocessingml/2006/main" xmlns:w14="http://schemas.microsoft.com/office/word/2010/wordml" xmlns:wpg="http://schemas.microsoft.com/office/word/2010/wordprocessingGroup" xmlns:wpi="http://schemas.microsoft.com/office/word/2010/wordprocessingInk" xmlns:wne="http://schemas.microsoft.com/office/word/2006/wordml" xmlns:wps="http://schemas.microsoft.com/office/word/2010/wordprocessingShape" mc:Ignorable="w14 wp14">
   <w:footnote w:type="separator" w:id="-1">
     <w:p>
-      <w:pPr>
-        <w:spacing w:before="0"/>
-      </w:pPr>
       <w:r>
         <w:separator/>
       </w:r>
@@ -6920,9 +7507,6 @@
   </w:footnote>
   <w:footnote w:type="continuationSeparator" w:id="0">
     <w:p>
-      <w:pPr>
-        <w:spacing w:before="0"/>
-      </w:pPr>
       <w:r>
         <w:continuationSeparator/>
       </w:r>
@@ -6932,7 +7516,7 @@
 </file>
 
 <file path=word/header1.xml><?xml version="1.0" encoding="utf-8"?>
-<w:hdr xmlns:wpc="http://schemas.microsoft.com/office/word/2010/wordprocessingCanvas" xmlns:mo="http://schemas.microsoft.com/office/mac/office/2008/main" xmlns:mc="http://schemas.openxmlformats.org/markup-compatibility/2006" xmlns:mv="urn:schemas-microsoft-com:mac:vml" xmlns:o="urn:schemas-microsoft-com:office:office" xmlns:r="http://schemas.openxmlformats.org/officeDocument/2006/relationships" xmlns:m="http://schemas.openxmlformats.org/officeDocument/2006/math" xmlns:v="urn:schemas-microsoft-com:vml" xmlns:wp14="http://schemas.microsoft.com/office/word/2010/wordprocessingDrawing" xmlns:wp="http://schemas.openxmlformats.org/drawingml/2006/wordprocessingDrawing" xmlns:w10="urn:schemas-microsoft-com:office:word" xmlns:w="http://schemas.openxmlformats.org/wordprocessingml/2006/main" xmlns:w14="http://schemas.microsoft.com/office/word/2010/wordml" xmlns:wpg="http://schemas.microsoft.com/office/word/2010/wordprocessingGroup" xmlns:wpi="http://schemas.microsoft.com/office/word/2010/wordprocessingInk" xmlns:wne="http://schemas.microsoft.com/office/word/2006/wordml" xmlns:wps="http://schemas.microsoft.com/office/word/2010/wordprocessingShape" mc:Ignorable="w14 wp14">
+<w:hdr xmlns:wpc="http://schemas.microsoft.com/office/word/2010/wordprocessingCanvas" xmlns:mc="http://schemas.openxmlformats.org/markup-compatibility/2006" xmlns:o="urn:schemas-microsoft-com:office:office" xmlns:r="http://schemas.openxmlformats.org/officeDocument/2006/relationships" xmlns:m="http://schemas.openxmlformats.org/officeDocument/2006/math" xmlns:v="urn:schemas-microsoft-com:vml" xmlns:wp14="http://schemas.microsoft.com/office/word/2010/wordprocessingDrawing" xmlns:wp="http://schemas.openxmlformats.org/drawingml/2006/wordprocessingDrawing" xmlns:w10="urn:schemas-microsoft-com:office:word" xmlns:w="http://schemas.openxmlformats.org/wordprocessingml/2006/main" xmlns:w14="http://schemas.microsoft.com/office/word/2010/wordml" xmlns:wpg="http://schemas.microsoft.com/office/word/2010/wordprocessingGroup" xmlns:wpi="http://schemas.microsoft.com/office/word/2010/wordprocessingInk" xmlns:wne="http://schemas.microsoft.com/office/word/2006/wordml" xmlns:wps="http://schemas.microsoft.com/office/word/2010/wordprocessingShape" mc:Ignorable="w14 wp14">
   <w:tbl>
     <w:tblPr>
       <w:tblW w:w="5000" w:type="pct"/>
@@ -7032,16 +7616,16 @@
 </file>
 
 <file path=word/header2.xml><?xml version="1.0" encoding="utf-8"?>
-<w:hdr xmlns:wpc="http://schemas.microsoft.com/office/word/2010/wordprocessingCanvas" xmlns:mo="http://schemas.microsoft.com/office/mac/office/2008/main" xmlns:mc="http://schemas.openxmlformats.org/markup-compatibility/2006" xmlns:mv="urn:schemas-microsoft-com:mac:vml" xmlns:o="urn:schemas-microsoft-com:office:office" xmlns:r="http://schemas.openxmlformats.org/officeDocument/2006/relationships" xmlns:m="http://schemas.openxmlformats.org/officeDocument/2006/math" xmlns:v="urn:schemas-microsoft-com:vml" xmlns:wp14="http://schemas.microsoft.com/office/word/2010/wordprocessingDrawing" xmlns:wp="http://schemas.openxmlformats.org/drawingml/2006/wordprocessingDrawing" xmlns:w10="urn:schemas-microsoft-com:office:word" xmlns:w="http://schemas.openxmlformats.org/wordprocessingml/2006/main" xmlns:w14="http://schemas.microsoft.com/office/word/2010/wordml" xmlns:wpg="http://schemas.microsoft.com/office/word/2010/wordprocessingGroup" xmlns:wpi="http://schemas.microsoft.com/office/word/2010/wordprocessingInk" xmlns:wne="http://schemas.microsoft.com/office/word/2006/wordml" xmlns:wps="http://schemas.microsoft.com/office/word/2010/wordprocessingShape" mc:Ignorable="w14 wp14">
+<w:hdr xmlns:wpc="http://schemas.microsoft.com/office/word/2010/wordprocessingCanvas" xmlns:mc="http://schemas.openxmlformats.org/markup-compatibility/2006" xmlns:o="urn:schemas-microsoft-com:office:office" xmlns:r="http://schemas.openxmlformats.org/officeDocument/2006/relationships" xmlns:m="http://schemas.openxmlformats.org/officeDocument/2006/math" xmlns:v="urn:schemas-microsoft-com:vml" xmlns:wp14="http://schemas.microsoft.com/office/word/2010/wordprocessingDrawing" xmlns:wp="http://schemas.openxmlformats.org/drawingml/2006/wordprocessingDrawing" xmlns:w10="urn:schemas-microsoft-com:office:word" xmlns:w="http://schemas.openxmlformats.org/wordprocessingml/2006/main" xmlns:w14="http://schemas.microsoft.com/office/word/2010/wordml" xmlns:wpg="http://schemas.microsoft.com/office/word/2010/wordprocessingGroup" xmlns:wpi="http://schemas.microsoft.com/office/word/2010/wordprocessingInk" xmlns:wne="http://schemas.microsoft.com/office/word/2006/wordml" xmlns:wps="http://schemas.microsoft.com/office/word/2010/wordprocessingShape" mc:Ignorable="w14 wp14">
   <w:p/>
 </w:hdr>
 </file>
 
 <file path=word/header3.xml><?xml version="1.0" encoding="utf-8"?>
-<w:hdr xmlns:wpc="http://schemas.microsoft.com/office/word/2010/wordprocessingCanvas" xmlns:mo="http://schemas.microsoft.com/office/mac/office/2008/main" xmlns:mc="http://schemas.openxmlformats.org/markup-compatibility/2006" xmlns:mv="urn:schemas-microsoft-com:mac:vml" xmlns:o="urn:schemas-microsoft-com:office:office" xmlns:r="http://schemas.openxmlformats.org/officeDocument/2006/relationships" xmlns:m="http://schemas.openxmlformats.org/officeDocument/2006/math" xmlns:v="urn:schemas-microsoft-com:vml" xmlns:wp14="http://schemas.microsoft.com/office/word/2010/wordprocessingDrawing" xmlns:wp="http://schemas.openxmlformats.org/drawingml/2006/wordprocessingDrawing" xmlns:w10="urn:schemas-microsoft-com:office:word" xmlns:w="http://schemas.openxmlformats.org/wordprocessingml/2006/main" xmlns:w14="http://schemas.microsoft.com/office/word/2010/wordml" xmlns:wpg="http://schemas.microsoft.com/office/word/2010/wordprocessingGroup" xmlns:wpi="http://schemas.microsoft.com/office/word/2010/wordprocessingInk" xmlns:wne="http://schemas.microsoft.com/office/word/2006/wordml" xmlns:wps="http://schemas.microsoft.com/office/word/2010/wordprocessingShape" mc:Ignorable="w14 wp14">
+<w:hdr xmlns:wpc="http://schemas.microsoft.com/office/word/2010/wordprocessingCanvas" xmlns:mc="http://schemas.openxmlformats.org/markup-compatibility/2006" xmlns:o="urn:schemas-microsoft-com:office:office" xmlns:r="http://schemas.openxmlformats.org/officeDocument/2006/relationships" xmlns:m="http://schemas.openxmlformats.org/officeDocument/2006/math" xmlns:v="urn:schemas-microsoft-com:vml" xmlns:wp14="http://schemas.microsoft.com/office/word/2010/wordprocessingDrawing" xmlns:wp="http://schemas.openxmlformats.org/drawingml/2006/wordprocessingDrawing" xmlns:w10="urn:schemas-microsoft-com:office:word" xmlns:w="http://schemas.openxmlformats.org/wordprocessingml/2006/main" xmlns:w14="http://schemas.microsoft.com/office/word/2010/wordml" xmlns:wpg="http://schemas.microsoft.com/office/word/2010/wordprocessingGroup" xmlns:wpi="http://schemas.microsoft.com/office/word/2010/wordprocessingInk" xmlns:wne="http://schemas.microsoft.com/office/word/2006/wordml" xmlns:wps="http://schemas.microsoft.com/office/word/2010/wordprocessingShape" mc:Ignorable="w14 wp14">
   <w:tbl>
     <w:tblPr>
-      <w:tblStyle w:val="Grille"/>
+      <w:tblStyle w:val="Grilledutableau"/>
       <w:tblW w:w="9180" w:type="dxa"/>
       <w:tblBorders>
         <w:top w:val="none" w:sz="0" w:space="0" w:color="auto"/>
@@ -7132,11 +7716,21 @@
             </w:tabs>
             <w:ind w:left="0"/>
           </w:pPr>
-          <w:fldSimple w:instr=" TITLE  \* MERGEFORMAT ">
-            <w:r>
-              <w:t>Guide d'Installation</w:t>
-            </w:r>
-          </w:fldSimple>
+          <w:r>
+            <w:fldChar w:fldCharType="begin"/>
+          </w:r>
+          <w:r>
+            <w:instrText xml:space="preserve"> TITLE  \* MERGEFORMAT </w:instrText>
+          </w:r>
+          <w:r>
+            <w:fldChar w:fldCharType="separate"/>
+          </w:r>
+          <w:r>
+            <w:t>Guide d'Installation</w:t>
+          </w:r>
+          <w:r>
+            <w:fldChar w:fldCharType="end"/>
+          </w:r>
         </w:p>
         <w:p>
           <w:pPr>
@@ -7153,7 +7747,7 @@
           </w:pPr>
           <w:r>
             <w:rPr>
-              <w:rFonts w:eastAsia="ＭＳ 明朝" w:cs="Arial"/>
+              <w:rFonts w:eastAsia="MS Mincho" w:cs="Arial"/>
               <w:color w:val="EE7203"/>
               <w:sz w:val="20"/>
               <w:szCs w:val="20"/>
@@ -7162,7 +7756,7 @@
           </w:r>
           <w:r>
             <w:rPr>
-              <w:rFonts w:eastAsia="ＭＳ 明朝" w:cs="Arial"/>
+              <w:rFonts w:eastAsia="MS Mincho" w:cs="Arial"/>
               <w:color w:val="EE7203"/>
               <w:sz w:val="20"/>
               <w:szCs w:val="20"/>
@@ -7171,25 +7765,36 @@
           </w:r>
           <w:r>
             <w:rPr>
-              <w:rFonts w:eastAsia="ＭＳ 明朝" w:cs="Arial"/>
+              <w:rFonts w:eastAsia="MS Mincho" w:cs="Arial"/>
               <w:color w:val="EE7203"/>
               <w:sz w:val="20"/>
               <w:szCs w:val="20"/>
             </w:rPr>
             <w:fldChar w:fldCharType="separate"/>
           </w:r>
+          <w:proofErr w:type="spellStart"/>
           <w:r>
             <w:rPr>
-              <w:rFonts w:eastAsia="ＭＳ 明朝" w:cs="Arial"/>
+              <w:rFonts w:eastAsia="MS Mincho" w:cs="Arial"/>
               <w:color w:val="EE7203"/>
               <w:sz w:val="20"/>
               <w:szCs w:val="20"/>
             </w:rPr>
-            <w:t>SecretManager v0.8-x</w:t>
+            <w:t>SecretManager</w:t>
+          </w:r>
+          <w:proofErr w:type="spellEnd"/>
+          <w:r>
+            <w:rPr>
+              <w:rFonts w:eastAsia="MS Mincho" w:cs="Arial"/>
+              <w:color w:val="EE7203"/>
+              <w:sz w:val="20"/>
+              <w:szCs w:val="20"/>
+            </w:rPr>
+            <w:t xml:space="preserve"> v0.8-x</w:t>
           </w:r>
           <w:r>
             <w:rPr>
-              <w:rFonts w:eastAsia="ＭＳ 明朝" w:cs="Arial"/>
+              <w:rFonts w:eastAsia="MS Mincho" w:cs="Arial"/>
               <w:color w:val="EE7203"/>
               <w:sz w:val="20"/>
               <w:szCs w:val="20"/>
@@ -7213,13 +7818,13 @@
 </file>
 
 <file path=word/header4.xml><?xml version="1.0" encoding="utf-8"?>
-<w:hdr xmlns:wpc="http://schemas.microsoft.com/office/word/2010/wordprocessingCanvas" xmlns:mo="http://schemas.microsoft.com/office/mac/office/2008/main" xmlns:mc="http://schemas.openxmlformats.org/markup-compatibility/2006" xmlns:mv="urn:schemas-microsoft-com:mac:vml" xmlns:o="urn:schemas-microsoft-com:office:office" xmlns:r="http://schemas.openxmlformats.org/officeDocument/2006/relationships" xmlns:m="http://schemas.openxmlformats.org/officeDocument/2006/math" xmlns:v="urn:schemas-microsoft-com:vml" xmlns:wp14="http://schemas.microsoft.com/office/word/2010/wordprocessingDrawing" xmlns:wp="http://schemas.openxmlformats.org/drawingml/2006/wordprocessingDrawing" xmlns:w10="urn:schemas-microsoft-com:office:word" xmlns:w="http://schemas.openxmlformats.org/wordprocessingml/2006/main" xmlns:w14="http://schemas.microsoft.com/office/word/2010/wordml" xmlns:wpg="http://schemas.microsoft.com/office/word/2010/wordprocessingGroup" xmlns:wpi="http://schemas.microsoft.com/office/word/2010/wordprocessingInk" xmlns:wne="http://schemas.microsoft.com/office/word/2006/wordml" xmlns:wps="http://schemas.microsoft.com/office/word/2010/wordprocessingShape" mc:Ignorable="w14 wp14">
+<w:hdr xmlns:wpc="http://schemas.microsoft.com/office/word/2010/wordprocessingCanvas" xmlns:mc="http://schemas.openxmlformats.org/markup-compatibility/2006" xmlns:o="urn:schemas-microsoft-com:office:office" xmlns:r="http://schemas.openxmlformats.org/officeDocument/2006/relationships" xmlns:m="http://schemas.openxmlformats.org/officeDocument/2006/math" xmlns:v="urn:schemas-microsoft-com:vml" xmlns:wp14="http://schemas.microsoft.com/office/word/2010/wordprocessingDrawing" xmlns:wp="http://schemas.openxmlformats.org/drawingml/2006/wordprocessingDrawing" xmlns:w10="urn:schemas-microsoft-com:office:word" xmlns:w="http://schemas.openxmlformats.org/wordprocessingml/2006/main" xmlns:w14="http://schemas.microsoft.com/office/word/2010/wordml" xmlns:wpg="http://schemas.microsoft.com/office/word/2010/wordprocessingGroup" xmlns:wpi="http://schemas.microsoft.com/office/word/2010/wordprocessingInk" xmlns:wne="http://schemas.microsoft.com/office/word/2006/wordml" xmlns:wps="http://schemas.microsoft.com/office/word/2010/wordprocessingShape" mc:Ignorable="w14 wp14">
   <w:p/>
 </w:hdr>
 </file>
 
 <file path=word/numbering.xml><?xml version="1.0" encoding="utf-8"?>
-<w:numbering xmlns:wpc="http://schemas.microsoft.com/office/word/2010/wordprocessingCanvas" xmlns:mo="http://schemas.microsoft.com/office/mac/office/2008/main" xmlns:mc="http://schemas.openxmlformats.org/markup-compatibility/2006" xmlns:mv="urn:schemas-microsoft-com:mac:vml" xmlns:o="urn:schemas-microsoft-com:office:office" xmlns:r="http://schemas.openxmlformats.org/officeDocument/2006/relationships" xmlns:m="http://schemas.openxmlformats.org/officeDocument/2006/math" xmlns:v="urn:schemas-microsoft-com:vml" xmlns:wp14="http://schemas.microsoft.com/office/word/2010/wordprocessingDrawing" xmlns:wp="http://schemas.openxmlformats.org/drawingml/2006/wordprocessingDrawing" xmlns:w10="urn:schemas-microsoft-com:office:word" xmlns:w="http://schemas.openxmlformats.org/wordprocessingml/2006/main" xmlns:w14="http://schemas.microsoft.com/office/word/2010/wordml" xmlns:wpg="http://schemas.microsoft.com/office/word/2010/wordprocessingGroup" xmlns:wpi="http://schemas.microsoft.com/office/word/2010/wordprocessingInk" xmlns:wne="http://schemas.microsoft.com/office/word/2006/wordml" xmlns:wps="http://schemas.microsoft.com/office/word/2010/wordprocessingShape" mc:Ignorable="w14 wp14">
+<w:numbering xmlns:wpc="http://schemas.microsoft.com/office/word/2010/wordprocessingCanvas" xmlns:mc="http://schemas.openxmlformats.org/markup-compatibility/2006" xmlns:o="urn:schemas-microsoft-com:office:office" xmlns:r="http://schemas.openxmlformats.org/officeDocument/2006/relationships" xmlns:m="http://schemas.openxmlformats.org/officeDocument/2006/math" xmlns:v="urn:schemas-microsoft-com:vml" xmlns:wp14="http://schemas.microsoft.com/office/word/2010/wordprocessingDrawing" xmlns:wp="http://schemas.openxmlformats.org/drawingml/2006/wordprocessingDrawing" xmlns:w10="urn:schemas-microsoft-com:office:word" xmlns:w="http://schemas.openxmlformats.org/wordprocessingml/2006/main" xmlns:w14="http://schemas.microsoft.com/office/word/2010/wordml" xmlns:wpg="http://schemas.microsoft.com/office/word/2010/wordprocessingGroup" xmlns:wpi="http://schemas.microsoft.com/office/word/2010/wordprocessingInk" xmlns:wne="http://schemas.microsoft.com/office/word/2006/wordml" xmlns:wps="http://schemas.microsoft.com/office/word/2010/wordprocessingShape" mc:Ignorable="w14 wp14">
   <w:abstractNum w:abstractNumId="0">
     <w:nsid w:val="00000001"/>
     <w:multiLevelType w:val="multilevel"/>
@@ -10202,7 +10807,7 @@
     </w:rPrDefault>
     <w:pPrDefault/>
   </w:docDefaults>
-  <w:latentStyles w:defLockedState="0" w:defUIPriority="99" w:defSemiHidden="1" w:defUnhideWhenUsed="1" w:defQFormat="0" w:count="276">
+  <w:latentStyles w:defLockedState="0" w:defUIPriority="99" w:defSemiHidden="1" w:defUnhideWhenUsed="1" w:defQFormat="0" w:count="267">
     <w:lsdException w:name="Normal" w:semiHidden="0" w:uiPriority="0" w:unhideWhenUsed="0" w:qFormat="1"/>
     <w:lsdException w:name="heading 1" w:semiHidden="0" w:uiPriority="0" w:unhideWhenUsed="0" w:qFormat="1"/>
     <w:lsdException w:name="heading 2" w:semiHidden="0" w:uiPriority="0" w:unhideWhenUsed="0" w:qFormat="1"/>
@@ -10350,14 +10955,15 @@
   <w:style w:type="paragraph" w:default="1" w:styleId="Normal">
     <w:name w:val="Normal"/>
     <w:qFormat/>
-    <w:rsid w:val="003E56F5"/>
+    <w:rsid w:val="00143872"/>
     <w:pPr>
-      <w:spacing w:before="120"/>
-      <w:jc w:val="both"/>
+      <w:spacing w:after="200" w:line="276" w:lineRule="auto"/>
     </w:pPr>
     <w:rPr>
-      <w:rFonts w:ascii="Arial" w:hAnsi="Arial"/>
-      <w:szCs w:val="24"/>
+      <w:rFonts w:asciiTheme="minorHAnsi" w:eastAsiaTheme="minorHAnsi" w:hAnsiTheme="minorHAnsi" w:cstheme="minorBidi"/>
+      <w:sz w:val="22"/>
+      <w:szCs w:val="22"/>
+      <w:lang w:eastAsia="en-US"/>
     </w:rPr>
   </w:style>
   <w:style w:type="paragraph" w:styleId="Titre1">
@@ -10456,7 +11062,6 @@
       <w:b/>
       <w:bCs/>
       <w:i/>
-      <w:sz w:val="22"/>
       <w:szCs w:val="28"/>
     </w:rPr>
   </w:style>
@@ -10501,8 +11106,6 @@
       <w:rFonts w:ascii="Times New Roman" w:hAnsi="Times New Roman"/>
       <w:b/>
       <w:bCs/>
-      <w:sz w:val="22"/>
-      <w:szCs w:val="22"/>
     </w:rPr>
   </w:style>
   <w:style w:type="paragraph" w:styleId="Titre7">
@@ -10547,8 +11150,9 @@
   <w:style w:type="character" w:default="1" w:styleId="Policepardfaut">
     <w:name w:val="Default Paragraph Font"/>
     <w:uiPriority w:val="1"/>
+    <w:semiHidden/>
     <w:unhideWhenUsed/>
-    <w:rsid w:val="003E56F5"/>
+    <w:rsid w:val="00143872"/>
   </w:style>
   <w:style w:type="table" w:default="1" w:styleId="TableauNormal">
     <w:name w:val="Normal Table"/>
@@ -10570,7 +11174,7 @@
     <w:uiPriority w:val="99"/>
     <w:semiHidden/>
     <w:unhideWhenUsed/>
-    <w:rsid w:val="003E56F5"/>
+    <w:rsid w:val="00143872"/>
   </w:style>
   <w:style w:type="character" w:customStyle="1" w:styleId="WW8Num1z0">
     <w:name w:val="WW8Num1z0"/>
@@ -10885,8 +11489,8 @@
       <w:lang w:val="fr-FR"/>
     </w:rPr>
   </w:style>
-  <w:style w:type="character" w:customStyle="1" w:styleId="Emphaseple">
-    <w:name w:val="Emphase pâle"/>
+  <w:style w:type="character" w:customStyle="1" w:styleId="Emphaseple1">
+    <w:name w:val="Emphase pâle1"/>
     <w:uiPriority w:val="19"/>
     <w:rsid w:val="003E56F5"/>
     <w:rPr>
@@ -10895,8 +11499,8 @@
       <w:color w:val="808080"/>
     </w:rPr>
   </w:style>
-  <w:style w:type="character" w:customStyle="1" w:styleId="Emphaseintense">
-    <w:name w:val="Emphase intense"/>
+  <w:style w:type="character" w:customStyle="1" w:styleId="Emphaseintense1">
+    <w:name w:val="Emphase intense1"/>
     <w:uiPriority w:val="21"/>
     <w:rsid w:val="003E56F5"/>
     <w:rPr>
@@ -10973,7 +11577,7 @@
       <w:vertAlign w:val="superscript"/>
     </w:rPr>
   </w:style>
-  <w:style w:type="character" w:styleId="Lienhypertextesuivi">
+  <w:style w:type="character" w:styleId="Lienhypertextesuivivisit">
     <w:name w:val="FollowedHyperlink"/>
     <w:rPr>
       <w:color w:val="800000"/>
@@ -10998,7 +11602,7 @@
     <w:name w:val="Body Text"/>
     <w:basedOn w:val="Normal"/>
     <w:pPr>
-      <w:spacing w:before="0" w:after="120"/>
+      <w:spacing w:after="120"/>
     </w:pPr>
   </w:style>
   <w:style w:type="paragraph" w:styleId="Liste">
@@ -11060,7 +11664,6 @@
       </w:pBdr>
       <w:shd w:val="clear" w:color="auto" w:fill="C0C0C0"/>
       <w:spacing w:before="240"/>
-      <w:jc w:val="left"/>
     </w:pPr>
     <w:rPr>
       <w:b/>
@@ -11076,14 +11679,9 @@
     <w:next w:val="Normal"/>
     <w:uiPriority w:val="39"/>
     <w:rsid w:val="003E56F5"/>
-    <w:pPr>
-      <w:jc w:val="left"/>
-    </w:pPr>
     <w:rPr>
       <w:b/>
       <w:bCs/>
-      <w:sz w:val="22"/>
-      <w:szCs w:val="22"/>
     </w:rPr>
   </w:style>
   <w:style w:type="paragraph" w:styleId="TM3">
@@ -11098,7 +11696,6 @@
         <w:tab w:val="right" w:leader="dot" w:pos="9060"/>
       </w:tabs>
       <w:ind w:left="340"/>
-      <w:jc w:val="left"/>
     </w:pPr>
     <w:rPr>
       <w:b/>
@@ -11113,7 +11710,6 @@
     <w:rsid w:val="003E56F5"/>
     <w:pPr>
       <w:ind w:left="680"/>
-      <w:jc w:val="left"/>
     </w:pPr>
     <w:rPr>
       <w:i/>
@@ -11128,7 +11724,6 @@
     <w:rsid w:val="003E56F5"/>
     <w:pPr>
       <w:ind w:left="800"/>
-      <w:jc w:val="left"/>
     </w:pPr>
     <w:rPr>
       <w:rFonts w:ascii="Times New Roman" w:hAnsi="Times New Roman"/>
@@ -11143,7 +11738,6 @@
     <w:rsid w:val="003E56F5"/>
     <w:pPr>
       <w:ind w:left="1000"/>
-      <w:jc w:val="left"/>
     </w:pPr>
     <w:rPr>
       <w:rFonts w:ascii="Times New Roman" w:hAnsi="Times New Roman"/>
@@ -11158,7 +11752,6 @@
     <w:rsid w:val="003E56F5"/>
     <w:pPr>
       <w:ind w:left="1200"/>
-      <w:jc w:val="left"/>
     </w:pPr>
     <w:rPr>
       <w:rFonts w:ascii="Times New Roman" w:hAnsi="Times New Roman"/>
@@ -11173,7 +11766,6 @@
     <w:rsid w:val="003E56F5"/>
     <w:pPr>
       <w:ind w:left="1400"/>
-      <w:jc w:val="left"/>
     </w:pPr>
     <w:rPr>
       <w:rFonts w:ascii="Times New Roman" w:hAnsi="Times New Roman"/>
@@ -11188,7 +11780,6 @@
     <w:rsid w:val="003E56F5"/>
     <w:pPr>
       <w:ind w:left="1600"/>
-      <w:jc w:val="left"/>
     </w:pPr>
     <w:rPr>
       <w:rFonts w:ascii="Times New Roman" w:hAnsi="Times New Roman"/>
@@ -11222,7 +11813,6 @@
         <w:tab w:val="center" w:pos="4536"/>
         <w:tab w:val="right" w:pos="9072"/>
       </w:tabs>
-      <w:jc w:val="left"/>
     </w:pPr>
     <w:rPr>
       <w:sz w:val="18"/>
@@ -11253,7 +11843,6 @@
       </w:pBdr>
       <w:shd w:val="clear" w:color="auto" w:fill="E6E6E6"/>
       <w:spacing w:before="60" w:after="60"/>
-      <w:jc w:val="left"/>
     </w:pPr>
     <w:rPr>
       <w:rFonts w:ascii="Courier New" w:hAnsi="Courier New"/>
@@ -11310,7 +11899,6 @@
         <w:tab w:val="num" w:pos="680"/>
       </w:tabs>
       <w:ind w:left="681" w:hanging="397"/>
-      <w:jc w:val="left"/>
     </w:pPr>
   </w:style>
   <w:style w:type="paragraph" w:customStyle="1" w:styleId="Citation1">
@@ -11350,7 +11938,6 @@
     <w:rsid w:val="003E56F5"/>
     <w:pPr>
       <w:ind w:left="680"/>
-      <w:jc w:val="left"/>
     </w:pPr>
   </w:style>
   <w:style w:type="paragraph" w:customStyle="1" w:styleId="Sansinterligne1">
@@ -11390,7 +11977,6 @@
       </w:tabs>
       <w:spacing w:after="60"/>
       <w:ind w:left="681" w:hanging="397"/>
-      <w:jc w:val="left"/>
     </w:pPr>
   </w:style>
   <w:style w:type="paragraph" w:customStyle="1" w:styleId="PuceNiveau20">
@@ -11409,7 +11995,6 @@
       </w:tabs>
       <w:spacing w:after="60"/>
       <w:ind w:left="1077" w:hanging="397"/>
-      <w:jc w:val="left"/>
     </w:pPr>
   </w:style>
   <w:style w:type="paragraph" w:customStyle="1" w:styleId="PuceNiveau30">
@@ -11428,7 +12013,6 @@
       </w:tabs>
       <w:spacing w:after="60"/>
       <w:ind w:left="1474" w:hanging="397"/>
-      <w:jc w:val="left"/>
     </w:pPr>
   </w:style>
   <w:style w:type="paragraph" w:customStyle="1" w:styleId="PuceNiveau4">
@@ -11447,7 +12031,6 @@
       </w:tabs>
       <w:spacing w:after="60"/>
       <w:ind w:left="1871" w:hanging="397"/>
-      <w:jc w:val="left"/>
     </w:pPr>
   </w:style>
   <w:style w:type="paragraph" w:customStyle="1" w:styleId="Textetableau">
@@ -11456,7 +12039,6 @@
     <w:rsid w:val="003E56F5"/>
     <w:pPr>
       <w:spacing w:before="60" w:after="60"/>
-      <w:jc w:val="left"/>
     </w:pPr>
   </w:style>
   <w:style w:type="paragraph" w:customStyle="1" w:styleId="Titrecolonne">
@@ -11494,7 +12076,6 @@
         <w:tab w:val="num" w:pos="1077"/>
       </w:tabs>
       <w:ind w:left="1077" w:hanging="397"/>
-      <w:jc w:val="left"/>
     </w:pPr>
   </w:style>
   <w:style w:type="paragraph" w:customStyle="1" w:styleId="NumroNiveau3">
@@ -11511,7 +12092,6 @@
         <w:tab w:val="num" w:pos="1474"/>
       </w:tabs>
       <w:ind w:left="1474" w:hanging="397"/>
-      <w:jc w:val="left"/>
     </w:pPr>
   </w:style>
   <w:style w:type="paragraph" w:customStyle="1" w:styleId="NumroNiveau4">
@@ -11528,7 +12108,6 @@
         <w:tab w:val="num" w:pos="1871"/>
       </w:tabs>
       <w:ind w:left="1871" w:hanging="397"/>
-      <w:jc w:val="left"/>
     </w:pPr>
   </w:style>
   <w:style w:type="paragraph" w:customStyle="1" w:styleId="NumroRNiveau1">
@@ -11544,7 +12123,6 @@
         <w:tab w:val="num" w:pos="680"/>
       </w:tabs>
       <w:ind w:left="681" w:hanging="397"/>
-      <w:jc w:val="left"/>
     </w:pPr>
   </w:style>
   <w:style w:type="paragraph" w:customStyle="1" w:styleId="NumroRNiveau2">
@@ -11561,7 +12139,6 @@
         <w:tab w:val="num" w:pos="1077"/>
       </w:tabs>
       <w:ind w:left="1077" w:hanging="397"/>
-      <w:jc w:val="left"/>
     </w:pPr>
   </w:style>
   <w:style w:type="paragraph" w:customStyle="1" w:styleId="NumroRNiveau3">
@@ -11578,7 +12155,6 @@
         <w:tab w:val="num" w:pos="1474"/>
       </w:tabs>
       <w:ind w:left="1474" w:hanging="397"/>
-      <w:jc w:val="left"/>
     </w:pPr>
   </w:style>
   <w:style w:type="paragraph" w:customStyle="1" w:styleId="NumroRNiveau4">
@@ -11595,7 +12171,6 @@
         <w:tab w:val="num" w:pos="1871"/>
       </w:tabs>
       <w:ind w:left="1871" w:hanging="397"/>
-      <w:jc w:val="left"/>
     </w:pPr>
   </w:style>
   <w:style w:type="paragraph" w:customStyle="1" w:styleId="ParagrapheNiveau2">
@@ -11655,7 +12230,6 @@
       <w:tabs>
         <w:tab w:val="right" w:leader="dot" w:pos="7091"/>
       </w:tabs>
-      <w:spacing w:before="0"/>
       <w:ind w:left="2547"/>
     </w:pPr>
   </w:style>
@@ -11695,17 +12269,17 @@
       </w:numPr>
     </w:pPr>
   </w:style>
-  <w:style w:type="character" w:styleId="Marquenotebasdepage">
+  <w:style w:type="character" w:styleId="Appelnotedebasdep">
     <w:name w:val="footnote reference"/>
     <w:rsid w:val="003E56F5"/>
     <w:rPr>
       <w:vertAlign w:val="superscript"/>
     </w:rPr>
   </w:style>
-  <w:style w:type="paragraph" w:styleId="Explorateurdedocument">
+  <w:style w:type="paragraph" w:styleId="Explorateurdedocuments">
     <w:name w:val="Document Map"/>
     <w:basedOn w:val="Normal"/>
-    <w:link w:val="ExplorateurdedocumentCar"/>
+    <w:link w:val="ExplorateurdedocumentsCar"/>
     <w:semiHidden/>
     <w:rsid w:val="00C24945"/>
     <w:pPr>
@@ -11715,9 +12289,9 @@
       <w:rFonts w:ascii="Tahoma" w:hAnsi="Tahoma"/>
     </w:rPr>
   </w:style>
-  <w:style w:type="character" w:customStyle="1" w:styleId="ExplorateurdedocumentCar">
-    <w:name w:val="Explorateur de document Car"/>
-    <w:link w:val="Explorateurdedocument"/>
+  <w:style w:type="character" w:customStyle="1" w:styleId="ExplorateurdedocumentsCar">
+    <w:name w:val="Explorateur de documents Car"/>
+    <w:link w:val="Explorateurdedocuments"/>
     <w:semiHidden/>
     <w:rsid w:val="00C24945"/>
     <w:rPr>
@@ -11726,7 +12300,7 @@
       <w:shd w:val="clear" w:color="auto" w:fill="000080"/>
     </w:rPr>
   </w:style>
-  <w:style w:type="table" w:styleId="Grille">
+  <w:style w:type="table" w:styleId="Grilledutableau">
     <w:name w:val="Table Grid"/>
     <w:basedOn w:val="TableauNormal"/>
     <w:rsid w:val="003E56F5"/>
@@ -12117,7 +12691,7 @@
       <w:jc w:val="left"/>
     </w:pPr>
     <w:rPr>
-      <w:rFonts w:eastAsia="ＭＳ 明朝" w:cs="Arial"/>
+      <w:rFonts w:eastAsia="MS Mincho" w:cs="Arial"/>
       <w:b/>
       <w:color w:val="009FAF"/>
       <w:sz w:val="24"/>
@@ -12128,18 +12702,86 @@
     <w:link w:val="Titreen-tte"/>
     <w:rsid w:val="00873D54"/>
     <w:rPr>
-      <w:rFonts w:ascii="Arial" w:eastAsia="ＭＳ 明朝" w:hAnsi="Arial" w:cs="Arial"/>
+      <w:rFonts w:ascii="Arial" w:eastAsia="MS Mincho" w:hAnsi="Arial" w:cs="Arial"/>
       <w:b/>
       <w:color w:val="009FAF"/>
       <w:sz w:val="24"/>
       <w:szCs w:val="24"/>
     </w:rPr>
   </w:style>
+  <w:style w:type="character" w:styleId="Marquedecommentaire">
+    <w:name w:val="annotation reference"/>
+    <w:basedOn w:val="Policepardfaut"/>
+    <w:uiPriority w:val="99"/>
+    <w:semiHidden/>
+    <w:unhideWhenUsed/>
+    <w:rsid w:val="00143872"/>
+    <w:rPr>
+      <w:sz w:val="16"/>
+      <w:szCs w:val="16"/>
+    </w:rPr>
+  </w:style>
+  <w:style w:type="paragraph" w:styleId="Commentaire">
+    <w:name w:val="annotation text"/>
+    <w:basedOn w:val="Normal"/>
+    <w:link w:val="CommentaireCar"/>
+    <w:uiPriority w:val="99"/>
+    <w:semiHidden/>
+    <w:unhideWhenUsed/>
+    <w:rsid w:val="00143872"/>
+    <w:pPr>
+      <w:spacing w:line="240" w:lineRule="auto"/>
+    </w:pPr>
+    <w:rPr>
+      <w:sz w:val="20"/>
+      <w:szCs w:val="20"/>
+    </w:rPr>
+  </w:style>
+  <w:style w:type="character" w:customStyle="1" w:styleId="CommentaireCar">
+    <w:name w:val="Commentaire Car"/>
+    <w:basedOn w:val="Policepardfaut"/>
+    <w:link w:val="Commentaire"/>
+    <w:uiPriority w:val="99"/>
+    <w:semiHidden/>
+    <w:rsid w:val="00143872"/>
+    <w:rPr>
+      <w:rFonts w:asciiTheme="minorHAnsi" w:eastAsiaTheme="minorHAnsi" w:hAnsiTheme="minorHAnsi" w:cstheme="minorBidi"/>
+      <w:lang w:eastAsia="en-US"/>
+    </w:rPr>
+  </w:style>
+  <w:style w:type="paragraph" w:styleId="Objetducommentaire">
+    <w:name w:val="annotation subject"/>
+    <w:basedOn w:val="Commentaire"/>
+    <w:next w:val="Commentaire"/>
+    <w:link w:val="ObjetducommentaireCar"/>
+    <w:uiPriority w:val="99"/>
+    <w:semiHidden/>
+    <w:unhideWhenUsed/>
+    <w:rsid w:val="00143872"/>
+    <w:rPr>
+      <w:b/>
+      <w:bCs/>
+    </w:rPr>
+  </w:style>
+  <w:style w:type="character" w:customStyle="1" w:styleId="ObjetducommentaireCar">
+    <w:name w:val="Objet du commentaire Car"/>
+    <w:basedOn w:val="CommentaireCar"/>
+    <w:link w:val="Objetducommentaire"/>
+    <w:uiPriority w:val="99"/>
+    <w:semiHidden/>
+    <w:rsid w:val="00143872"/>
+    <w:rPr>
+      <w:rFonts w:asciiTheme="minorHAnsi" w:eastAsiaTheme="minorHAnsi" w:hAnsiTheme="minorHAnsi" w:cstheme="minorBidi"/>
+      <w:b/>
+      <w:bCs/>
+      <w:lang w:eastAsia="en-US"/>
+    </w:rPr>
+  </w:style>
 </w:styles>
 </file>
 
 <file path=word/stylesWithEffects.xml><?xml version="1.0" encoding="utf-8"?>
-<w:styles xmlns:wpc="http://schemas.microsoft.com/office/word/2010/wordprocessingCanvas" xmlns:mo="http://schemas.microsoft.com/office/mac/office/2008/main" xmlns:mc="http://schemas.openxmlformats.org/markup-compatibility/2006" xmlns:mv="urn:schemas-microsoft-com:mac:vml" xmlns:o="urn:schemas-microsoft-com:office:office" xmlns:r="http://schemas.openxmlformats.org/officeDocument/2006/relationships" xmlns:m="http://schemas.openxmlformats.org/officeDocument/2006/math" xmlns:v="urn:schemas-microsoft-com:vml" xmlns:wp14="http://schemas.microsoft.com/office/word/2010/wordprocessingDrawing" xmlns:wp="http://schemas.openxmlformats.org/drawingml/2006/wordprocessingDrawing" xmlns:w10="urn:schemas-microsoft-com:office:word" xmlns:w="http://schemas.openxmlformats.org/wordprocessingml/2006/main" xmlns:w14="http://schemas.microsoft.com/office/word/2010/wordml" xmlns:wpg="http://schemas.microsoft.com/office/word/2010/wordprocessingGroup" xmlns:wpi="http://schemas.microsoft.com/office/word/2010/wordprocessingInk" xmlns:wne="http://schemas.microsoft.com/office/word/2006/wordml" xmlns:wps="http://schemas.microsoft.com/office/word/2010/wordprocessingShape" mc:Ignorable="w14 wp14">
+<w:styles xmlns:wpc="http://schemas.microsoft.com/office/word/2010/wordprocessingCanvas" xmlns:mc="http://schemas.openxmlformats.org/markup-compatibility/2006" xmlns:o="urn:schemas-microsoft-com:office:office" xmlns:r="http://schemas.openxmlformats.org/officeDocument/2006/relationships" xmlns:m="http://schemas.openxmlformats.org/officeDocument/2006/math" xmlns:v="urn:schemas-microsoft-com:vml" xmlns:wp14="http://schemas.microsoft.com/office/word/2010/wordprocessingDrawing" xmlns:wp="http://schemas.openxmlformats.org/drawingml/2006/wordprocessingDrawing" xmlns:w10="urn:schemas-microsoft-com:office:word" xmlns:w="http://schemas.openxmlformats.org/wordprocessingml/2006/main" xmlns:w14="http://schemas.microsoft.com/office/word/2010/wordml" xmlns:wpg="http://schemas.microsoft.com/office/word/2010/wordprocessingGroup" xmlns:wpi="http://schemas.microsoft.com/office/word/2010/wordprocessingInk" xmlns:wne="http://schemas.microsoft.com/office/word/2006/wordml" xmlns:wps="http://schemas.microsoft.com/office/word/2010/wordprocessingShape" mc:Ignorable="w14 wp14">
   <w:docDefaults>
     <w:rPrDefault>
       <w:rPr>
@@ -12149,7 +12791,7 @@
     </w:rPrDefault>
     <w:pPrDefault/>
   </w:docDefaults>
-  <w:latentStyles w:defLockedState="0" w:defUIPriority="99" w:defSemiHidden="1" w:defUnhideWhenUsed="1" w:defQFormat="0" w:count="276">
+  <w:latentStyles w:defLockedState="0" w:defUIPriority="99" w:defSemiHidden="1" w:defUnhideWhenUsed="1" w:defQFormat="0" w:count="267">
     <w:lsdException w:name="Normal" w:semiHidden="0" w:uiPriority="0" w:unhideWhenUsed="0" w:qFormat="1"/>
     <w:lsdException w:name="heading 1" w:semiHidden="0" w:uiPriority="0" w:unhideWhenUsed="0" w:qFormat="1"/>
     <w:lsdException w:name="heading 2" w:semiHidden="0" w:uiPriority="0" w:unhideWhenUsed="0" w:qFormat="1"/>
@@ -12297,14 +12939,15 @@
   <w:style w:type="paragraph" w:default="1" w:styleId="Normal">
     <w:name w:val="Normal"/>
     <w:qFormat/>
-    <w:rsid w:val="003E56F5"/>
+    <w:rsid w:val="00143872"/>
     <w:pPr>
-      <w:spacing w:before="120"/>
-      <w:jc w:val="both"/>
+      <w:spacing w:after="200" w:line="276" w:lineRule="auto"/>
     </w:pPr>
     <w:rPr>
-      <w:rFonts w:ascii="Arial" w:hAnsi="Arial"/>
-      <w:szCs w:val="24"/>
+      <w:rFonts w:asciiTheme="minorHAnsi" w:eastAsiaTheme="minorHAnsi" w:hAnsiTheme="minorHAnsi" w:cstheme="minorBidi"/>
+      <w:sz w:val="22"/>
+      <w:szCs w:val="22"/>
+      <w:lang w:eastAsia="en-US"/>
     </w:rPr>
   </w:style>
   <w:style w:type="paragraph" w:styleId="Titre1">
@@ -12403,7 +13046,6 @@
       <w:b/>
       <w:bCs/>
       <w:i/>
-      <w:sz w:val="22"/>
       <w:szCs w:val="28"/>
     </w:rPr>
   </w:style>
@@ -12448,8 +13090,6 @@
       <w:rFonts w:ascii="Times New Roman" w:hAnsi="Times New Roman"/>
       <w:b/>
       <w:bCs/>
-      <w:sz w:val="22"/>
-      <w:szCs w:val="22"/>
     </w:rPr>
   </w:style>
   <w:style w:type="paragraph" w:styleId="Titre7">
@@ -12494,8 +13134,9 @@
   <w:style w:type="character" w:default="1" w:styleId="Policepardfaut">
     <w:name w:val="Default Paragraph Font"/>
     <w:uiPriority w:val="1"/>
+    <w:semiHidden/>
     <w:unhideWhenUsed/>
-    <w:rsid w:val="003E56F5"/>
+    <w:rsid w:val="00143872"/>
   </w:style>
   <w:style w:type="table" w:default="1" w:styleId="TableauNormal">
     <w:name w:val="Normal Table"/>
@@ -12517,7 +13158,7 @@
     <w:uiPriority w:val="99"/>
     <w:semiHidden/>
     <w:unhideWhenUsed/>
-    <w:rsid w:val="003E56F5"/>
+    <w:rsid w:val="00143872"/>
   </w:style>
   <w:style w:type="character" w:customStyle="1" w:styleId="WW8Num1z0">
     <w:name w:val="WW8Num1z0"/>
@@ -12832,8 +13473,8 @@
       <w:lang w:val="fr-FR"/>
     </w:rPr>
   </w:style>
-  <w:style w:type="character" w:customStyle="1" w:styleId="Emphaseple">
-    <w:name w:val="Emphase pâle"/>
+  <w:style w:type="character" w:customStyle="1" w:styleId="Emphaseple1">
+    <w:name w:val="Emphase pâle1"/>
     <w:uiPriority w:val="19"/>
     <w:rsid w:val="003E56F5"/>
     <w:rPr>
@@ -12842,8 +13483,8 @@
       <w:color w:val="808080"/>
     </w:rPr>
   </w:style>
-  <w:style w:type="character" w:customStyle="1" w:styleId="Emphaseintense">
-    <w:name w:val="Emphase intense"/>
+  <w:style w:type="character" w:customStyle="1" w:styleId="Emphaseintense1">
+    <w:name w:val="Emphase intense1"/>
     <w:uiPriority w:val="21"/>
     <w:rsid w:val="003E56F5"/>
     <w:rPr>
@@ -12920,7 +13561,7 @@
       <w:vertAlign w:val="superscript"/>
     </w:rPr>
   </w:style>
-  <w:style w:type="character" w:styleId="Lienhypertextesuivi">
+  <w:style w:type="character" w:styleId="Lienhypertextesuivivisit">
     <w:name w:val="FollowedHyperlink"/>
     <w:rPr>
       <w:color w:val="800000"/>
@@ -12945,7 +13586,7 @@
     <w:name w:val="Body Text"/>
     <w:basedOn w:val="Normal"/>
     <w:pPr>
-      <w:spacing w:before="0" w:after="120"/>
+      <w:spacing w:after="120"/>
     </w:pPr>
   </w:style>
   <w:style w:type="paragraph" w:styleId="Liste">
@@ -13007,7 +13648,6 @@
       </w:pBdr>
       <w:shd w:val="clear" w:color="auto" w:fill="C0C0C0"/>
       <w:spacing w:before="240"/>
-      <w:jc w:val="left"/>
     </w:pPr>
     <w:rPr>
       <w:b/>
@@ -13023,14 +13663,9 @@
     <w:next w:val="Normal"/>
     <w:uiPriority w:val="39"/>
     <w:rsid w:val="003E56F5"/>
-    <w:pPr>
-      <w:jc w:val="left"/>
-    </w:pPr>
     <w:rPr>
       <w:b/>
       <w:bCs/>
-      <w:sz w:val="22"/>
-      <w:szCs w:val="22"/>
     </w:rPr>
   </w:style>
   <w:style w:type="paragraph" w:styleId="TM3">
@@ -13045,7 +13680,6 @@
         <w:tab w:val="right" w:leader="dot" w:pos="9060"/>
       </w:tabs>
       <w:ind w:left="340"/>
-      <w:jc w:val="left"/>
     </w:pPr>
     <w:rPr>
       <w:b/>
@@ -13060,7 +13694,6 @@
     <w:rsid w:val="003E56F5"/>
     <w:pPr>
       <w:ind w:left="680"/>
-      <w:jc w:val="left"/>
     </w:pPr>
     <w:rPr>
       <w:i/>
@@ -13075,7 +13708,6 @@
     <w:rsid w:val="003E56F5"/>
     <w:pPr>
       <w:ind w:left="800"/>
-      <w:jc w:val="left"/>
     </w:pPr>
     <w:rPr>
       <w:rFonts w:ascii="Times New Roman" w:hAnsi="Times New Roman"/>
@@ -13090,7 +13722,6 @@
     <w:rsid w:val="003E56F5"/>
     <w:pPr>
       <w:ind w:left="1000"/>
-      <w:jc w:val="left"/>
     </w:pPr>
     <w:rPr>
       <w:rFonts w:ascii="Times New Roman" w:hAnsi="Times New Roman"/>
@@ -13105,7 +13736,6 @@
     <w:rsid w:val="003E56F5"/>
     <w:pPr>
       <w:ind w:left="1200"/>
-      <w:jc w:val="left"/>
     </w:pPr>
     <w:rPr>
       <w:rFonts w:ascii="Times New Roman" w:hAnsi="Times New Roman"/>
@@ -13120,7 +13750,6 @@
     <w:rsid w:val="003E56F5"/>
     <w:pPr>
       <w:ind w:left="1400"/>
-      <w:jc w:val="left"/>
     </w:pPr>
     <w:rPr>
       <w:rFonts w:ascii="Times New Roman" w:hAnsi="Times New Roman"/>
@@ -13135,7 +13764,6 @@
     <w:rsid w:val="003E56F5"/>
     <w:pPr>
       <w:ind w:left="1600"/>
-      <w:jc w:val="left"/>
     </w:pPr>
     <w:rPr>
       <w:rFonts w:ascii="Times New Roman" w:hAnsi="Times New Roman"/>
@@ -13169,7 +13797,6 @@
         <w:tab w:val="center" w:pos="4536"/>
         <w:tab w:val="right" w:pos="9072"/>
       </w:tabs>
-      <w:jc w:val="left"/>
     </w:pPr>
     <w:rPr>
       <w:sz w:val="18"/>
@@ -13200,7 +13827,6 @@
       </w:pBdr>
       <w:shd w:val="clear" w:color="auto" w:fill="E6E6E6"/>
       <w:spacing w:before="60" w:after="60"/>
-      <w:jc w:val="left"/>
     </w:pPr>
     <w:rPr>
       <w:rFonts w:ascii="Courier New" w:hAnsi="Courier New"/>
@@ -13257,7 +13883,6 @@
         <w:tab w:val="num" w:pos="680"/>
       </w:tabs>
       <w:ind w:left="681" w:hanging="397"/>
-      <w:jc w:val="left"/>
     </w:pPr>
   </w:style>
   <w:style w:type="paragraph" w:customStyle="1" w:styleId="Citation1">
@@ -13297,7 +13922,6 @@
     <w:rsid w:val="003E56F5"/>
     <w:pPr>
       <w:ind w:left="680"/>
-      <w:jc w:val="left"/>
     </w:pPr>
   </w:style>
   <w:style w:type="paragraph" w:customStyle="1" w:styleId="Sansinterligne1">
@@ -13337,7 +13961,6 @@
       </w:tabs>
       <w:spacing w:after="60"/>
       <w:ind w:left="681" w:hanging="397"/>
-      <w:jc w:val="left"/>
     </w:pPr>
   </w:style>
   <w:style w:type="paragraph" w:customStyle="1" w:styleId="PuceNiveau20">
@@ -13356,7 +13979,6 @@
       </w:tabs>
       <w:spacing w:after="60"/>
       <w:ind w:left="1077" w:hanging="397"/>
-      <w:jc w:val="left"/>
     </w:pPr>
   </w:style>
   <w:style w:type="paragraph" w:customStyle="1" w:styleId="PuceNiveau30">
@@ -13375,7 +13997,6 @@
       </w:tabs>
       <w:spacing w:after="60"/>
       <w:ind w:left="1474" w:hanging="397"/>
-      <w:jc w:val="left"/>
     </w:pPr>
   </w:style>
   <w:style w:type="paragraph" w:customStyle="1" w:styleId="PuceNiveau4">
@@ -13394,7 +14015,6 @@
       </w:tabs>
       <w:spacing w:after="60"/>
       <w:ind w:left="1871" w:hanging="397"/>
-      <w:jc w:val="left"/>
     </w:pPr>
   </w:style>
   <w:style w:type="paragraph" w:customStyle="1" w:styleId="Textetableau">
@@ -13403,7 +14023,6 @@
     <w:rsid w:val="003E56F5"/>
     <w:pPr>
       <w:spacing w:before="60" w:after="60"/>
-      <w:jc w:val="left"/>
     </w:pPr>
   </w:style>
   <w:style w:type="paragraph" w:customStyle="1" w:styleId="Titrecolonne">
@@ -13441,7 +14060,6 @@
         <w:tab w:val="num" w:pos="1077"/>
       </w:tabs>
       <w:ind w:left="1077" w:hanging="397"/>
-      <w:jc w:val="left"/>
     </w:pPr>
   </w:style>
   <w:style w:type="paragraph" w:customStyle="1" w:styleId="NumroNiveau3">
@@ -13458,7 +14076,6 @@
         <w:tab w:val="num" w:pos="1474"/>
       </w:tabs>
       <w:ind w:left="1474" w:hanging="397"/>
-      <w:jc w:val="left"/>
     </w:pPr>
   </w:style>
   <w:style w:type="paragraph" w:customStyle="1" w:styleId="NumroNiveau4">
@@ -13475,7 +14092,6 @@
         <w:tab w:val="num" w:pos="1871"/>
       </w:tabs>
       <w:ind w:left="1871" w:hanging="397"/>
-      <w:jc w:val="left"/>
     </w:pPr>
   </w:style>
   <w:style w:type="paragraph" w:customStyle="1" w:styleId="NumroRNiveau1">
@@ -13491,7 +14107,6 @@
         <w:tab w:val="num" w:pos="680"/>
       </w:tabs>
       <w:ind w:left="681" w:hanging="397"/>
-      <w:jc w:val="left"/>
     </w:pPr>
   </w:style>
   <w:style w:type="paragraph" w:customStyle="1" w:styleId="NumroRNiveau2">
@@ -13508,7 +14123,6 @@
         <w:tab w:val="num" w:pos="1077"/>
       </w:tabs>
       <w:ind w:left="1077" w:hanging="397"/>
-      <w:jc w:val="left"/>
     </w:pPr>
   </w:style>
   <w:style w:type="paragraph" w:customStyle="1" w:styleId="NumroRNiveau3">
@@ -13525,7 +14139,6 @@
         <w:tab w:val="num" w:pos="1474"/>
       </w:tabs>
       <w:ind w:left="1474" w:hanging="397"/>
-      <w:jc w:val="left"/>
     </w:pPr>
   </w:style>
   <w:style w:type="paragraph" w:customStyle="1" w:styleId="NumroRNiveau4">
@@ -13542,7 +14155,6 @@
         <w:tab w:val="num" w:pos="1871"/>
       </w:tabs>
       <w:ind w:left="1871" w:hanging="397"/>
-      <w:jc w:val="left"/>
     </w:pPr>
   </w:style>
   <w:style w:type="paragraph" w:customStyle="1" w:styleId="ParagrapheNiveau2">
@@ -13602,7 +14214,6 @@
       <w:tabs>
         <w:tab w:val="right" w:leader="dot" w:pos="7091"/>
       </w:tabs>
-      <w:spacing w:before="0"/>
       <w:ind w:left="2547"/>
     </w:pPr>
   </w:style>
@@ -13642,17 +14253,17 @@
       </w:numPr>
     </w:pPr>
   </w:style>
-  <w:style w:type="character" w:styleId="Marquenotebasdepage">
+  <w:style w:type="character" w:styleId="Appelnotedebasdep">
     <w:name w:val="footnote reference"/>
     <w:rsid w:val="003E56F5"/>
     <w:rPr>
       <w:vertAlign w:val="superscript"/>
     </w:rPr>
   </w:style>
-  <w:style w:type="paragraph" w:styleId="Explorateurdedocument">
+  <w:style w:type="paragraph" w:styleId="Explorateurdedocuments">
     <w:name w:val="Document Map"/>
     <w:basedOn w:val="Normal"/>
-    <w:link w:val="ExplorateurdedocumentCar"/>
+    <w:link w:val="ExplorateurdedocumentsCar"/>
     <w:semiHidden/>
     <w:rsid w:val="00C24945"/>
     <w:pPr>
@@ -13662,9 +14273,9 @@
       <w:rFonts w:ascii="Tahoma" w:hAnsi="Tahoma"/>
     </w:rPr>
   </w:style>
-  <w:style w:type="character" w:customStyle="1" w:styleId="ExplorateurdedocumentCar">
-    <w:name w:val="Explorateur de document Car"/>
-    <w:link w:val="Explorateurdedocument"/>
+  <w:style w:type="character" w:customStyle="1" w:styleId="ExplorateurdedocumentsCar">
+    <w:name w:val="Explorateur de documents Car"/>
+    <w:link w:val="Explorateurdedocuments"/>
     <w:semiHidden/>
     <w:rsid w:val="00C24945"/>
     <w:rPr>
@@ -13673,7 +14284,7 @@
       <w:shd w:val="clear" w:color="auto" w:fill="000080"/>
     </w:rPr>
   </w:style>
-  <w:style w:type="table" w:styleId="Grille">
+  <w:style w:type="table" w:styleId="Grilledutableau">
     <w:name w:val="Table Grid"/>
     <w:basedOn w:val="TableauNormal"/>
     <w:rsid w:val="003E56F5"/>
@@ -14064,7 +14675,7 @@
       <w:jc w:val="left"/>
     </w:pPr>
     <w:rPr>
-      <w:rFonts w:eastAsia="ＭＳ 明朝" w:cs="Arial"/>
+      <w:rFonts w:eastAsia="MS Mincho" w:cs="Arial"/>
       <w:b/>
       <w:color w:val="009FAF"/>
       <w:sz w:val="24"/>
@@ -14075,11 +14686,79 @@
     <w:link w:val="Titreen-tte"/>
     <w:rsid w:val="00873D54"/>
     <w:rPr>
-      <w:rFonts w:ascii="Arial" w:eastAsia="ＭＳ 明朝" w:hAnsi="Arial" w:cs="Arial"/>
+      <w:rFonts w:ascii="Arial" w:eastAsia="MS Mincho" w:hAnsi="Arial" w:cs="Arial"/>
       <w:b/>
       <w:color w:val="009FAF"/>
       <w:sz w:val="24"/>
       <w:szCs w:val="24"/>
+    </w:rPr>
+  </w:style>
+  <w:style w:type="character" w:styleId="Marquedecommentaire">
+    <w:name w:val="annotation reference"/>
+    <w:basedOn w:val="Policepardfaut"/>
+    <w:uiPriority w:val="99"/>
+    <w:semiHidden/>
+    <w:unhideWhenUsed/>
+    <w:rsid w:val="00143872"/>
+    <w:rPr>
+      <w:sz w:val="16"/>
+      <w:szCs w:val="16"/>
+    </w:rPr>
+  </w:style>
+  <w:style w:type="paragraph" w:styleId="Commentaire">
+    <w:name w:val="annotation text"/>
+    <w:basedOn w:val="Normal"/>
+    <w:link w:val="CommentaireCar"/>
+    <w:uiPriority w:val="99"/>
+    <w:semiHidden/>
+    <w:unhideWhenUsed/>
+    <w:rsid w:val="00143872"/>
+    <w:pPr>
+      <w:spacing w:line="240" w:lineRule="auto"/>
+    </w:pPr>
+    <w:rPr>
+      <w:sz w:val="20"/>
+      <w:szCs w:val="20"/>
+    </w:rPr>
+  </w:style>
+  <w:style w:type="character" w:customStyle="1" w:styleId="CommentaireCar">
+    <w:name w:val="Commentaire Car"/>
+    <w:basedOn w:val="Policepardfaut"/>
+    <w:link w:val="Commentaire"/>
+    <w:uiPriority w:val="99"/>
+    <w:semiHidden/>
+    <w:rsid w:val="00143872"/>
+    <w:rPr>
+      <w:rFonts w:asciiTheme="minorHAnsi" w:eastAsiaTheme="minorHAnsi" w:hAnsiTheme="minorHAnsi" w:cstheme="minorBidi"/>
+      <w:lang w:eastAsia="en-US"/>
+    </w:rPr>
+  </w:style>
+  <w:style w:type="paragraph" w:styleId="Objetducommentaire">
+    <w:name w:val="annotation subject"/>
+    <w:basedOn w:val="Commentaire"/>
+    <w:next w:val="Commentaire"/>
+    <w:link w:val="ObjetducommentaireCar"/>
+    <w:uiPriority w:val="99"/>
+    <w:semiHidden/>
+    <w:unhideWhenUsed/>
+    <w:rsid w:val="00143872"/>
+    <w:rPr>
+      <w:b/>
+      <w:bCs/>
+    </w:rPr>
+  </w:style>
+  <w:style w:type="character" w:customStyle="1" w:styleId="ObjetducommentaireCar">
+    <w:name w:val="Objet du commentaire Car"/>
+    <w:basedOn w:val="CommentaireCar"/>
+    <w:link w:val="Objetducommentaire"/>
+    <w:uiPriority w:val="99"/>
+    <w:semiHidden/>
+    <w:rsid w:val="00143872"/>
+    <w:rPr>
+      <w:rFonts w:asciiTheme="minorHAnsi" w:eastAsiaTheme="minorHAnsi" w:hAnsiTheme="minorHAnsi" w:cstheme="minorBidi"/>
+      <w:b/>
+      <w:bCs/>
+      <w:lang w:eastAsia="en-US"/>
     </w:rPr>
   </w:style>
 </w:styles>

</xml_diff>